<commit_message>
Atualizando a modelagem, adicionando a api data viz
</commit_message>
<xml_diff>
--- a/Documentação/Documentação-Projeto-Individual.docx
+++ b/Documentação/Documentação-Projeto-Individual.docx
@@ -4,9 +4,179 @@
   <w:body>
     <w:p>
       <w:r>
-        <w:t>Documentação Aqui</w:t>
+        <w:t>Projeto individual</w:t>
       </w:r>
     </w:p>
+    <w:p>
+      <w:r>
+        <w:t>Sprint 2</w:t>
+      </w:r>
+    </w:p>
+    <w:p>
+      <w:proofErr w:type="spellStart"/>
+      <w:r>
+        <w:t>SPTech</w:t>
+      </w:r>
+      <w:proofErr w:type="spellEnd"/>
+    </w:p>
+    <w:p>
+      <w:r>
+        <w:t xml:space="preserve">Ana Beatriz </w:t>
+      </w:r>
+      <w:proofErr w:type="spellStart"/>
+      <w:r>
+        <w:t>Zinatto</w:t>
+      </w:r>
+      <w:proofErr w:type="spellEnd"/>
+      <w:r>
+        <w:t xml:space="preserve"> Sobral</w:t>
+      </w:r>
+    </w:p>
+    <w:p/>
+    <w:p/>
+    <w:p/>
+    <w:p/>
+    <w:p/>
+    <w:p/>
+    <w:p/>
+    <w:p/>
+    <w:p/>
+    <w:p/>
+    <w:p/>
+    <w:p/>
+    <w:p/>
+    <w:p/>
+    <w:p/>
+    <w:p/>
+    <w:p/>
+    <w:p/>
+    <w:p/>
+    <w:p/>
+    <w:p/>
+    <w:p/>
+    <w:p/>
+    <w:p/>
+    <w:p>
+      <w:r>
+        <w:lastRenderedPageBreak/>
+        <w:t xml:space="preserve">Dogs </w:t>
+      </w:r>
+      <w:proofErr w:type="spellStart"/>
+      <w:r>
+        <w:t>worls</w:t>
+      </w:r>
+      <w:proofErr w:type="spellEnd"/>
+    </w:p>
+    <w:p/>
+    <w:p/>
+    <w:p/>
+    <w:p/>
+    <w:p/>
+    <w:p/>
+    <w:p/>
+    <w:p/>
+    <w:p/>
+    <w:p/>
+    <w:p/>
+    <w:p/>
+    <w:p/>
+    <w:p/>
+    <w:p/>
+    <w:p/>
+    <w:p/>
+    <w:p/>
+    <w:p/>
+    <w:p/>
+    <w:p/>
+    <w:p/>
+    <w:p/>
+    <w:p/>
+    <w:p/>
+    <w:p/>
+    <w:p/>
+    <w:p>
+      <w:r>
+        <w:lastRenderedPageBreak/>
+        <w:t>Sumário</w:t>
+      </w:r>
+    </w:p>
+    <w:p/>
+    <w:p/>
+    <w:p/>
+    <w:p/>
+    <w:p/>
+    <w:p/>
+    <w:p/>
+    <w:p/>
+    <w:p/>
+    <w:p/>
+    <w:p/>
+    <w:p/>
+    <w:p/>
+    <w:p/>
+    <w:p/>
+    <w:p/>
+    <w:p/>
+    <w:p/>
+    <w:p/>
+    <w:p/>
+    <w:p/>
+    <w:p/>
+    <w:p/>
+    <w:p/>
+    <w:p/>
+    <w:p/>
+    <w:p/>
+    <w:p>
+      <w:r>
+        <w:lastRenderedPageBreak/>
+        <w:t>Contexto</w:t>
+      </w:r>
+    </w:p>
+    <w:p>
+      <w:r>
+        <w:t>O c</w:t>
+      </w:r>
+      <w:r>
+        <w:rPr>
+          <w:b/>
+          <w:bCs/>
+        </w:rPr>
+        <w:t>ão ou cachorro</w:t>
+      </w:r>
+      <w:r>
+        <w:t>, é uma subespécie do lobo cinzento. São animais sociáveis; possuem boa visão noturna; olfato aguçado, com trinta vezes mais sensores olfativos que um ser humano; excelente audição, sendo capazes de ouvir sons quatro vezes mais distantes que o homem, além de ultrassons; e são muito inteligentes, com grande capacidade de aprendizado. Existe uma grande variedade de cachorros, porém todos eles pertencem à mesma espécie. As diferentes raças são resultantes de vários fatores, como condições geográficas e climáticas; além da seleção artificial, feita pelo homem, com o objetivo de obter cães com características específicas.</w:t>
+      </w:r>
+    </w:p>
+    <w:p/>
+    <w:p/>
+    <w:p/>
+    <w:p/>
+    <w:p/>
+    <w:p/>
+    <w:p/>
+    <w:p/>
+    <w:p/>
+    <w:p/>
+    <w:p/>
+    <w:p/>
+    <w:p/>
+    <w:p/>
+    <w:p/>
+    <w:p/>
+    <w:p/>
+    <w:p/>
+    <w:p/>
+    <w:p/>
+    <w:p/>
+    <w:p/>
+    <w:p/>
+    <w:p/>
+    <w:p/>
+    <w:p/>
+    <w:p/>
+    <w:p/>
+    <w:p/>
     <w:sectPr>
       <w:pgSz w:w="11906" w:h="16838"/>
       <w:pgMar w:top="1417" w:right="1701" w:bottom="1417" w:left="1701" w:header="708" w:footer="708" w:gutter="0"/>
@@ -620,7 +790,6 @@
   <w:style w:type="character" w:default="1" w:styleId="Fontepargpadro">
     <w:name w:val="Default Paragraph Font"/>
     <w:uiPriority w:val="1"/>
-    <w:semiHidden/>
     <w:unhideWhenUsed/>
   </w:style>
   <w:style w:type="table" w:default="1" w:styleId="Tabelanormal">

</xml_diff>

<commit_message>
Subindo a documentação do projeto feita
</commit_message>
<xml_diff>
--- a/Documentação/Documentação-Projeto-Individual.docx
+++ b/Documentação/Documentação-Projeto-Individual.docx
@@ -3,180 +3,3251 @@
 <w:document xmlns:wpc="http://schemas.microsoft.com/office/word/2010/wordprocessingCanvas" xmlns:cx="http://schemas.microsoft.com/office/drawing/2014/chartex" xmlns:cx1="http://schemas.microsoft.com/office/drawing/2015/9/8/chartex" xmlns:cx2="http://schemas.microsoft.com/office/drawing/2015/10/21/chartex" xmlns:cx3="http://schemas.microsoft.com/office/drawing/2016/5/9/chartex" xmlns:cx4="http://schemas.microsoft.com/office/drawing/2016/5/10/chartex" xmlns:cx5="http://schemas.microsoft.com/office/drawing/2016/5/11/chartex" xmlns:cx6="http://schemas.microsoft.com/office/drawing/2016/5/12/chartex" xmlns:cx7="http://schemas.microsoft.com/office/drawing/2016/5/13/chartex" xmlns:cx8="http://schemas.microsoft.com/office/drawing/2016/5/14/chartex" xmlns:mc="http://schemas.openxmlformats.org/markup-compatibility/2006" xmlns:aink="http://schemas.microsoft.com/office/drawing/2016/ink" xmlns:am3d="http://schemas.microsoft.com/office/drawing/2017/model3d" xmlns:o="urn:schemas-microsoft-com:office:office" xmlns:oel="http://schemas.microsoft.com/office/2019/extlst" xmlns:r="http://schemas.openxmlformats.org/officeDocument/2006/relationships" xmlns:m="http://schemas.openxmlformats.org/officeDocument/2006/math" xmlns:v="urn:schemas-microsoft-com:vml" xmlns:wp14="http://schemas.microsoft.com/office/word/2010/wordprocessingDrawing" xmlns:wp="http://schemas.openxmlformats.org/drawingml/2006/wordprocessingDrawing" xmlns:w10="urn:schemas-microsoft-com:office:word" xmlns:w="http://schemas.openxmlformats.org/wordprocessingml/2006/main" xmlns:w14="http://schemas.microsoft.com/office/word/2010/wordml" xmlns:w15="http://schemas.microsoft.com/office/word/2012/wordml" xmlns:w16cex="http://schemas.microsoft.com/office/word/2018/wordml/cex" xmlns:w16cid="http://schemas.microsoft.com/office/word/2016/wordml/cid" xmlns:w16="http://schemas.microsoft.com/office/word/2018/wordml" xmlns:w16du="http://schemas.microsoft.com/office/word/2023/wordml/word16du" xmlns:w16sdtdh="http://schemas.microsoft.com/office/word/2020/wordml/sdtdatahash" xmlns:w16sdtfl="http://schemas.microsoft.com/office/word/2024/wordml/sdtformatlock" xmlns:w16se="http://schemas.microsoft.com/office/word/2015/wordml/symex" xmlns:wpg="http://schemas.microsoft.com/office/word/2010/wordprocessingGroup" xmlns:wpi="http://schemas.microsoft.com/office/word/2010/wordprocessingInk" xmlns:wne="http://schemas.microsoft.com/office/word/2006/wordml" xmlns:wps="http://schemas.microsoft.com/office/word/2010/wordprocessingShape" mc:Ignorable="w14 w15 w16se w16cid w16 w16cex w16sdtdh w16sdtfl w16du wp14">
   <w:body>
     <w:p>
-      <w:r>
-        <w:t>Projeto individual</w:t>
-      </w:r>
-    </w:p>
-    <w:p>
-      <w:r>
-        <w:t>Sprint 2</w:t>
-      </w:r>
-    </w:p>
-    <w:p>
+      <w:pPr>
+        <w:jc w:val="center"/>
+        <w:rPr>
+          <w:rFonts w:asciiTheme="majorHAnsi" w:hAnsiTheme="majorHAnsi" w:cs="Arial"/>
+          <w:b/>
+          <w:bCs/>
+          <w:color w:val="05004E"/>
+          <w:sz w:val="36"/>
+          <w:szCs w:val="36"/>
+        </w:rPr>
+      </w:pPr>
+      <w:r>
+        <w:rPr>
+          <w:rFonts w:asciiTheme="majorHAnsi" w:hAnsiTheme="majorHAnsi" w:cs="Arial"/>
+          <w:b/>
+          <w:bCs/>
+          <w:color w:val="05004E"/>
+          <w:sz w:val="36"/>
+          <w:szCs w:val="36"/>
+        </w:rPr>
+        <w:t xml:space="preserve">Projeto </w:t>
+      </w:r>
+      <w:r>
+        <w:rPr>
+          <w:rFonts w:asciiTheme="majorHAnsi" w:hAnsiTheme="majorHAnsi" w:cs="Arial"/>
+          <w:b/>
+          <w:bCs/>
+          <w:color w:val="05004E"/>
+          <w:sz w:val="36"/>
+          <w:szCs w:val="36"/>
+        </w:rPr>
+        <w:t>Individual</w:t>
+      </w:r>
+      <w:r>
+        <w:rPr>
+          <w:rFonts w:asciiTheme="majorHAnsi" w:hAnsiTheme="majorHAnsi" w:cs="Arial"/>
+          <w:b/>
+          <w:bCs/>
+          <w:color w:val="05004E"/>
+          <w:sz w:val="36"/>
+          <w:szCs w:val="36"/>
+        </w:rPr>
+        <w:t xml:space="preserve"> - </w:t>
+      </w:r>
+      <w:r>
+        <w:rPr>
+          <w:rFonts w:asciiTheme="majorHAnsi" w:hAnsiTheme="majorHAnsi" w:cs="Arial"/>
+          <w:b/>
+          <w:bCs/>
+          <w:color w:val="05004E"/>
+          <w:sz w:val="36"/>
+          <w:szCs w:val="36"/>
+        </w:rPr>
+        <w:t>SPTECH</w:t>
+      </w:r>
+    </w:p>
+    <w:p>
+      <w:pPr>
+        <w:jc w:val="center"/>
+        <w:rPr>
+          <w:rFonts w:asciiTheme="majorHAnsi" w:hAnsiTheme="majorHAnsi" w:cs="Arial"/>
+          <w:b/>
+          <w:bCs/>
+          <w:color w:val="05004E"/>
+          <w:sz w:val="36"/>
+          <w:szCs w:val="36"/>
+        </w:rPr>
+      </w:pPr>
+    </w:p>
+    <w:p>
+      <w:pPr>
+        <w:rPr>
+          <w:rFonts w:asciiTheme="majorHAnsi" w:hAnsiTheme="majorHAnsi" w:cs="Arial"/>
+          <w:sz w:val="32"/>
+          <w:szCs w:val="32"/>
+        </w:rPr>
+      </w:pPr>
+    </w:p>
+    <w:p>
+      <w:pPr>
+        <w:rPr>
+          <w:rFonts w:asciiTheme="majorHAnsi" w:hAnsiTheme="majorHAnsi" w:cs="Arial"/>
+          <w:sz w:val="32"/>
+          <w:szCs w:val="32"/>
+        </w:rPr>
+      </w:pPr>
+    </w:p>
+    <w:p>
+      <w:pPr>
+        <w:rPr>
+          <w:rFonts w:asciiTheme="majorHAnsi" w:hAnsiTheme="majorHAnsi" w:cs="Arial"/>
+          <w:sz w:val="32"/>
+          <w:szCs w:val="32"/>
+        </w:rPr>
+      </w:pPr>
+    </w:p>
+    <w:p>
+      <w:pPr>
+        <w:rPr>
+          <w:rFonts w:asciiTheme="majorHAnsi" w:hAnsiTheme="majorHAnsi" w:cs="Arial"/>
+          <w:sz w:val="32"/>
+          <w:szCs w:val="32"/>
+        </w:rPr>
+      </w:pPr>
+    </w:p>
+    <w:p>
+      <w:pPr>
+        <w:rPr>
+          <w:rFonts w:asciiTheme="majorHAnsi" w:hAnsiTheme="majorHAnsi" w:cs="Arial"/>
+          <w:sz w:val="32"/>
+          <w:szCs w:val="32"/>
+        </w:rPr>
+      </w:pPr>
+    </w:p>
+    <w:p>
+      <w:pPr>
+        <w:jc w:val="center"/>
+        <w:rPr>
+          <w:rFonts w:asciiTheme="majorHAnsi" w:hAnsiTheme="majorHAnsi" w:cs="Arial"/>
+          <w:sz w:val="32"/>
+          <w:szCs w:val="32"/>
+        </w:rPr>
+      </w:pPr>
+      <w:r>
+        <w:rPr>
+          <w:rFonts w:asciiTheme="majorHAnsi" w:hAnsiTheme="majorHAnsi" w:cs="Arial"/>
+          <w:noProof/>
+        </w:rPr>
+        <w:drawing>
+          <wp:inline distT="0" distB="0" distL="0" distR="0" wp14:anchorId="40C5FC9D" wp14:editId="2DABB05C">
+            <wp:extent cx="1675612" cy="940234"/>
+            <wp:effectExtent l="0" t="0" r="0" b="0"/>
+            <wp:docPr id="1361367496" name="Imagem 10" descr="Desenho de um cachorro&#10;&#10;O conteúdo gerado por IA pode estar incorreto."/>
+            <wp:cNvGraphicFramePr>
+              <a:graphicFrameLocks xmlns:a="http://schemas.openxmlformats.org/drawingml/2006/main" noChangeAspect="1"/>
+            </wp:cNvGraphicFramePr>
+            <a:graphic xmlns:a="http://schemas.openxmlformats.org/drawingml/2006/main">
+              <a:graphicData uri="http://schemas.openxmlformats.org/drawingml/2006/picture">
+                <pic:pic xmlns:pic="http://schemas.openxmlformats.org/drawingml/2006/picture">
+                  <pic:nvPicPr>
+                    <pic:cNvPr id="379580488" name="Imagem 10" descr="Desenho de um cachorro&#10;&#10;O conteúdo gerado por IA pode estar incorreto."/>
+                    <pic:cNvPicPr/>
+                  </pic:nvPicPr>
+                  <pic:blipFill>
+                    <a:blip r:embed="rId5">
+                      <a:extLst>
+                        <a:ext uri="{28A0092B-C50C-407E-A947-70E740481C1C}">
+                          <a14:useLocalDpi xmlns:a14="http://schemas.microsoft.com/office/drawing/2010/main" val="0"/>
+                        </a:ext>
+                      </a:extLst>
+                    </a:blip>
+                    <a:stretch>
+                      <a:fillRect/>
+                    </a:stretch>
+                  </pic:blipFill>
+                  <pic:spPr>
+                    <a:xfrm>
+                      <a:off x="0" y="0"/>
+                      <a:ext cx="1696731" cy="952084"/>
+                    </a:xfrm>
+                    <a:prstGeom prst="rect">
+                      <a:avLst/>
+                    </a:prstGeom>
+                  </pic:spPr>
+                </pic:pic>
+              </a:graphicData>
+            </a:graphic>
+          </wp:inline>
+        </w:drawing>
+      </w:r>
+    </w:p>
+    <w:p>
+      <w:pPr>
+        <w:jc w:val="center"/>
+        <w:rPr>
+          <w:rFonts w:asciiTheme="majorHAnsi" w:hAnsiTheme="majorHAnsi" w:cs="Arial"/>
+          <w:b/>
+          <w:bCs/>
+          <w:color w:val="05004E"/>
+          <w:sz w:val="36"/>
+          <w:szCs w:val="36"/>
+        </w:rPr>
+      </w:pPr>
+      <w:r>
+        <w:rPr>
+          <w:rFonts w:asciiTheme="majorHAnsi" w:hAnsiTheme="majorHAnsi" w:cs="Arial"/>
+          <w:b/>
+          <w:bCs/>
+          <w:color w:val="05004E"/>
+          <w:sz w:val="36"/>
+          <w:szCs w:val="36"/>
+        </w:rPr>
+        <w:t>Dogs World</w:t>
+      </w:r>
+    </w:p>
+    <w:p>
+      <w:pPr>
+        <w:jc w:val="center"/>
+        <w:rPr>
+          <w:rFonts w:asciiTheme="majorHAnsi" w:hAnsiTheme="majorHAnsi" w:cs="Arial"/>
+          <w:sz w:val="32"/>
+          <w:szCs w:val="32"/>
+        </w:rPr>
+      </w:pPr>
+      <w:r>
+        <w:rPr>
+          <w:rFonts w:asciiTheme="majorHAnsi" w:hAnsiTheme="majorHAnsi" w:cs="Arial"/>
+          <w:sz w:val="32"/>
+          <w:szCs w:val="32"/>
+        </w:rPr>
+        <w:t>Ana Beatriz Zinatto Sobral</w:t>
+      </w:r>
+    </w:p>
+    <w:p>
+      <w:pPr>
+        <w:rPr>
+          <w:rFonts w:asciiTheme="majorHAnsi" w:hAnsiTheme="majorHAnsi" w:cs="Arial"/>
+          <w:sz w:val="32"/>
+          <w:szCs w:val="32"/>
+        </w:rPr>
+      </w:pPr>
+    </w:p>
+    <w:p>
+      <w:pPr>
+        <w:rPr>
+          <w:rFonts w:asciiTheme="majorHAnsi" w:hAnsiTheme="majorHAnsi" w:cs="Arial"/>
+          <w:sz w:val="32"/>
+          <w:szCs w:val="32"/>
+        </w:rPr>
+      </w:pPr>
+    </w:p>
+    <w:p>
+      <w:pPr>
+        <w:rPr>
+          <w:rFonts w:asciiTheme="majorHAnsi" w:hAnsiTheme="majorHAnsi" w:cs="Arial"/>
+          <w:sz w:val="32"/>
+          <w:szCs w:val="32"/>
+        </w:rPr>
+      </w:pPr>
+    </w:p>
+    <w:p>
+      <w:pPr>
+        <w:rPr>
+          <w:rFonts w:asciiTheme="majorHAnsi" w:hAnsiTheme="majorHAnsi" w:cs="Arial"/>
+          <w:sz w:val="32"/>
+          <w:szCs w:val="32"/>
+        </w:rPr>
+      </w:pPr>
+    </w:p>
+    <w:p>
+      <w:pPr>
+        <w:rPr>
+          <w:rFonts w:asciiTheme="majorHAnsi" w:hAnsiTheme="majorHAnsi" w:cs="Arial"/>
+          <w:sz w:val="32"/>
+          <w:szCs w:val="32"/>
+        </w:rPr>
+      </w:pPr>
+    </w:p>
+    <w:p>
+      <w:pPr>
+        <w:rPr>
+          <w:rFonts w:asciiTheme="majorHAnsi" w:hAnsiTheme="majorHAnsi" w:cs="Arial"/>
+          <w:sz w:val="32"/>
+          <w:szCs w:val="32"/>
+        </w:rPr>
+      </w:pPr>
+    </w:p>
+    <w:p>
+      <w:pPr>
+        <w:rPr>
+          <w:rFonts w:asciiTheme="majorHAnsi" w:hAnsiTheme="majorHAnsi" w:cs="Arial"/>
+          <w:sz w:val="32"/>
+          <w:szCs w:val="32"/>
+        </w:rPr>
+      </w:pPr>
+    </w:p>
+    <w:p>
+      <w:pPr>
+        <w:rPr>
+          <w:rFonts w:asciiTheme="majorHAnsi" w:hAnsiTheme="majorHAnsi" w:cs="Arial"/>
+          <w:b/>
+          <w:bCs/>
+          <w:color w:val="05004E"/>
+          <w:sz w:val="32"/>
+          <w:szCs w:val="32"/>
+        </w:rPr>
+      </w:pPr>
+    </w:p>
+    <w:p>
+      <w:pPr>
+        <w:jc w:val="center"/>
+        <w:rPr>
+          <w:rFonts w:asciiTheme="majorHAnsi" w:hAnsiTheme="majorHAnsi" w:cs="Arial"/>
+          <w:b/>
+          <w:bCs/>
+          <w:color w:val="05004E"/>
+          <w:sz w:val="32"/>
+          <w:szCs w:val="32"/>
+        </w:rPr>
+      </w:pPr>
+    </w:p>
+    <w:p>
+      <w:pPr>
+        <w:jc w:val="center"/>
+        <w:rPr>
+          <w:rFonts w:asciiTheme="majorHAnsi" w:hAnsiTheme="majorHAnsi" w:cs="Arial"/>
+          <w:sz w:val="32"/>
+          <w:szCs w:val="32"/>
+        </w:rPr>
+      </w:pPr>
+      <w:r>
+        <w:rPr>
+          <w:rFonts w:asciiTheme="majorHAnsi" w:hAnsiTheme="majorHAnsi" w:cs="Arial"/>
+          <w:sz w:val="32"/>
+          <w:szCs w:val="32"/>
+        </w:rPr>
+        <w:t>São Paulo</w:t>
+      </w:r>
+    </w:p>
+    <w:p>
+      <w:pPr>
+        <w:jc w:val="center"/>
+        <w:rPr>
+          <w:rFonts w:asciiTheme="majorHAnsi" w:hAnsiTheme="majorHAnsi" w:cs="Arial"/>
+          <w:sz w:val="32"/>
+          <w:szCs w:val="32"/>
+        </w:rPr>
+      </w:pPr>
+      <w:r>
+        <w:rPr>
+          <w:rFonts w:asciiTheme="majorHAnsi" w:hAnsiTheme="majorHAnsi" w:cs="Arial"/>
+          <w:sz w:val="32"/>
+          <w:szCs w:val="32"/>
+        </w:rPr>
+        <w:t>2025</w:t>
+      </w:r>
+    </w:p>
+    <w:p>
+      <w:pPr>
+        <w:jc w:val="center"/>
+        <w:rPr>
+          <w:rFonts w:asciiTheme="majorHAnsi" w:hAnsiTheme="majorHAnsi" w:cs="Arial"/>
+          <w:b/>
+          <w:bCs/>
+          <w:color w:val="05004E"/>
+          <w:sz w:val="32"/>
+          <w:szCs w:val="32"/>
+        </w:rPr>
+      </w:pPr>
+    </w:p>
+    <w:p>
+      <w:pPr>
+        <w:rPr>
+          <w:rFonts w:asciiTheme="majorHAnsi" w:hAnsiTheme="majorHAnsi" w:cs="Arial"/>
+          <w:b/>
+          <w:bCs/>
+          <w:color w:val="05004E"/>
+          <w:sz w:val="28"/>
+          <w:szCs w:val="28"/>
+        </w:rPr>
+      </w:pPr>
+      <w:r>
+        <w:rPr>
+          <w:rFonts w:asciiTheme="majorHAnsi" w:hAnsiTheme="majorHAnsi" w:cs="Arial"/>
+          <w:b/>
+          <w:bCs/>
+          <w:color w:val="05004E"/>
+          <w:sz w:val="28"/>
+          <w:szCs w:val="28"/>
+        </w:rPr>
+        <w:t>Sumário</w:t>
+      </w:r>
+    </w:p>
+    <w:p>
+      <w:pPr>
+        <w:rPr>
+          <w:rFonts w:asciiTheme="majorHAnsi" w:hAnsiTheme="majorHAnsi" w:cs="Arial"/>
+          <w:sz w:val="28"/>
+          <w:szCs w:val="28"/>
+        </w:rPr>
+      </w:pPr>
+      <w:r>
+        <w:rPr>
+          <w:rFonts w:asciiTheme="majorHAnsi" w:hAnsiTheme="majorHAnsi" w:cs="Arial"/>
+          <w:sz w:val="28"/>
+          <w:szCs w:val="28"/>
+        </w:rPr>
+        <w:t>1 Contexto ...................................................................................</w:t>
+      </w:r>
+      <w:r>
+        <w:rPr>
+          <w:rFonts w:asciiTheme="majorHAnsi" w:hAnsiTheme="majorHAnsi" w:cs="Arial"/>
+          <w:sz w:val="28"/>
+          <w:szCs w:val="28"/>
+        </w:rPr>
+        <w:t>.......</w:t>
+      </w:r>
+      <w:r>
+        <w:rPr>
+          <w:rFonts w:asciiTheme="majorHAnsi" w:hAnsiTheme="majorHAnsi" w:cs="Arial"/>
+          <w:sz w:val="28"/>
+          <w:szCs w:val="28"/>
+        </w:rPr>
+        <w:t>............</w:t>
+      </w:r>
+      <w:r>
+        <w:rPr>
+          <w:rFonts w:asciiTheme="majorHAnsi" w:hAnsiTheme="majorHAnsi" w:cs="Arial"/>
+          <w:sz w:val="28"/>
+          <w:szCs w:val="28"/>
+        </w:rPr>
+        <w:t>3</w:t>
+      </w:r>
+    </w:p>
+    <w:p>
+      <w:pPr>
+        <w:rPr>
+          <w:rFonts w:asciiTheme="majorHAnsi" w:hAnsiTheme="majorHAnsi" w:cs="Arial"/>
+          <w:sz w:val="28"/>
+          <w:szCs w:val="28"/>
+        </w:rPr>
+      </w:pPr>
+      <w:r>
+        <w:rPr>
+          <w:rFonts w:asciiTheme="majorHAnsi" w:hAnsiTheme="majorHAnsi" w:cs="Arial"/>
+          <w:b/>
+          <w:bCs/>
+          <w:sz w:val="28"/>
+          <w:szCs w:val="28"/>
+        </w:rPr>
+        <w:tab/>
+      </w:r>
+      <w:r>
+        <w:rPr>
+          <w:rFonts w:asciiTheme="majorHAnsi" w:hAnsiTheme="majorHAnsi" w:cs="Arial"/>
+          <w:sz w:val="28"/>
+          <w:szCs w:val="28"/>
+        </w:rPr>
+        <w:t>Introdução</w:t>
+      </w:r>
+      <w:r>
+        <w:rPr>
+          <w:rFonts w:asciiTheme="majorHAnsi" w:hAnsiTheme="majorHAnsi" w:cs="Arial"/>
+          <w:sz w:val="28"/>
+          <w:szCs w:val="28"/>
+        </w:rPr>
+        <w:t>............................................................................................</w:t>
+      </w:r>
+      <w:r>
+        <w:rPr>
+          <w:rFonts w:asciiTheme="majorHAnsi" w:hAnsiTheme="majorHAnsi" w:cs="Arial"/>
+          <w:sz w:val="28"/>
+          <w:szCs w:val="28"/>
+        </w:rPr>
+        <w:t>.</w:t>
+      </w:r>
+      <w:r>
+        <w:rPr>
+          <w:rFonts w:asciiTheme="majorHAnsi" w:hAnsiTheme="majorHAnsi" w:cs="Arial"/>
+          <w:sz w:val="28"/>
+          <w:szCs w:val="28"/>
+        </w:rPr>
+        <w:t>3</w:t>
+      </w:r>
+    </w:p>
+    <w:p>
+      <w:pPr>
+        <w:rPr>
+          <w:rFonts w:asciiTheme="majorHAnsi" w:hAnsiTheme="majorHAnsi" w:cs="Arial"/>
+          <w:sz w:val="28"/>
+          <w:szCs w:val="28"/>
+        </w:rPr>
+      </w:pPr>
+      <w:r>
+        <w:rPr>
+          <w:rFonts w:asciiTheme="majorHAnsi" w:hAnsiTheme="majorHAnsi" w:cs="Arial"/>
+          <w:sz w:val="28"/>
+          <w:szCs w:val="28"/>
+        </w:rPr>
+        <w:tab/>
+        <w:t>O que é um cão doméstico</w:t>
+      </w:r>
+      <w:r>
+        <w:rPr>
+          <w:rFonts w:asciiTheme="majorHAnsi" w:hAnsiTheme="majorHAnsi" w:cs="Arial"/>
+          <w:sz w:val="28"/>
+          <w:szCs w:val="28"/>
+        </w:rPr>
+        <w:t>...................................................................3</w:t>
+      </w:r>
+    </w:p>
+    <w:p>
+      <w:pPr>
+        <w:spacing w:before="100" w:beforeAutospacing="1" w:after="100" w:afterAutospacing="1" w:line="240" w:lineRule="auto"/>
+        <w:rPr>
+          <w:rFonts w:asciiTheme="majorHAnsi" w:eastAsia="Times New Roman" w:hAnsiTheme="majorHAnsi" w:cs="Arial"/>
+          <w:kern w:val="0"/>
+          <w:lang w:eastAsia="pt-BR"/>
+          <w14:ligatures w14:val="none"/>
+        </w:rPr>
+      </w:pPr>
+      <w:r>
+        <w:rPr>
+          <w:rFonts w:asciiTheme="majorHAnsi" w:hAnsiTheme="majorHAnsi" w:cs="Arial"/>
+          <w:sz w:val="28"/>
+          <w:szCs w:val="28"/>
+        </w:rPr>
+        <w:tab/>
+      </w:r>
+      <w:r>
+        <w:rPr>
+          <w:rFonts w:asciiTheme="majorHAnsi" w:eastAsia="Times New Roman" w:hAnsiTheme="majorHAnsi" w:cs="Arial"/>
+          <w:kern w:val="0"/>
+          <w:sz w:val="28"/>
+          <w:szCs w:val="28"/>
+          <w:lang w:eastAsia="pt-BR"/>
+          <w14:ligatures w14:val="none"/>
+        </w:rPr>
+        <w:t>Raças mais populares de cachorros</w:t>
+      </w:r>
+      <w:r>
+        <w:rPr>
+          <w:rFonts w:asciiTheme="majorHAnsi" w:eastAsia="Times New Roman" w:hAnsiTheme="majorHAnsi" w:cs="Arial"/>
+          <w:kern w:val="0"/>
+          <w:lang w:eastAsia="pt-BR"/>
+          <w14:ligatures w14:val="none"/>
+        </w:rPr>
+        <w:t>.....................................</w:t>
+      </w:r>
+      <w:r>
+        <w:rPr>
+          <w:rFonts w:asciiTheme="majorHAnsi" w:eastAsia="Times New Roman" w:hAnsiTheme="majorHAnsi" w:cs="Arial"/>
+          <w:kern w:val="0"/>
+          <w:lang w:eastAsia="pt-BR"/>
+          <w14:ligatures w14:val="none"/>
+        </w:rPr>
+        <w:t>.....</w:t>
+      </w:r>
+      <w:r>
+        <w:rPr>
+          <w:rFonts w:asciiTheme="majorHAnsi" w:eastAsia="Times New Roman" w:hAnsiTheme="majorHAnsi" w:cs="Arial"/>
+          <w:kern w:val="0"/>
+          <w:lang w:eastAsia="pt-BR"/>
+          <w14:ligatures w14:val="none"/>
+        </w:rPr>
+        <w:t>...................4</w:t>
+      </w:r>
+    </w:p>
+    <w:p>
+      <w:pPr>
+        <w:spacing w:before="100" w:beforeAutospacing="1" w:after="100" w:afterAutospacing="1" w:line="240" w:lineRule="auto"/>
+        <w:rPr>
+          <w:rFonts w:asciiTheme="majorHAnsi" w:eastAsia="Times New Roman" w:hAnsiTheme="majorHAnsi" w:cs="Arial"/>
+          <w:kern w:val="0"/>
+          <w:sz w:val="28"/>
+          <w:szCs w:val="28"/>
+          <w:lang w:eastAsia="pt-BR"/>
+          <w14:ligatures w14:val="none"/>
+        </w:rPr>
+      </w:pPr>
+      <w:r>
+        <w:rPr>
+          <w:rFonts w:asciiTheme="majorHAnsi" w:eastAsia="Times New Roman" w:hAnsiTheme="majorHAnsi" w:cs="Arial"/>
+          <w:kern w:val="0"/>
+          <w:sz w:val="28"/>
+          <w:szCs w:val="28"/>
+          <w:lang w:eastAsia="pt-BR"/>
+          <w14:ligatures w14:val="none"/>
+        </w:rPr>
+        <w:tab/>
+      </w:r>
+      <w:r>
+        <w:rPr>
+          <w:rFonts w:asciiTheme="majorHAnsi" w:eastAsia="Times New Roman" w:hAnsiTheme="majorHAnsi" w:cs="Arial"/>
+          <w:kern w:val="0"/>
+          <w:sz w:val="28"/>
+          <w:szCs w:val="28"/>
+          <w:lang w:eastAsia="pt-BR"/>
+          <w14:ligatures w14:val="none"/>
+        </w:rPr>
+        <w:t>Cachorros abandonados</w:t>
+      </w:r>
+      <w:r>
+        <w:rPr>
+          <w:rFonts w:asciiTheme="majorHAnsi" w:eastAsia="Times New Roman" w:hAnsiTheme="majorHAnsi" w:cs="Arial"/>
+          <w:kern w:val="0"/>
+          <w:sz w:val="28"/>
+          <w:szCs w:val="28"/>
+          <w:lang w:eastAsia="pt-BR"/>
+          <w14:ligatures w14:val="none"/>
+        </w:rPr>
+        <w:t>......................................................................5</w:t>
+      </w:r>
+    </w:p>
+    <w:p>
+      <w:pPr>
+        <w:spacing w:before="100" w:beforeAutospacing="1" w:after="100" w:afterAutospacing="1" w:line="240" w:lineRule="auto"/>
+        <w:rPr>
+          <w:rFonts w:asciiTheme="majorHAnsi" w:eastAsia="Times New Roman" w:hAnsiTheme="majorHAnsi" w:cs="Arial"/>
+          <w:kern w:val="0"/>
+          <w:sz w:val="28"/>
+          <w:szCs w:val="28"/>
+          <w:lang w:eastAsia="pt-BR"/>
+          <w14:ligatures w14:val="none"/>
+        </w:rPr>
+      </w:pPr>
+      <w:r>
+        <w:rPr>
+          <w:rFonts w:asciiTheme="majorHAnsi" w:eastAsia="Times New Roman" w:hAnsiTheme="majorHAnsi" w:cs="Arial"/>
+          <w:kern w:val="0"/>
+          <w:sz w:val="28"/>
+          <w:szCs w:val="28"/>
+          <w:lang w:eastAsia="pt-BR"/>
+          <w14:ligatures w14:val="none"/>
+        </w:rPr>
+        <w:tab/>
+      </w:r>
+      <w:r>
+        <w:rPr>
+          <w:rFonts w:asciiTheme="majorHAnsi" w:eastAsia="Times New Roman" w:hAnsiTheme="majorHAnsi" w:cs="Arial"/>
+          <w:kern w:val="0"/>
+          <w:sz w:val="28"/>
+          <w:szCs w:val="28"/>
+          <w:lang w:eastAsia="pt-BR"/>
+          <w14:ligatures w14:val="none"/>
+        </w:rPr>
+        <w:t>Minha relação com cachorros</w:t>
+      </w:r>
+      <w:r>
+        <w:rPr>
+          <w:rFonts w:asciiTheme="majorHAnsi" w:eastAsia="Times New Roman" w:hAnsiTheme="majorHAnsi" w:cs="Arial"/>
+          <w:kern w:val="0"/>
+          <w:sz w:val="28"/>
+          <w:szCs w:val="28"/>
+          <w:lang w:eastAsia="pt-BR"/>
+          <w14:ligatures w14:val="none"/>
+        </w:rPr>
+        <w:t>..............................................................</w:t>
+      </w:r>
+      <w:r>
+        <w:rPr>
+          <w:rFonts w:asciiTheme="majorHAnsi" w:eastAsia="Times New Roman" w:hAnsiTheme="majorHAnsi" w:cs="Arial"/>
+          <w:kern w:val="0"/>
+          <w:sz w:val="28"/>
+          <w:szCs w:val="28"/>
+          <w:lang w:eastAsia="pt-BR"/>
+          <w14:ligatures w14:val="none"/>
+        </w:rPr>
+        <w:t>5</w:t>
+      </w:r>
+    </w:p>
+    <w:p>
+      <w:pPr>
+        <w:spacing w:before="100" w:beforeAutospacing="1" w:after="100" w:afterAutospacing="1" w:line="240" w:lineRule="auto"/>
+        <w:rPr>
+          <w:rFonts w:asciiTheme="majorHAnsi" w:eastAsia="Times New Roman" w:hAnsiTheme="majorHAnsi" w:cs="Arial"/>
+          <w:kern w:val="0"/>
+          <w:sz w:val="28"/>
+          <w:szCs w:val="28"/>
+          <w:lang w:eastAsia="pt-BR"/>
+          <w14:ligatures w14:val="none"/>
+        </w:rPr>
+      </w:pPr>
+      <w:r>
+        <w:rPr>
+          <w:rFonts w:asciiTheme="majorHAnsi" w:eastAsia="Times New Roman" w:hAnsiTheme="majorHAnsi" w:cs="Arial"/>
+          <w:kern w:val="0"/>
+          <w:sz w:val="28"/>
+          <w:szCs w:val="28"/>
+          <w:lang w:eastAsia="pt-BR"/>
+          <w14:ligatures w14:val="none"/>
+        </w:rPr>
+        <w:t>2 Objetivo</w:t>
+      </w:r>
+      <w:r>
+        <w:rPr>
+          <w:rFonts w:asciiTheme="majorHAnsi" w:eastAsia="Times New Roman" w:hAnsiTheme="majorHAnsi" w:cs="Arial"/>
+          <w:kern w:val="0"/>
+          <w:sz w:val="28"/>
+          <w:szCs w:val="28"/>
+          <w:lang w:eastAsia="pt-BR"/>
+          <w14:ligatures w14:val="none"/>
+        </w:rPr>
+        <w:t>........................................................................................................</w:t>
+      </w:r>
+      <w:r>
+        <w:rPr>
+          <w:rFonts w:asciiTheme="majorHAnsi" w:eastAsia="Times New Roman" w:hAnsiTheme="majorHAnsi" w:cs="Arial"/>
+          <w:kern w:val="0"/>
+          <w:sz w:val="28"/>
+          <w:szCs w:val="28"/>
+          <w:lang w:eastAsia="pt-BR"/>
+          <w14:ligatures w14:val="none"/>
+        </w:rPr>
+        <w:t>7</w:t>
+      </w:r>
+    </w:p>
+    <w:p>
+      <w:pPr>
+        <w:spacing w:before="100" w:beforeAutospacing="1" w:after="100" w:afterAutospacing="1" w:line="240" w:lineRule="auto"/>
+        <w:rPr>
+          <w:rFonts w:asciiTheme="majorHAnsi" w:eastAsia="Times New Roman" w:hAnsiTheme="majorHAnsi" w:cs="Arial"/>
+          <w:kern w:val="0"/>
+          <w:sz w:val="28"/>
+          <w:szCs w:val="28"/>
+          <w:lang w:eastAsia="pt-BR"/>
+          <w14:ligatures w14:val="none"/>
+        </w:rPr>
+      </w:pPr>
+      <w:r>
+        <w:rPr>
+          <w:rFonts w:asciiTheme="majorHAnsi" w:eastAsia="Times New Roman" w:hAnsiTheme="majorHAnsi" w:cs="Arial"/>
+          <w:kern w:val="0"/>
+          <w:sz w:val="28"/>
+          <w:szCs w:val="28"/>
+          <w:lang w:eastAsia="pt-BR"/>
+          <w14:ligatures w14:val="none"/>
+        </w:rPr>
+        <w:t>3 Justificativa</w:t>
+      </w:r>
+      <w:r>
+        <w:rPr>
+          <w:rFonts w:asciiTheme="majorHAnsi" w:eastAsia="Times New Roman" w:hAnsiTheme="majorHAnsi" w:cs="Arial"/>
+          <w:kern w:val="0"/>
+          <w:sz w:val="28"/>
+          <w:szCs w:val="28"/>
+          <w:lang w:eastAsia="pt-BR"/>
+          <w14:ligatures w14:val="none"/>
+        </w:rPr>
+        <w:t>...................................................................................................</w:t>
+      </w:r>
+      <w:r>
+        <w:rPr>
+          <w:rFonts w:asciiTheme="majorHAnsi" w:eastAsia="Times New Roman" w:hAnsiTheme="majorHAnsi" w:cs="Arial"/>
+          <w:kern w:val="0"/>
+          <w:sz w:val="28"/>
+          <w:szCs w:val="28"/>
+          <w:lang w:eastAsia="pt-BR"/>
+          <w14:ligatures w14:val="none"/>
+        </w:rPr>
+        <w:t>7</w:t>
+      </w:r>
+    </w:p>
+    <w:p>
+      <w:pPr>
+        <w:spacing w:before="100" w:beforeAutospacing="1" w:after="100" w:afterAutospacing="1" w:line="240" w:lineRule="auto"/>
+        <w:rPr>
+          <w:rFonts w:asciiTheme="majorHAnsi" w:eastAsia="Times New Roman" w:hAnsiTheme="majorHAnsi" w:cs="Arial"/>
+          <w:kern w:val="0"/>
+          <w:sz w:val="28"/>
+          <w:szCs w:val="28"/>
+          <w:lang w:eastAsia="pt-BR"/>
+          <w14:ligatures w14:val="none"/>
+        </w:rPr>
+      </w:pPr>
+      <w:r>
+        <w:rPr>
+          <w:rFonts w:asciiTheme="majorHAnsi" w:eastAsia="Times New Roman" w:hAnsiTheme="majorHAnsi" w:cs="Arial"/>
+          <w:kern w:val="0"/>
+          <w:sz w:val="28"/>
+          <w:szCs w:val="28"/>
+          <w:lang w:eastAsia="pt-BR"/>
+          <w14:ligatures w14:val="none"/>
+        </w:rPr>
+        <w:t>4 Escopo..........................................................................................................</w:t>
+      </w:r>
+      <w:r>
+        <w:rPr>
+          <w:rFonts w:asciiTheme="majorHAnsi" w:eastAsia="Times New Roman" w:hAnsiTheme="majorHAnsi" w:cs="Arial"/>
+          <w:kern w:val="0"/>
+          <w:sz w:val="28"/>
+          <w:szCs w:val="28"/>
+          <w:lang w:eastAsia="pt-BR"/>
+          <w14:ligatures w14:val="none"/>
+        </w:rPr>
+        <w:t>7</w:t>
+      </w:r>
+    </w:p>
+    <w:p>
+      <w:pPr>
+        <w:rPr>
+          <w:rFonts w:asciiTheme="majorHAnsi" w:eastAsia="Times New Roman" w:hAnsiTheme="majorHAnsi" w:cs="Arial"/>
+          <w:kern w:val="0"/>
+          <w:sz w:val="28"/>
+          <w:szCs w:val="28"/>
+          <w:lang w:eastAsia="pt-BR"/>
+          <w14:ligatures w14:val="none"/>
+        </w:rPr>
+      </w:pPr>
+      <w:r>
+        <w:rPr>
+          <w:rFonts w:asciiTheme="majorHAnsi" w:eastAsia="Times New Roman" w:hAnsiTheme="majorHAnsi" w:cs="Arial"/>
+          <w:kern w:val="0"/>
+          <w:sz w:val="28"/>
+          <w:szCs w:val="28"/>
+          <w:lang w:eastAsia="pt-BR"/>
+          <w14:ligatures w14:val="none"/>
+        </w:rPr>
+        <w:tab/>
+      </w:r>
+      <w:r>
+        <w:rPr>
+          <w:rFonts w:asciiTheme="majorHAnsi" w:eastAsia="Times New Roman" w:hAnsiTheme="majorHAnsi" w:cs="Arial"/>
+          <w:kern w:val="0"/>
+          <w:sz w:val="28"/>
+          <w:szCs w:val="28"/>
+          <w:lang w:eastAsia="pt-BR"/>
+          <w14:ligatures w14:val="none"/>
+        </w:rPr>
+        <w:t>Visão Geral do Projeto</w:t>
+      </w:r>
+      <w:r>
+        <w:rPr>
+          <w:rFonts w:asciiTheme="majorHAnsi" w:eastAsia="Times New Roman" w:hAnsiTheme="majorHAnsi" w:cs="Arial"/>
+          <w:kern w:val="0"/>
+          <w:sz w:val="28"/>
+          <w:szCs w:val="28"/>
+          <w:lang w:eastAsia="pt-BR"/>
+          <w14:ligatures w14:val="none"/>
+        </w:rPr>
+        <w:t>..........................................................................7</w:t>
+      </w:r>
+    </w:p>
+    <w:p>
+      <w:pPr>
+        <w:rPr>
+          <w:rFonts w:asciiTheme="majorHAnsi" w:eastAsia="Times New Roman" w:hAnsiTheme="majorHAnsi" w:cs="Arial"/>
+          <w:kern w:val="0"/>
+          <w:sz w:val="28"/>
+          <w:szCs w:val="28"/>
+          <w:lang w:eastAsia="pt-BR"/>
+          <w14:ligatures w14:val="none"/>
+        </w:rPr>
+      </w:pPr>
+      <w:r>
+        <w:rPr>
+          <w:rFonts w:asciiTheme="majorHAnsi" w:eastAsia="Times New Roman" w:hAnsiTheme="majorHAnsi" w:cs="Arial"/>
+          <w:kern w:val="0"/>
+          <w:sz w:val="28"/>
+          <w:szCs w:val="28"/>
+          <w:lang w:eastAsia="pt-BR"/>
+          <w14:ligatures w14:val="none"/>
+        </w:rPr>
+        <w:tab/>
+      </w:r>
+      <w:r>
+        <w:rPr>
+          <w:rFonts w:asciiTheme="majorHAnsi" w:eastAsia="Times New Roman" w:hAnsiTheme="majorHAnsi" w:cs="Arial"/>
+          <w:kern w:val="0"/>
+          <w:sz w:val="28"/>
+          <w:szCs w:val="28"/>
+          <w:lang w:eastAsia="pt-BR"/>
+          <w14:ligatures w14:val="none"/>
+        </w:rPr>
+        <w:t>Recursos Necessários</w:t>
+      </w:r>
+      <w:r>
+        <w:rPr>
+          <w:rFonts w:asciiTheme="majorHAnsi" w:eastAsia="Times New Roman" w:hAnsiTheme="majorHAnsi" w:cs="Arial"/>
+          <w:kern w:val="0"/>
+          <w:sz w:val="28"/>
+          <w:szCs w:val="28"/>
+          <w:lang w:eastAsia="pt-BR"/>
+          <w14:ligatures w14:val="none"/>
+        </w:rPr>
+        <w:t>..........................................................................8</w:t>
+      </w:r>
+    </w:p>
+    <w:p>
+      <w:pPr>
+        <w:rPr>
+          <w:rFonts w:asciiTheme="majorHAnsi" w:eastAsia="Times New Roman" w:hAnsiTheme="majorHAnsi" w:cs="Arial"/>
+          <w:kern w:val="0"/>
+          <w:sz w:val="28"/>
+          <w:szCs w:val="28"/>
+          <w:lang w:eastAsia="pt-BR"/>
+          <w14:ligatures w14:val="none"/>
+        </w:rPr>
+      </w:pPr>
+      <w:r>
+        <w:rPr>
+          <w:rFonts w:asciiTheme="majorHAnsi" w:eastAsia="Times New Roman" w:hAnsiTheme="majorHAnsi" w:cs="Arial"/>
+          <w:kern w:val="0"/>
+          <w:sz w:val="28"/>
+          <w:szCs w:val="28"/>
+          <w:lang w:eastAsia="pt-BR"/>
+          <w14:ligatures w14:val="none"/>
+        </w:rPr>
+        <w:tab/>
+      </w:r>
+      <w:r>
+        <w:rPr>
+          <w:rFonts w:asciiTheme="majorHAnsi" w:eastAsia="Times New Roman" w:hAnsiTheme="majorHAnsi" w:cs="Arial"/>
+          <w:kern w:val="0"/>
+          <w:sz w:val="28"/>
+          <w:szCs w:val="28"/>
+          <w:lang w:eastAsia="pt-BR"/>
+          <w14:ligatures w14:val="none"/>
+        </w:rPr>
+        <w:t>Stakeholders</w:t>
+      </w:r>
+      <w:r>
+        <w:rPr>
+          <w:rFonts w:asciiTheme="majorHAnsi" w:eastAsia="Times New Roman" w:hAnsiTheme="majorHAnsi" w:cs="Arial"/>
+          <w:kern w:val="0"/>
+          <w:sz w:val="28"/>
+          <w:szCs w:val="28"/>
+          <w:lang w:eastAsia="pt-BR"/>
+          <w14:ligatures w14:val="none"/>
+        </w:rPr>
+        <w:t>.........................................................................................8</w:t>
+      </w:r>
+    </w:p>
+    <w:p>
+      <w:pPr>
+        <w:rPr>
+          <w:rFonts w:asciiTheme="majorHAnsi" w:eastAsia="Times New Roman" w:hAnsiTheme="majorHAnsi" w:cs="Arial"/>
+          <w:kern w:val="0"/>
+          <w:sz w:val="28"/>
+          <w:szCs w:val="28"/>
+          <w:lang w:eastAsia="pt-BR"/>
+          <w14:ligatures w14:val="none"/>
+        </w:rPr>
+      </w:pPr>
+      <w:r>
+        <w:rPr>
+          <w:rFonts w:asciiTheme="majorHAnsi" w:eastAsia="Times New Roman" w:hAnsiTheme="majorHAnsi" w:cs="Arial"/>
+          <w:kern w:val="0"/>
+          <w:sz w:val="28"/>
+          <w:szCs w:val="28"/>
+          <w:lang w:eastAsia="pt-BR"/>
+          <w14:ligatures w14:val="none"/>
+        </w:rPr>
+        <w:tab/>
+      </w:r>
+      <w:r>
+        <w:rPr>
+          <w:rFonts w:asciiTheme="majorHAnsi" w:eastAsia="Times New Roman" w:hAnsiTheme="majorHAnsi" w:cs="Arial"/>
+          <w:kern w:val="0"/>
+          <w:sz w:val="28"/>
+          <w:szCs w:val="28"/>
+          <w:lang w:eastAsia="pt-BR"/>
+          <w14:ligatures w14:val="none"/>
+        </w:rPr>
+        <w:t>Premissas e restrições</w:t>
+      </w:r>
+      <w:r>
+        <w:rPr>
+          <w:rFonts w:asciiTheme="majorHAnsi" w:eastAsia="Times New Roman" w:hAnsiTheme="majorHAnsi" w:cs="Arial"/>
+          <w:kern w:val="0"/>
+          <w:sz w:val="28"/>
+          <w:szCs w:val="28"/>
+          <w:lang w:eastAsia="pt-BR"/>
+          <w14:ligatures w14:val="none"/>
+        </w:rPr>
+        <w:t>.........................................................................8</w:t>
+      </w:r>
+    </w:p>
+    <w:p>
+      <w:pPr>
+        <w:rPr>
+          <w:rFonts w:asciiTheme="majorHAnsi" w:eastAsia="Times New Roman" w:hAnsiTheme="majorHAnsi" w:cs="Arial"/>
+          <w:kern w:val="0"/>
+          <w:sz w:val="28"/>
+          <w:szCs w:val="28"/>
+          <w:lang w:eastAsia="pt-BR"/>
+          <w14:ligatures w14:val="none"/>
+        </w:rPr>
+      </w:pPr>
+    </w:p>
+    <w:p>
+      <w:pPr>
+        <w:spacing w:before="100" w:beforeAutospacing="1" w:after="100" w:afterAutospacing="1" w:line="240" w:lineRule="auto"/>
+        <w:rPr>
+          <w:rFonts w:asciiTheme="majorHAnsi" w:eastAsia="Times New Roman" w:hAnsiTheme="majorHAnsi" w:cs="Arial"/>
+          <w:kern w:val="0"/>
+          <w:sz w:val="28"/>
+          <w:szCs w:val="28"/>
+          <w:lang w:eastAsia="pt-BR"/>
+          <w14:ligatures w14:val="none"/>
+        </w:rPr>
+      </w:pPr>
+    </w:p>
+    <w:p>
+      <w:pPr>
+        <w:spacing w:before="100" w:beforeAutospacing="1" w:after="100" w:afterAutospacing="1" w:line="240" w:lineRule="auto"/>
+        <w:rPr>
+          <w:rFonts w:asciiTheme="majorHAnsi" w:eastAsia="Times New Roman" w:hAnsiTheme="majorHAnsi" w:cs="Arial"/>
+          <w:kern w:val="0"/>
+          <w:sz w:val="28"/>
+          <w:szCs w:val="28"/>
+          <w:lang w:eastAsia="pt-BR"/>
+          <w14:ligatures w14:val="none"/>
+        </w:rPr>
+      </w:pPr>
+    </w:p>
+    <w:p>
+      <w:pPr>
+        <w:spacing w:before="100" w:beforeAutospacing="1" w:after="100" w:afterAutospacing="1" w:line="240" w:lineRule="auto"/>
+        <w:rPr>
+          <w:rFonts w:asciiTheme="majorHAnsi" w:eastAsia="Times New Roman" w:hAnsiTheme="majorHAnsi" w:cs="Arial"/>
+          <w:kern w:val="0"/>
+          <w:sz w:val="28"/>
+          <w:szCs w:val="28"/>
+          <w:lang w:eastAsia="pt-BR"/>
+          <w14:ligatures w14:val="none"/>
+        </w:rPr>
+      </w:pPr>
+    </w:p>
+    <w:p>
+      <w:pPr>
+        <w:spacing w:before="100" w:beforeAutospacing="1" w:after="100" w:afterAutospacing="1" w:line="240" w:lineRule="auto"/>
+        <w:rPr>
+          <w:rFonts w:asciiTheme="majorHAnsi" w:eastAsia="Times New Roman" w:hAnsiTheme="majorHAnsi" w:cs="Arial"/>
+          <w:kern w:val="0"/>
+          <w:lang w:eastAsia="pt-BR"/>
+          <w14:ligatures w14:val="none"/>
+        </w:rPr>
+      </w:pPr>
+    </w:p>
+    <w:p>
+      <w:pPr>
+        <w:rPr>
+          <w:rFonts w:asciiTheme="majorHAnsi" w:hAnsiTheme="majorHAnsi" w:cs="Arial"/>
+          <w:sz w:val="28"/>
+          <w:szCs w:val="28"/>
+        </w:rPr>
+      </w:pPr>
+    </w:p>
+    <w:p>
+      <w:pPr>
+        <w:rPr>
+          <w:rFonts w:asciiTheme="majorHAnsi" w:hAnsiTheme="majorHAnsi" w:cs="Arial"/>
+          <w:sz w:val="28"/>
+          <w:szCs w:val="28"/>
+        </w:rPr>
+      </w:pPr>
+      <w:r>
+        <w:rPr>
+          <w:rFonts w:asciiTheme="majorHAnsi" w:hAnsiTheme="majorHAnsi" w:cs="Arial"/>
+          <w:sz w:val="28"/>
+          <w:szCs w:val="28"/>
+        </w:rPr>
+        <w:tab/>
+      </w:r>
+    </w:p>
+    <w:p>
+      <w:pPr>
+        <w:rPr>
+          <w:rFonts w:asciiTheme="majorHAnsi" w:hAnsiTheme="majorHAnsi" w:cs="Arial"/>
+        </w:rPr>
+      </w:pPr>
+    </w:p>
+    <w:p>
+      <w:pPr>
+        <w:rPr>
+          <w:rFonts w:asciiTheme="majorHAnsi" w:hAnsiTheme="majorHAnsi" w:cs="Arial"/>
+        </w:rPr>
+      </w:pPr>
+    </w:p>
+    <w:p>
+      <w:pPr>
+        <w:rPr>
+          <w:rFonts w:asciiTheme="majorHAnsi" w:hAnsiTheme="majorHAnsi" w:cs="Arial"/>
+        </w:rPr>
+      </w:pPr>
+    </w:p>
+    <w:p>
+      <w:pPr>
+        <w:rPr>
+          <w:rFonts w:asciiTheme="majorHAnsi" w:hAnsiTheme="majorHAnsi" w:cs="Arial"/>
+          <w:b/>
+          <w:bCs/>
+          <w:color w:val="05004E"/>
+          <w:sz w:val="28"/>
+          <w:szCs w:val="28"/>
+        </w:rPr>
+      </w:pPr>
+      <w:r>
+        <w:rPr>
+          <w:rFonts w:asciiTheme="majorHAnsi" w:hAnsiTheme="majorHAnsi" w:cs="Arial"/>
+          <w:b/>
+          <w:bCs/>
+          <w:color w:val="05004E"/>
+          <w:sz w:val="28"/>
+          <w:szCs w:val="28"/>
+        </w:rPr>
+        <w:t>1.</w:t>
+      </w:r>
+      <w:r>
+        <w:rPr>
+          <w:rFonts w:asciiTheme="majorHAnsi" w:hAnsiTheme="majorHAnsi" w:cs="Arial"/>
+          <w:b/>
+          <w:bCs/>
+          <w:color w:val="05004E"/>
+          <w:sz w:val="28"/>
+          <w:szCs w:val="28"/>
+        </w:rPr>
+        <w:t>Contexto</w:t>
+      </w:r>
+    </w:p>
+    <w:p>
+      <w:pPr>
+        <w:ind w:firstLine="708"/>
+        <w:rPr>
+          <w:rFonts w:asciiTheme="majorHAnsi" w:hAnsiTheme="majorHAnsi" w:cs="Arial"/>
+          <w:b/>
+          <w:bCs/>
+        </w:rPr>
+      </w:pPr>
+      <w:r>
+        <w:rPr>
+          <w:rFonts w:asciiTheme="majorHAnsi" w:hAnsiTheme="majorHAnsi" w:cs="Arial"/>
+          <w:b/>
+          <w:bCs/>
+        </w:rPr>
+        <w:t>Introdução</w:t>
+      </w:r>
+    </w:p>
+    <w:p>
+      <w:pPr>
+        <w:rPr>
+          <w:rFonts w:asciiTheme="majorHAnsi" w:hAnsiTheme="majorHAnsi" w:cs="Arial"/>
+        </w:rPr>
+      </w:pPr>
+      <w:r>
+        <w:rPr>
+          <w:rFonts w:asciiTheme="majorHAnsi" w:hAnsiTheme="majorHAnsi" w:cs="Arial"/>
+        </w:rPr>
+        <w:t>O cão, também chamado de cachorro, é uma subespécie do lobo-cinzento. Ele foi domesticado há mais de 130 mil anos, auxiliando o ser humano em caças e na proteção de territórios. Com o tempo, tornou-se também um grande companheiro.</w:t>
+      </w:r>
+    </w:p>
+    <w:p>
+      <w:pPr>
+        <w:rPr>
+          <w:rFonts w:asciiTheme="majorHAnsi" w:hAnsiTheme="majorHAnsi" w:cs="Arial"/>
+        </w:rPr>
+      </w:pPr>
+      <w:r>
+        <w:rPr>
+          <w:rFonts w:asciiTheme="majorHAnsi" w:hAnsiTheme="majorHAnsi" w:cs="Arial"/>
+        </w:rPr>
+        <w:t>Cachorros tendem a ser sociáveis e apresentam boa visão noturna, além de um olfato extremamente apurado</w:t>
+      </w:r>
+      <w:r>
+        <w:rPr>
+          <w:rFonts w:asciiTheme="majorHAnsi" w:hAnsiTheme="majorHAnsi" w:cs="Arial"/>
+        </w:rPr>
+        <w:t xml:space="preserve">, </w:t>
+      </w:r>
+      <w:r>
+        <w:rPr>
+          <w:rFonts w:asciiTheme="majorHAnsi" w:hAnsiTheme="majorHAnsi" w:cs="Arial"/>
+        </w:rPr>
+        <w:t>possuem cerca de 30 vezes mais sensores olfativos do que os humanos. Sua audição também é notável: eles conseguem ouvir sons a uma distância até quatro vezes maior que a dos humanos. Além disso, destacam-se pela resistência e grande capacidade de aprendizado. Algumas raças são especialmente treinadas para desempenhar funções específicas, como cães-guia para pessoas com deficiência visual ou auditiva, farejadores, e até mesmo para transporte de cargas leves.</w:t>
+      </w:r>
+    </w:p>
+    <w:p>
+      <w:pPr>
+        <w:rPr>
+          <w:rFonts w:asciiTheme="majorHAnsi" w:hAnsiTheme="majorHAnsi" w:cs="Arial"/>
+        </w:rPr>
+      </w:pPr>
+    </w:p>
+    <w:p>
+      <w:pPr>
+        <w:spacing w:before="100" w:beforeAutospacing="1" w:after="100" w:afterAutospacing="1" w:line="240" w:lineRule="auto"/>
+        <w:ind w:firstLine="708"/>
+        <w:outlineLvl w:val="2"/>
+        <w:rPr>
+          <w:rFonts w:asciiTheme="majorHAnsi" w:eastAsia="Times New Roman" w:hAnsiTheme="majorHAnsi" w:cs="Arial"/>
+          <w:b/>
+          <w:bCs/>
+          <w:kern w:val="0"/>
+          <w:sz w:val="27"/>
+          <w:szCs w:val="27"/>
+          <w:lang w:eastAsia="pt-BR"/>
+          <w14:ligatures w14:val="none"/>
+        </w:rPr>
+      </w:pPr>
+      <w:r>
+        <w:rPr>
+          <w:rFonts w:asciiTheme="majorHAnsi" w:eastAsia="Times New Roman" w:hAnsiTheme="majorHAnsi" w:cs="Arial"/>
+          <w:b/>
+          <w:bCs/>
+          <w:kern w:val="0"/>
+          <w:sz w:val="27"/>
+          <w:szCs w:val="27"/>
+          <w:lang w:eastAsia="pt-BR"/>
+          <w14:ligatures w14:val="none"/>
+        </w:rPr>
+        <w:t>O que é um cão doméstico?</w:t>
+      </w:r>
+    </w:p>
+    <w:p>
+      <w:pPr>
+        <w:spacing w:before="100" w:beforeAutospacing="1" w:after="100" w:afterAutospacing="1" w:line="240" w:lineRule="auto"/>
+        <w:rPr>
+          <w:rFonts w:asciiTheme="majorHAnsi" w:eastAsia="Times New Roman" w:hAnsiTheme="majorHAnsi" w:cs="Arial"/>
+          <w:kern w:val="0"/>
+          <w:lang w:eastAsia="pt-BR"/>
+          <w14:ligatures w14:val="none"/>
+        </w:rPr>
+      </w:pPr>
+      <w:r>
+        <w:rPr>
+          <w:rFonts w:asciiTheme="majorHAnsi" w:eastAsia="Times New Roman" w:hAnsiTheme="majorHAnsi" w:cs="Arial"/>
+          <w:kern w:val="0"/>
+          <w:lang w:eastAsia="pt-BR"/>
+          <w14:ligatures w14:val="none"/>
+        </w:rPr>
+        <w:t xml:space="preserve">O termo “cão doméstico” refere-se a qualquer uma das centenas de raças existentes atualmente. Embora esses animais variem bastante em aparência do chihuahua ao dogue-alemão todos pertencem à mesma espécie: </w:t>
+      </w:r>
+      <w:r>
+        <w:rPr>
+          <w:rFonts w:asciiTheme="majorHAnsi" w:eastAsia="Times New Roman" w:hAnsiTheme="majorHAnsi" w:cs="Arial"/>
+          <w:i/>
+          <w:iCs/>
+          <w:kern w:val="0"/>
+          <w:lang w:eastAsia="pt-BR"/>
+          <w14:ligatures w14:val="none"/>
+        </w:rPr>
+        <w:t xml:space="preserve">Canis </w:t>
+      </w:r>
       <w:proofErr w:type="spellStart"/>
       <w:r>
-        <w:t>SPTech</w:t>
+        <w:rPr>
+          <w:rFonts w:asciiTheme="majorHAnsi" w:eastAsia="Times New Roman" w:hAnsiTheme="majorHAnsi" w:cs="Arial"/>
+          <w:i/>
+          <w:iCs/>
+          <w:kern w:val="0"/>
+          <w:lang w:eastAsia="pt-BR"/>
+          <w14:ligatures w14:val="none"/>
+        </w:rPr>
+        <w:t>familiaris</w:t>
       </w:r>
       <w:proofErr w:type="spellEnd"/>
-    </w:p>
-    <w:p>
-      <w:r>
-        <w:t xml:space="preserve">Ana Beatriz </w:t>
+      <w:r>
+        <w:rPr>
+          <w:rFonts w:asciiTheme="majorHAnsi" w:eastAsia="Times New Roman" w:hAnsiTheme="majorHAnsi" w:cs="Arial"/>
+          <w:kern w:val="0"/>
+          <w:lang w:eastAsia="pt-BR"/>
+          <w14:ligatures w14:val="none"/>
+        </w:rPr>
+        <w:t>. Essa espécie diferencia os cães domésticos dos canídeos selvagens, como coiotes, raposas e lobos.</w:t>
+      </w:r>
+    </w:p>
+    <w:p>
+      <w:pPr>
+        <w:spacing w:before="100" w:beforeAutospacing="1" w:after="100" w:afterAutospacing="1" w:line="240" w:lineRule="auto"/>
+        <w:rPr>
+          <w:rFonts w:asciiTheme="majorHAnsi" w:eastAsia="Times New Roman" w:hAnsiTheme="majorHAnsi" w:cs="Arial"/>
+          <w:kern w:val="0"/>
+          <w:lang w:eastAsia="pt-BR"/>
+          <w14:ligatures w14:val="none"/>
+        </w:rPr>
+      </w:pPr>
+      <w:r>
+        <w:rPr>
+          <w:rFonts w:asciiTheme="majorHAnsi" w:eastAsia="Times New Roman" w:hAnsiTheme="majorHAnsi" w:cs="Arial"/>
+          <w:kern w:val="0"/>
+          <w:lang w:eastAsia="pt-BR"/>
+          <w14:ligatures w14:val="none"/>
+        </w:rPr>
+        <w:t>Geralmente, os cães domésticos são criados como animais de estimação. No entanto, muitas raças são capazes de sobreviver de forma independente, seja na natureza ou nas ruas das cidades. Segundo um estudo de 2016, os cães estão presentes em um terço de todos os lares do mundo, o que os torna os animais de estimação mais populares do planeta.</w:t>
+      </w:r>
+    </w:p>
+    <w:p>
+      <w:pPr>
+        <w:spacing w:before="100" w:beforeAutospacing="1" w:after="100" w:afterAutospacing="1" w:line="240" w:lineRule="auto"/>
+        <w:rPr>
+          <w:rFonts w:asciiTheme="majorHAnsi" w:eastAsia="Times New Roman" w:hAnsiTheme="majorHAnsi" w:cs="Arial"/>
+          <w:kern w:val="0"/>
+          <w:lang w:eastAsia="pt-BR"/>
+          <w14:ligatures w14:val="none"/>
+        </w:rPr>
+      </w:pPr>
+      <w:r>
+        <w:rPr>
+          <w:rFonts w:asciiTheme="majorHAnsi" w:eastAsia="Times New Roman" w:hAnsiTheme="majorHAnsi" w:cs="Arial"/>
+          <w:kern w:val="0"/>
+          <w:lang w:eastAsia="pt-BR"/>
+          <w14:ligatures w14:val="none"/>
+        </w:rPr>
+        <w:t>Nos dias de hoje, os cães são, mais do que nunca, parte integrante da sociedade e da vida familiar. Além de atuarem como pets, desempenham papéis importantes como cães de trabalho, terapia e guarda. A relação entre humanos e cães evoluiu significativamente, com muitos tutores passando a enxergar seus animais como verdadeiros membros da família, o que tem levado a uma maior atenção aos seus cuidados e bem-estar.</w:t>
+      </w:r>
+    </w:p>
+    <w:p>
+      <w:pPr>
+        <w:spacing w:before="100" w:beforeAutospacing="1" w:after="100" w:afterAutospacing="1" w:line="240" w:lineRule="auto"/>
+        <w:rPr>
+          <w:rFonts w:asciiTheme="majorHAnsi" w:eastAsia="Times New Roman" w:hAnsiTheme="majorHAnsi" w:cs="Arial"/>
+          <w:kern w:val="0"/>
+          <w:lang w:eastAsia="pt-BR"/>
+          <w14:ligatures w14:val="none"/>
+        </w:rPr>
+      </w:pPr>
+      <w:r>
+        <w:rPr>
+          <w:rFonts w:asciiTheme="majorHAnsi" w:eastAsia="Times New Roman" w:hAnsiTheme="majorHAnsi" w:cs="Arial"/>
+          <w:kern w:val="0"/>
+          <w:lang w:eastAsia="pt-BR"/>
+          <w14:ligatures w14:val="none"/>
+        </w:rPr>
+        <w:t>Antes vistos apenas como animais de companhia, cães passaram a ocupar um espaço afetivo muito mais profundo nos lares modernos. O vínculo emocional entre humanos e seus animais de estimação tem se fortalecido, levando muitos tutores a tratarem seus companheiros de quatro patas como verdadeiros "filhos não humanos</w:t>
+      </w:r>
+      <w:r>
+        <w:rPr>
+          <w:rFonts w:asciiTheme="majorHAnsi" w:eastAsia="Times New Roman" w:hAnsiTheme="majorHAnsi" w:cs="Arial"/>
+          <w:kern w:val="0"/>
+          <w:lang w:eastAsia="pt-BR"/>
+          <w14:ligatures w14:val="none"/>
+        </w:rPr>
+        <w:t>”</w:t>
+      </w:r>
+      <w:r>
+        <w:rPr>
+          <w:rFonts w:asciiTheme="majorHAnsi" w:eastAsia="Times New Roman" w:hAnsiTheme="majorHAnsi" w:cs="Arial"/>
+          <w:kern w:val="0"/>
+          <w:lang w:eastAsia="pt-BR"/>
+          <w14:ligatures w14:val="none"/>
+        </w:rPr>
+        <w:t>.</w:t>
+      </w:r>
+    </w:p>
+    <w:p>
+      <w:pPr>
+        <w:spacing w:before="100" w:beforeAutospacing="1" w:after="100" w:afterAutospacing="1" w:line="240" w:lineRule="auto"/>
+        <w:rPr>
+          <w:rFonts w:asciiTheme="majorHAnsi" w:eastAsia="Times New Roman" w:hAnsiTheme="majorHAnsi" w:cs="Arial"/>
+          <w:kern w:val="0"/>
+          <w:lang w:eastAsia="pt-BR"/>
+          <w14:ligatures w14:val="none"/>
+        </w:rPr>
+      </w:pPr>
+      <w:r>
+        <w:rPr>
+          <w:rFonts w:asciiTheme="majorHAnsi" w:eastAsia="Times New Roman" w:hAnsiTheme="majorHAnsi" w:cs="Arial"/>
+          <w:kern w:val="0"/>
+          <w:lang w:eastAsia="pt-BR"/>
+          <w14:ligatures w14:val="none"/>
+        </w:rPr>
+        <w:t xml:space="preserve">Segundo </w:t>
       </w:r>
       <w:proofErr w:type="spellStart"/>
       <w:r>
-        <w:t>Zinatto</w:t>
+        <w:rPr>
+          <w:rFonts w:asciiTheme="majorHAnsi" w:eastAsia="Times New Roman" w:hAnsiTheme="majorHAnsi" w:cs="Arial"/>
+          <w:kern w:val="0"/>
+          <w:lang w:eastAsia="pt-BR"/>
+          <w14:ligatures w14:val="none"/>
+        </w:rPr>
+        <w:t>Dorie</w:t>
       </w:r>
       <w:proofErr w:type="spellEnd"/>
       <w:r>
-        <w:t xml:space="preserve"> Sobral</w:t>
-      </w:r>
-    </w:p>
-    <w:p/>
-    <w:p/>
-    <w:p/>
-    <w:p/>
-    <w:p/>
-    <w:p/>
-    <w:p/>
-    <w:p/>
-    <w:p/>
-    <w:p/>
-    <w:p/>
-    <w:p/>
-    <w:p/>
-    <w:p/>
-    <w:p/>
-    <w:p/>
-    <w:p/>
-    <w:p/>
-    <w:p/>
-    <w:p/>
-    <w:p/>
-    <w:p/>
-    <w:p/>
-    <w:p/>
-    <w:p>
-      <w:r>
+        <w:rPr>
+          <w:rFonts w:asciiTheme="majorHAnsi" w:eastAsia="Times New Roman" w:hAnsiTheme="majorHAnsi" w:cs="Arial"/>
+          <w:kern w:val="0"/>
+          <w:lang w:eastAsia="pt-BR"/>
+          <w14:ligatures w14:val="none"/>
+        </w:rPr>
+        <w:t xml:space="preserve"> </w:t>
+      </w:r>
+      <w:proofErr w:type="spellStart"/>
+      <w:r>
+        <w:rPr>
+          <w:rFonts w:asciiTheme="majorHAnsi" w:eastAsia="Times New Roman" w:hAnsiTheme="majorHAnsi" w:cs="Arial"/>
+          <w:kern w:val="0"/>
+          <w:lang w:eastAsia="pt-BR"/>
+          <w14:ligatures w14:val="none"/>
+        </w:rPr>
+        <w:t>Zattoni</w:t>
+      </w:r>
+      <w:proofErr w:type="spellEnd"/>
+      <w:r>
+        <w:rPr>
+          <w:rFonts w:asciiTheme="majorHAnsi" w:eastAsia="Times New Roman" w:hAnsiTheme="majorHAnsi" w:cs="Arial"/>
+          <w:kern w:val="0"/>
+          <w:lang w:eastAsia="pt-BR"/>
+          <w14:ligatures w14:val="none"/>
+        </w:rPr>
+        <w:t xml:space="preserve">, médica-veterinária e supervisora Técnica-Comercial da </w:t>
+      </w:r>
+      <w:proofErr w:type="spellStart"/>
+      <w:r>
+        <w:rPr>
+          <w:rFonts w:asciiTheme="majorHAnsi" w:eastAsia="Times New Roman" w:hAnsiTheme="majorHAnsi" w:cs="Arial"/>
+          <w:kern w:val="0"/>
+          <w:lang w:eastAsia="pt-BR"/>
+          <w14:ligatures w14:val="none"/>
+        </w:rPr>
+        <w:t>Brazilian</w:t>
+      </w:r>
+      <w:proofErr w:type="spellEnd"/>
+      <w:r>
+        <w:rPr>
+          <w:rFonts w:asciiTheme="majorHAnsi" w:eastAsia="Times New Roman" w:hAnsiTheme="majorHAnsi" w:cs="Arial"/>
+          <w:kern w:val="0"/>
+          <w:lang w:eastAsia="pt-BR"/>
+          <w14:ligatures w14:val="none"/>
+        </w:rPr>
+        <w:t xml:space="preserve"> Pet Food, diversos fatores explicam essa mudança. Um dos principais é a </w:t>
+      </w:r>
+      <w:r>
+        <w:rPr>
+          <w:rFonts w:asciiTheme="majorHAnsi" w:eastAsia="Times New Roman" w:hAnsiTheme="majorHAnsi" w:cs="Arial"/>
+          <w:b/>
+          <w:bCs/>
+          <w:kern w:val="0"/>
+          <w:lang w:eastAsia="pt-BR"/>
+          <w14:ligatures w14:val="none"/>
+        </w:rPr>
+        <w:t xml:space="preserve">redução no </w:t>
+      </w:r>
+      <w:r>
+        <w:rPr>
+          <w:rFonts w:asciiTheme="majorHAnsi" w:eastAsia="Times New Roman" w:hAnsiTheme="majorHAnsi" w:cs="Arial"/>
+          <w:kern w:val="0"/>
+          <w:lang w:eastAsia="pt-BR"/>
+          <w14:ligatures w14:val="none"/>
+        </w:rPr>
         <w:lastRenderedPageBreak/>
-        <w:t xml:space="preserve">Dogs </w:t>
+        <w:t>tamanho das famílias, o que faz com que as pessoas criem laços mais estreitos com seus pets, que muitas vezes assumem o papel de companheiros inseparáveis e até confidentes.</w:t>
+      </w:r>
+    </w:p>
+    <w:p>
+      <w:pPr>
+        <w:spacing w:before="100" w:beforeAutospacing="1" w:after="100" w:afterAutospacing="1" w:line="240" w:lineRule="auto"/>
+        <w:rPr>
+          <w:rFonts w:asciiTheme="majorHAnsi" w:eastAsia="Times New Roman" w:hAnsiTheme="majorHAnsi" w:cs="Arial"/>
+          <w:kern w:val="0"/>
+          <w:lang w:eastAsia="pt-BR"/>
+          <w14:ligatures w14:val="none"/>
+        </w:rPr>
+      </w:pPr>
+      <w:r>
+        <w:rPr>
+          <w:rFonts w:asciiTheme="majorHAnsi" w:eastAsia="Times New Roman" w:hAnsiTheme="majorHAnsi" w:cs="Arial"/>
+          <w:kern w:val="0"/>
+          <w:lang w:eastAsia="pt-BR"/>
+          <w14:ligatures w14:val="none"/>
+        </w:rPr>
+        <w:t>Além disso, a crescente conscientização sobre o bem-estar animal tem impulsionado práticas mais humanizadas de cuidado. Hoje, é comum que tutores invistam em alimentação de qualidade, brinquedos e estímulos, atendimento veterinário regular, serviços de estética animal e até mesmo planos de saúde pet.</w:t>
+      </w:r>
+    </w:p>
+    <w:p>
+      <w:pPr>
+        <w:spacing w:before="100" w:beforeAutospacing="1" w:after="100" w:afterAutospacing="1" w:line="240" w:lineRule="auto"/>
+        <w:rPr>
+          <w:rFonts w:asciiTheme="majorHAnsi" w:eastAsia="Times New Roman" w:hAnsiTheme="majorHAnsi" w:cs="Arial"/>
+          <w:kern w:val="0"/>
+          <w:lang w:eastAsia="pt-BR"/>
+          <w14:ligatures w14:val="none"/>
+        </w:rPr>
+      </w:pPr>
+    </w:p>
+    <w:p>
+      <w:pPr>
+        <w:spacing w:before="100" w:beforeAutospacing="1" w:after="100" w:afterAutospacing="1" w:line="240" w:lineRule="auto"/>
+        <w:ind w:firstLine="708"/>
+        <w:rPr>
+          <w:rFonts w:asciiTheme="majorHAnsi" w:eastAsia="Times New Roman" w:hAnsiTheme="majorHAnsi" w:cs="Arial"/>
+          <w:b/>
+          <w:bCs/>
+          <w:kern w:val="0"/>
+          <w:lang w:eastAsia="pt-BR"/>
+          <w14:ligatures w14:val="none"/>
+        </w:rPr>
+      </w:pPr>
+      <w:r>
+        <w:rPr>
+          <w:rFonts w:asciiTheme="majorHAnsi" w:eastAsia="Times New Roman" w:hAnsiTheme="majorHAnsi" w:cs="Arial"/>
+          <w:b/>
+          <w:bCs/>
+          <w:kern w:val="0"/>
+          <w:lang w:eastAsia="pt-BR"/>
+          <w14:ligatures w14:val="none"/>
+        </w:rPr>
+        <w:t>Raças mais populares de cachorros</w:t>
+      </w:r>
+    </w:p>
+    <w:p>
+      <w:pPr>
+        <w:spacing w:before="100" w:beforeAutospacing="1" w:after="100" w:afterAutospacing="1" w:line="240" w:lineRule="auto"/>
+        <w:rPr>
+          <w:rFonts w:asciiTheme="majorHAnsi" w:hAnsiTheme="majorHAnsi" w:cs="Arial"/>
+          <w:noProof/>
+        </w:rPr>
+      </w:pPr>
+      <w:r>
+        <w:rPr>
+          <w:rFonts w:asciiTheme="majorHAnsi" w:eastAsia="Times New Roman" w:hAnsiTheme="majorHAnsi" w:cs="Arial"/>
+          <w:kern w:val="0"/>
+          <w:lang w:eastAsia="pt-BR"/>
+          <w14:ligatures w14:val="none"/>
+        </w:rPr>
+        <w:t xml:space="preserve">Segundo pesquisas do G1 </w:t>
+      </w:r>
+      <w:r>
+        <w:rPr>
+          <w:rFonts w:asciiTheme="majorHAnsi" w:eastAsia="Times New Roman" w:hAnsiTheme="majorHAnsi" w:cs="Arial"/>
+          <w:kern w:val="0"/>
+          <w:lang w:eastAsia="pt-BR"/>
+          <w14:ligatures w14:val="none"/>
+        </w:rPr>
+        <w:t xml:space="preserve">32% dos cães com donos no Brasil são Sem Raça Definida (SRD). Animais das raças Pitbull, Poodle e Shih </w:t>
       </w:r>
       <w:proofErr w:type="spellStart"/>
       <w:r>
-        <w:t>worls</w:t>
+        <w:rPr>
+          <w:rFonts w:asciiTheme="majorHAnsi" w:eastAsia="Times New Roman" w:hAnsiTheme="majorHAnsi" w:cs="Arial"/>
+          <w:kern w:val="0"/>
+          <w:lang w:eastAsia="pt-BR"/>
+          <w14:ligatures w14:val="none"/>
+        </w:rPr>
+        <w:t>Tzu</w:t>
       </w:r>
       <w:proofErr w:type="spellEnd"/>
-    </w:p>
-    <w:p/>
-    <w:p/>
-    <w:p/>
-    <w:p/>
-    <w:p/>
-    <w:p/>
-    <w:p/>
-    <w:p/>
-    <w:p/>
-    <w:p/>
-    <w:p/>
-    <w:p/>
-    <w:p/>
-    <w:p/>
-    <w:p/>
-    <w:p/>
-    <w:p/>
-    <w:p/>
-    <w:p/>
-    <w:p/>
-    <w:p/>
-    <w:p/>
-    <w:p/>
-    <w:p/>
-    <w:p/>
-    <w:p/>
-    <w:p/>
-    <w:p>
-      <w:r>
+      <w:r>
+        <w:rPr>
+          <w:rFonts w:asciiTheme="majorHAnsi" w:eastAsia="Times New Roman" w:hAnsiTheme="majorHAnsi" w:cs="Arial"/>
+          <w:kern w:val="0"/>
+          <w:lang w:eastAsia="pt-BR"/>
+          <w14:ligatures w14:val="none"/>
+        </w:rPr>
+        <w:t xml:space="preserve"> somam 19% dos animais.</w:t>
+      </w:r>
+    </w:p>
+    <w:p>
+      <w:pPr>
+        <w:spacing w:before="100" w:beforeAutospacing="1" w:after="100" w:afterAutospacing="1" w:line="240" w:lineRule="auto"/>
+        <w:jc w:val="center"/>
+        <w:rPr>
+          <w:rFonts w:asciiTheme="majorHAnsi" w:eastAsia="Times New Roman" w:hAnsiTheme="majorHAnsi" w:cs="Arial"/>
+          <w:kern w:val="0"/>
+          <w:lang w:eastAsia="pt-BR"/>
+          <w14:ligatures w14:val="none"/>
+        </w:rPr>
+      </w:pPr>
+      <w:r>
+        <w:rPr>
+          <w:rFonts w:asciiTheme="majorHAnsi" w:hAnsiTheme="majorHAnsi" w:cs="Arial"/>
+          <w:noProof/>
+        </w:rPr>
+        <w:drawing>
+          <wp:inline distT="0" distB="0" distL="0" distR="0" wp14:anchorId="3ADE94C2" wp14:editId="18D25EF8">
+            <wp:extent cx="2698665" cy="5058508"/>
+            <wp:effectExtent l="0" t="0" r="6985" b="0"/>
+            <wp:docPr id="491548586" name="Imagem 2" descr="Raças de cachorros mais populares — Foto: Gabriel Wesley Marques Santos / arte g1"/>
+            <wp:cNvGraphicFramePr>
+              <a:graphicFrameLocks xmlns:a="http://schemas.openxmlformats.org/drawingml/2006/main" noChangeAspect="1"/>
+            </wp:cNvGraphicFramePr>
+            <a:graphic xmlns:a="http://schemas.openxmlformats.org/drawingml/2006/main">
+              <a:graphicData uri="http://schemas.openxmlformats.org/drawingml/2006/picture">
+                <pic:pic xmlns:pic="http://schemas.openxmlformats.org/drawingml/2006/picture">
+                  <pic:nvPicPr>
+                    <pic:cNvPr id="0" name="Picture 30" descr="Raças de cachorros mais populares — Foto: Gabriel Wesley Marques Santos / arte g1"/>
+                    <pic:cNvPicPr>
+                      <a:picLocks noChangeAspect="1" noChangeArrowheads="1"/>
+                    </pic:cNvPicPr>
+                  </pic:nvPicPr>
+                  <pic:blipFill>
+                    <a:blip r:embed="rId6" cstate="print">
+                      <a:extLst>
+                        <a:ext uri="{28A0092B-C50C-407E-A947-70E740481C1C}">
+                          <a14:useLocalDpi xmlns:a14="http://schemas.microsoft.com/office/drawing/2010/main" val="0"/>
+                        </a:ext>
+                      </a:extLst>
+                    </a:blip>
+                    <a:srcRect/>
+                    <a:stretch>
+                      <a:fillRect/>
+                    </a:stretch>
+                  </pic:blipFill>
+                  <pic:spPr bwMode="auto">
+                    <a:xfrm>
+                      <a:off x="0" y="0"/>
+                      <a:ext cx="2703738" cy="5068017"/>
+                    </a:xfrm>
+                    <a:prstGeom prst="rect">
+                      <a:avLst/>
+                    </a:prstGeom>
+                    <a:noFill/>
+                    <a:ln>
+                      <a:noFill/>
+                    </a:ln>
+                  </pic:spPr>
+                </pic:pic>
+              </a:graphicData>
+            </a:graphic>
+          </wp:inline>
+        </w:drawing>
+      </w:r>
+    </w:p>
+    <w:p>
+      <w:pPr>
+        <w:spacing w:before="100" w:beforeAutospacing="1" w:after="100" w:afterAutospacing="1" w:line="240" w:lineRule="auto"/>
+        <w:rPr>
+          <w:rFonts w:asciiTheme="majorHAnsi" w:eastAsia="Times New Roman" w:hAnsiTheme="majorHAnsi" w:cs="Arial"/>
+          <w:b/>
+          <w:bCs/>
+          <w:kern w:val="0"/>
+          <w:lang w:eastAsia="pt-BR"/>
+          <w14:ligatures w14:val="none"/>
+        </w:rPr>
+      </w:pPr>
+    </w:p>
+    <w:p>
+      <w:pPr>
+        <w:spacing w:before="100" w:beforeAutospacing="1" w:after="100" w:afterAutospacing="1" w:line="240" w:lineRule="auto"/>
+        <w:rPr>
+          <w:rFonts w:asciiTheme="majorHAnsi" w:eastAsia="Times New Roman" w:hAnsiTheme="majorHAnsi" w:cs="Arial"/>
+          <w:b/>
+          <w:bCs/>
+          <w:kern w:val="0"/>
+          <w:lang w:eastAsia="pt-BR"/>
+          <w14:ligatures w14:val="none"/>
+        </w:rPr>
+      </w:pPr>
+    </w:p>
+    <w:p>
+      <w:pPr>
+        <w:spacing w:before="100" w:beforeAutospacing="1" w:after="100" w:afterAutospacing="1" w:line="240" w:lineRule="auto"/>
+        <w:ind w:firstLine="708"/>
+        <w:rPr>
+          <w:rFonts w:asciiTheme="majorHAnsi" w:eastAsia="Times New Roman" w:hAnsiTheme="majorHAnsi" w:cs="Arial"/>
+          <w:b/>
+          <w:bCs/>
+          <w:kern w:val="0"/>
+          <w:lang w:eastAsia="pt-BR"/>
+          <w14:ligatures w14:val="none"/>
+        </w:rPr>
+      </w:pPr>
+      <w:r>
+        <w:rPr>
+          <w:rFonts w:asciiTheme="majorHAnsi" w:eastAsia="Times New Roman" w:hAnsiTheme="majorHAnsi" w:cs="Arial"/>
+          <w:b/>
+          <w:bCs/>
+          <w:kern w:val="0"/>
+          <w:lang w:eastAsia="pt-BR"/>
+          <w14:ligatures w14:val="none"/>
+        </w:rPr>
         <w:lastRenderedPageBreak/>
-        <w:t>Sumário</w:t>
-      </w:r>
-    </w:p>
-    <w:p/>
-    <w:p/>
-    <w:p/>
-    <w:p/>
-    <w:p/>
-    <w:p/>
-    <w:p/>
-    <w:p/>
-    <w:p/>
-    <w:p/>
-    <w:p/>
-    <w:p/>
-    <w:p/>
-    <w:p/>
-    <w:p/>
-    <w:p/>
-    <w:p/>
-    <w:p/>
-    <w:p/>
-    <w:p/>
-    <w:p/>
-    <w:p/>
-    <w:p/>
-    <w:p/>
-    <w:p/>
-    <w:p/>
-    <w:p/>
-    <w:p>
-      <w:r>
+        <w:t>Cachorros</w:t>
+      </w:r>
+      <w:r>
+        <w:rPr>
+          <w:rFonts w:asciiTheme="majorHAnsi" w:eastAsia="Times New Roman" w:hAnsiTheme="majorHAnsi" w:cs="Arial"/>
+          <w:b/>
+          <w:bCs/>
+          <w:kern w:val="0"/>
+          <w:lang w:eastAsia="pt-BR"/>
+          <w14:ligatures w14:val="none"/>
+        </w:rPr>
+        <w:t xml:space="preserve"> abandonados</w:t>
+      </w:r>
+    </w:p>
+    <w:p>
+      <w:pPr>
+        <w:spacing w:before="100" w:beforeAutospacing="1" w:after="100" w:afterAutospacing="1" w:line="240" w:lineRule="auto"/>
+        <w:rPr>
+          <w:rFonts w:asciiTheme="majorHAnsi" w:eastAsia="Times New Roman" w:hAnsiTheme="majorHAnsi" w:cs="Arial"/>
+          <w:kern w:val="0"/>
+          <w:lang w:eastAsia="pt-BR"/>
+          <w14:ligatures w14:val="none"/>
+        </w:rPr>
+      </w:pPr>
+      <w:r>
+        <w:rPr>
+          <w:rFonts w:asciiTheme="majorHAnsi" w:eastAsia="Times New Roman" w:hAnsiTheme="majorHAnsi" w:cs="Arial"/>
+          <w:kern w:val="0"/>
+          <w:lang w:eastAsia="pt-BR"/>
+          <w14:ligatures w14:val="none"/>
+        </w:rPr>
+        <w:t>De acordo com os respondentes, 89,3% dos animais abandonados são cães e, em sua maioria, vira-latas. 81,1% das ONGs e dos protetores entrevistados citaram que entre os mais abandonados e devolvidos estão os cães pretos. 56,6% também mencionaram os cães de coloração caramelo como as maiores vítimas.</w:t>
+      </w:r>
+    </w:p>
+    <w:p>
+      <w:pPr>
+        <w:spacing w:before="100" w:beforeAutospacing="1" w:after="100" w:afterAutospacing="1" w:line="240" w:lineRule="auto"/>
+        <w:rPr>
+          <w:rFonts w:asciiTheme="majorHAnsi" w:eastAsia="Times New Roman" w:hAnsiTheme="majorHAnsi" w:cs="Arial"/>
+          <w:kern w:val="0"/>
+          <w:lang w:eastAsia="pt-BR"/>
+          <w14:ligatures w14:val="none"/>
+        </w:rPr>
+      </w:pPr>
+      <w:r>
+        <w:rPr>
+          <w:rFonts w:asciiTheme="majorHAnsi" w:hAnsiTheme="majorHAnsi" w:cs="Arial"/>
+          <w:noProof/>
+        </w:rPr>
+        <w:drawing>
+          <wp:inline distT="0" distB="0" distL="0" distR="0" wp14:anchorId="36513719" wp14:editId="124660C9">
+            <wp:extent cx="5400040" cy="3594735"/>
+            <wp:effectExtent l="0" t="0" r="0" b="0"/>
+            <wp:docPr id="806651392" name="Imagem 3" descr="gráfico cobasi cuida com diversos cães."/>
+            <wp:cNvGraphicFramePr>
+              <a:graphicFrameLocks xmlns:a="http://schemas.openxmlformats.org/drawingml/2006/main" noChangeAspect="1"/>
+            </wp:cNvGraphicFramePr>
+            <a:graphic xmlns:a="http://schemas.openxmlformats.org/drawingml/2006/main">
+              <a:graphicData uri="http://schemas.openxmlformats.org/drawingml/2006/picture">
+                <pic:pic xmlns:pic="http://schemas.openxmlformats.org/drawingml/2006/picture">
+                  <pic:nvPicPr>
+                    <pic:cNvPr id="0" name="Picture 32" descr="gráfico cobasi cuida com diversos cães."/>
+                    <pic:cNvPicPr>
+                      <a:picLocks noChangeAspect="1" noChangeArrowheads="1"/>
+                    </pic:cNvPicPr>
+                  </pic:nvPicPr>
+                  <pic:blipFill>
+                    <a:blip r:embed="rId7">
+                      <a:extLst>
+                        <a:ext uri="{28A0092B-C50C-407E-A947-70E740481C1C}">
+                          <a14:useLocalDpi xmlns:a14="http://schemas.microsoft.com/office/drawing/2010/main" val="0"/>
+                        </a:ext>
+                      </a:extLst>
+                    </a:blip>
+                    <a:srcRect/>
+                    <a:stretch>
+                      <a:fillRect/>
+                    </a:stretch>
+                  </pic:blipFill>
+                  <pic:spPr bwMode="auto">
+                    <a:xfrm>
+                      <a:off x="0" y="0"/>
+                      <a:ext cx="5400040" cy="3594735"/>
+                    </a:xfrm>
+                    <a:prstGeom prst="rect">
+                      <a:avLst/>
+                    </a:prstGeom>
+                    <a:noFill/>
+                    <a:ln>
+                      <a:noFill/>
+                    </a:ln>
+                  </pic:spPr>
+                </pic:pic>
+              </a:graphicData>
+            </a:graphic>
+          </wp:inline>
+        </w:drawing>
+      </w:r>
+    </w:p>
+    <w:p>
+      <w:pPr>
+        <w:spacing w:before="100" w:beforeAutospacing="1" w:after="100" w:afterAutospacing="1" w:line="240" w:lineRule="auto"/>
+        <w:rPr>
+          <w:rFonts w:asciiTheme="majorHAnsi" w:eastAsia="Times New Roman" w:hAnsiTheme="majorHAnsi" w:cs="Arial"/>
+          <w:kern w:val="0"/>
+          <w:lang w:eastAsia="pt-BR"/>
+          <w14:ligatures w14:val="none"/>
+        </w:rPr>
+      </w:pPr>
+    </w:p>
+    <w:p>
+      <w:pPr>
+        <w:spacing w:before="100" w:beforeAutospacing="1" w:after="100" w:afterAutospacing="1" w:line="240" w:lineRule="auto"/>
+        <w:ind w:firstLine="708"/>
+        <w:rPr>
+          <w:rFonts w:asciiTheme="majorHAnsi" w:eastAsia="Times New Roman" w:hAnsiTheme="majorHAnsi" w:cs="Arial"/>
+          <w:b/>
+          <w:bCs/>
+          <w:kern w:val="0"/>
+          <w:lang w:eastAsia="pt-BR"/>
+          <w14:ligatures w14:val="none"/>
+        </w:rPr>
+      </w:pPr>
+      <w:r>
+        <w:rPr>
+          <w:rFonts w:asciiTheme="majorHAnsi" w:eastAsia="Times New Roman" w:hAnsiTheme="majorHAnsi" w:cs="Arial"/>
+          <w:b/>
+          <w:bCs/>
+          <w:kern w:val="0"/>
+          <w:lang w:eastAsia="pt-BR"/>
+          <w14:ligatures w14:val="none"/>
+        </w:rPr>
+        <w:t xml:space="preserve">Minha relação com cachorros </w:t>
+      </w:r>
+    </w:p>
+    <w:p>
+      <w:pPr>
+        <w:spacing w:before="100" w:beforeAutospacing="1" w:after="100" w:afterAutospacing="1" w:line="240" w:lineRule="auto"/>
+        <w:rPr>
+          <w:rFonts w:asciiTheme="majorHAnsi" w:eastAsia="Times New Roman" w:hAnsiTheme="majorHAnsi" w:cs="Arial"/>
+          <w:kern w:val="0"/>
+          <w:lang w:eastAsia="pt-BR"/>
+          <w14:ligatures w14:val="none"/>
+        </w:rPr>
+      </w:pPr>
+      <w:r>
+        <w:rPr>
+          <w:rFonts w:asciiTheme="majorHAnsi" w:eastAsia="Times New Roman" w:hAnsiTheme="majorHAnsi" w:cs="Arial"/>
+          <w:kern w:val="0"/>
+          <w:lang w:eastAsia="pt-BR"/>
+          <w14:ligatures w14:val="none"/>
+        </w:rPr>
+        <w:t>Desde muito pequena, eu sentia um medo enorme de qualquer tipo de animal</w:t>
+      </w:r>
+      <w:r>
+        <w:rPr>
+          <w:rFonts w:asciiTheme="majorHAnsi" w:eastAsia="Times New Roman" w:hAnsiTheme="majorHAnsi" w:cs="Arial"/>
+          <w:kern w:val="0"/>
+          <w:lang w:eastAsia="pt-BR"/>
+          <w14:ligatures w14:val="none"/>
+        </w:rPr>
+        <w:t xml:space="preserve">, </w:t>
+      </w:r>
+      <w:r>
+        <w:rPr>
+          <w:rFonts w:asciiTheme="majorHAnsi" w:eastAsia="Times New Roman" w:hAnsiTheme="majorHAnsi" w:cs="Arial"/>
+          <w:kern w:val="0"/>
+          <w:lang w:eastAsia="pt-BR"/>
+          <w14:ligatures w14:val="none"/>
+        </w:rPr>
+        <w:t>mas especialmente de cachorros. Só de ver um por perto, eu já me afastava.</w:t>
+      </w:r>
+    </w:p>
+    <w:p>
+      <w:pPr>
+        <w:spacing w:before="100" w:beforeAutospacing="1" w:after="100" w:afterAutospacing="1" w:line="240" w:lineRule="auto"/>
+        <w:rPr>
+          <w:rFonts w:asciiTheme="majorHAnsi" w:eastAsia="Times New Roman" w:hAnsiTheme="majorHAnsi" w:cs="Arial"/>
+          <w:kern w:val="0"/>
+          <w:lang w:eastAsia="pt-BR"/>
+          <w14:ligatures w14:val="none"/>
+        </w:rPr>
+      </w:pPr>
+      <w:r>
+        <w:rPr>
+          <w:rFonts w:asciiTheme="majorHAnsi" w:eastAsia="Times New Roman" w:hAnsiTheme="majorHAnsi" w:cs="Arial"/>
+          <w:kern w:val="0"/>
+          <w:lang w:eastAsia="pt-BR"/>
+          <w14:ligatures w14:val="none"/>
+        </w:rPr>
+        <w:t xml:space="preserve">Tudo começou a mudar no dia em que minha tia deu uma cachorrinha de presente para o meu irmão. O nome dela </w:t>
+      </w:r>
+      <w:r>
+        <w:rPr>
+          <w:rFonts w:asciiTheme="majorHAnsi" w:eastAsia="Times New Roman" w:hAnsiTheme="majorHAnsi" w:cs="Arial"/>
+          <w:kern w:val="0"/>
+          <w:lang w:eastAsia="pt-BR"/>
+          <w14:ligatures w14:val="none"/>
+        </w:rPr>
+        <w:t>é</w:t>
+      </w:r>
+      <w:r>
+        <w:rPr>
+          <w:rFonts w:asciiTheme="majorHAnsi" w:eastAsia="Times New Roman" w:hAnsiTheme="majorHAnsi" w:cs="Arial"/>
+          <w:kern w:val="0"/>
+          <w:lang w:eastAsia="pt-BR"/>
+          <w14:ligatures w14:val="none"/>
+        </w:rPr>
+        <w:t xml:space="preserve"> </w:t>
+      </w:r>
+      <w:r>
+        <w:rPr>
+          <w:rFonts w:asciiTheme="majorHAnsi" w:eastAsia="Times New Roman" w:hAnsiTheme="majorHAnsi" w:cs="Arial"/>
+          <w:b/>
+          <w:bCs/>
+          <w:kern w:val="0"/>
+          <w:lang w:eastAsia="pt-BR"/>
+          <w14:ligatures w14:val="none"/>
+        </w:rPr>
+        <w:t>Loren</w:t>
+      </w:r>
+      <w:r>
+        <w:rPr>
+          <w:rFonts w:asciiTheme="majorHAnsi" w:eastAsia="Times New Roman" w:hAnsiTheme="majorHAnsi" w:cs="Arial"/>
+          <w:kern w:val="0"/>
+          <w:lang w:eastAsia="pt-BR"/>
+          <w14:ligatures w14:val="none"/>
+        </w:rPr>
+        <w:t>. Embora o presente não fosse diretamente para mim, sua chegada mexeu com a rotina da casa... e, aos poucos, comigo também.</w:t>
+      </w:r>
+      <w:r>
+        <w:rPr>
+          <w:rFonts w:asciiTheme="majorHAnsi" w:eastAsia="Times New Roman" w:hAnsiTheme="majorHAnsi" w:cs="Arial"/>
+          <w:kern w:val="0"/>
+          <w:lang w:eastAsia="pt-BR"/>
+          <w14:ligatures w14:val="none"/>
+        </w:rPr>
+        <w:t xml:space="preserve"> </w:t>
+      </w:r>
+      <w:r>
+        <w:rPr>
+          <w:rFonts w:asciiTheme="majorHAnsi" w:eastAsia="Times New Roman" w:hAnsiTheme="majorHAnsi" w:cs="Arial"/>
+          <w:kern w:val="0"/>
+          <w:lang w:eastAsia="pt-BR"/>
+          <w14:ligatures w14:val="none"/>
+        </w:rPr>
+        <w:t>Hoje em dia Loren tem 10 anos de idade</w:t>
+      </w:r>
+      <w:r>
+        <w:rPr>
+          <w:rFonts w:asciiTheme="majorHAnsi" w:eastAsia="Times New Roman" w:hAnsiTheme="majorHAnsi" w:cs="Arial"/>
+          <w:kern w:val="0"/>
+          <w:lang w:eastAsia="pt-BR"/>
+          <w14:ligatures w14:val="none"/>
+        </w:rPr>
+        <w:t>.</w:t>
+      </w:r>
+    </w:p>
+    <w:p>
+      <w:pPr>
+        <w:spacing w:before="100" w:beforeAutospacing="1" w:after="100" w:afterAutospacing="1" w:line="240" w:lineRule="auto"/>
+        <w:rPr>
+          <w:rFonts w:asciiTheme="majorHAnsi" w:eastAsia="Times New Roman" w:hAnsiTheme="majorHAnsi" w:cs="Arial"/>
+          <w:kern w:val="0"/>
+          <w:lang w:eastAsia="pt-BR"/>
+          <w14:ligatures w14:val="none"/>
+        </w:rPr>
+      </w:pPr>
+      <w:r>
+        <w:rPr>
+          <w:rFonts w:asciiTheme="majorHAnsi" w:eastAsia="Times New Roman" w:hAnsiTheme="majorHAnsi" w:cs="Arial"/>
+          <w:kern w:val="0"/>
+          <w:lang w:eastAsia="pt-BR"/>
+          <w14:ligatures w14:val="none"/>
+        </w:rPr>
+        <w:t xml:space="preserve">No início, fiquei na defensiva. Evitava contato, observava de longe, ainda assustada. Mas com o tempo, sem que eu percebesse, fomos criando uma </w:t>
+      </w:r>
+      <w:r>
+        <w:rPr>
+          <w:rFonts w:asciiTheme="majorHAnsi" w:eastAsia="Times New Roman" w:hAnsiTheme="majorHAnsi" w:cs="Arial"/>
+          <w:b/>
+          <w:bCs/>
+          <w:kern w:val="0"/>
+          <w:lang w:eastAsia="pt-BR"/>
+          <w14:ligatures w14:val="none"/>
+        </w:rPr>
+        <w:t>ligação forte e especial</w:t>
+      </w:r>
+      <w:r>
+        <w:rPr>
+          <w:rFonts w:asciiTheme="majorHAnsi" w:eastAsia="Times New Roman" w:hAnsiTheme="majorHAnsi" w:cs="Arial"/>
+          <w:kern w:val="0"/>
+          <w:lang w:eastAsia="pt-BR"/>
+          <w14:ligatures w14:val="none"/>
+        </w:rPr>
+        <w:t>.</w:t>
+      </w:r>
+      <w:r>
+        <w:rPr>
+          <w:rFonts w:asciiTheme="majorHAnsi" w:eastAsia="Times New Roman" w:hAnsiTheme="majorHAnsi" w:cs="Arial"/>
+          <w:kern w:val="0"/>
+          <w:lang w:eastAsia="pt-BR"/>
+          <w14:ligatures w14:val="none"/>
+        </w:rPr>
+        <w:t xml:space="preserve"> Com</w:t>
+      </w:r>
+      <w:r>
+        <w:rPr>
+          <w:rFonts w:asciiTheme="majorHAnsi" w:eastAsia="Times New Roman" w:hAnsiTheme="majorHAnsi" w:cs="Arial"/>
+          <w:kern w:val="0"/>
+          <w:lang w:eastAsia="pt-BR"/>
+          <w14:ligatures w14:val="none"/>
+        </w:rPr>
+        <w:t xml:space="preserve"> o tempo a Loren foi criando um espaço muito grande no meu coração e, hoje em dia não vivo sem ela</w:t>
+      </w:r>
+      <w:r>
+        <w:rPr>
+          <w:rFonts w:asciiTheme="majorHAnsi" w:eastAsia="Times New Roman" w:hAnsiTheme="majorHAnsi" w:cs="Arial"/>
+          <w:kern w:val="0"/>
+          <w:lang w:eastAsia="pt-BR"/>
+          <w14:ligatures w14:val="none"/>
+        </w:rPr>
+        <w:t>.</w:t>
+      </w:r>
+    </w:p>
+    <w:p>
+      <w:pPr>
+        <w:spacing w:before="100" w:beforeAutospacing="1" w:after="100" w:afterAutospacing="1" w:line="240" w:lineRule="auto"/>
+        <w:rPr>
+          <w:rFonts w:asciiTheme="majorHAnsi" w:eastAsia="Times New Roman" w:hAnsiTheme="majorHAnsi" w:cs="Arial"/>
+          <w:noProof/>
+          <w:kern w:val="0"/>
+          <w:lang w:eastAsia="pt-BR"/>
+        </w:rPr>
+      </w:pPr>
+    </w:p>
+    <w:p>
+      <w:pPr>
+        <w:spacing w:before="100" w:beforeAutospacing="1" w:after="100" w:afterAutospacing="1" w:line="240" w:lineRule="auto"/>
+        <w:rPr>
+          <w:rFonts w:asciiTheme="majorHAnsi" w:eastAsia="Times New Roman" w:hAnsiTheme="majorHAnsi" w:cs="Arial"/>
+          <w:noProof/>
+          <w:kern w:val="0"/>
+          <w:lang w:eastAsia="pt-BR"/>
+        </w:rPr>
+      </w:pPr>
+    </w:p>
+    <w:p>
+      <w:pPr>
+        <w:spacing w:before="100" w:beforeAutospacing="1" w:after="100" w:afterAutospacing="1" w:line="240" w:lineRule="auto"/>
+        <w:jc w:val="center"/>
+        <w:rPr>
+          <w:rFonts w:asciiTheme="majorHAnsi" w:eastAsia="Times New Roman" w:hAnsiTheme="majorHAnsi" w:cs="Arial"/>
+          <w:kern w:val="0"/>
+          <w:lang w:eastAsia="pt-BR"/>
+          <w14:ligatures w14:val="none"/>
+        </w:rPr>
+      </w:pPr>
+      <w:r>
+        <w:rPr>
+          <w:rFonts w:asciiTheme="majorHAnsi" w:eastAsia="Times New Roman" w:hAnsiTheme="majorHAnsi" w:cs="Arial"/>
+          <w:noProof/>
+          <w:kern w:val="0"/>
+          <w:lang w:eastAsia="pt-BR"/>
+        </w:rPr>
         <w:lastRenderedPageBreak/>
-        <w:t>Contexto</w:t>
-      </w:r>
-    </w:p>
-    <w:p>
-      <w:r>
-        <w:t>O c</w:t>
-      </w:r>
-      <w:r>
-        <w:rPr>
-          <w:b/>
-          <w:bCs/>
-        </w:rPr>
-        <w:t>ão ou cachorro</w:t>
-      </w:r>
-      <w:r>
-        <w:t>, é uma subespécie do lobo cinzento. São animais sociáveis; possuem boa visão noturna; olfato aguçado, com trinta vezes mais sensores olfativos que um ser humano; excelente audição, sendo capazes de ouvir sons quatro vezes mais distantes que o homem, além de ultrassons; e são muito inteligentes, com grande capacidade de aprendizado. Existe uma grande variedade de cachorros, porém todos eles pertencem à mesma espécie. As diferentes raças são resultantes de vários fatores, como condições geográficas e climáticas; além da seleção artificial, feita pelo homem, com o objetivo de obter cães com características específicas.</w:t>
-      </w:r>
-    </w:p>
-    <w:p/>
-    <w:p/>
-    <w:p/>
-    <w:p/>
-    <w:p/>
-    <w:p/>
-    <w:p/>
-    <w:p/>
-    <w:p/>
-    <w:p/>
-    <w:p/>
-    <w:p/>
-    <w:p/>
-    <w:p/>
-    <w:p/>
-    <w:p/>
-    <w:p/>
-    <w:p/>
-    <w:p/>
-    <w:p/>
-    <w:p/>
-    <w:p/>
-    <w:p/>
-    <w:p/>
-    <w:p/>
-    <w:p/>
-    <w:p/>
-    <w:p/>
-    <w:p/>
+        <w:drawing>
+          <wp:inline distT="0" distB="0" distL="0" distR="0" wp14:anchorId="26DFA19A" wp14:editId="44C8A963">
+            <wp:extent cx="2819400" cy="2590046"/>
+            <wp:effectExtent l="0" t="0" r="0" b="1270"/>
+            <wp:docPr id="1566203723" name="Imagem 8" descr="Gato ao lado de tela de celular com publicação numa rede social&#10;&#10;O conteúdo gerado por IA pode estar incorreto."/>
+            <wp:cNvGraphicFramePr>
+              <a:graphicFrameLocks xmlns:a="http://schemas.openxmlformats.org/drawingml/2006/main" noChangeAspect="1"/>
+            </wp:cNvGraphicFramePr>
+            <a:graphic xmlns:a="http://schemas.openxmlformats.org/drawingml/2006/main">
+              <a:graphicData uri="http://schemas.openxmlformats.org/drawingml/2006/picture">
+                <pic:pic xmlns:pic="http://schemas.openxmlformats.org/drawingml/2006/picture">
+                  <pic:nvPicPr>
+                    <pic:cNvPr id="1566203723" name="Imagem 8" descr="Gato ao lado de tela de celular com publicação numa rede social&#10;&#10;O conteúdo gerado por IA pode estar incorreto."/>
+                    <pic:cNvPicPr/>
+                  </pic:nvPicPr>
+                  <pic:blipFill rotWithShape="1">
+                    <a:blip r:embed="rId8">
+                      <a:extLst>
+                        <a:ext uri="{28A0092B-C50C-407E-A947-70E740481C1C}">
+                          <a14:useLocalDpi xmlns:a14="http://schemas.microsoft.com/office/drawing/2010/main" val="0"/>
+                        </a:ext>
+                      </a:extLst>
+                    </a:blip>
+                    <a:srcRect l="-371" t="17399" r="371" b="37415"/>
+                    <a:stretch/>
+                  </pic:blipFill>
+                  <pic:spPr bwMode="auto">
+                    <a:xfrm>
+                      <a:off x="0" y="0"/>
+                      <a:ext cx="2821868" cy="2592313"/>
+                    </a:xfrm>
+                    <a:prstGeom prst="rect">
+                      <a:avLst/>
+                    </a:prstGeom>
+                    <a:ln>
+                      <a:noFill/>
+                    </a:ln>
+                    <a:extLst>
+                      <a:ext uri="{53640926-AAD7-44D8-BBD7-CCE9431645EC}">
+                        <a14:shadowObscured xmlns:a14="http://schemas.microsoft.com/office/drawing/2010/main"/>
+                      </a:ext>
+                    </a:extLst>
+                  </pic:spPr>
+                </pic:pic>
+              </a:graphicData>
+            </a:graphic>
+          </wp:inline>
+        </w:drawing>
+      </w:r>
+    </w:p>
+    <w:p>
+      <w:pPr>
+        <w:rPr>
+          <w:rFonts w:asciiTheme="majorHAnsi" w:eastAsia="Times New Roman" w:hAnsiTheme="majorHAnsi" w:cs="Arial"/>
+          <w:kern w:val="0"/>
+          <w:lang w:eastAsia="pt-BR"/>
+          <w14:ligatures w14:val="none"/>
+        </w:rPr>
+      </w:pPr>
+      <w:r>
+        <w:rPr>
+          <w:rFonts w:asciiTheme="majorHAnsi" w:eastAsia="Times New Roman" w:hAnsiTheme="majorHAnsi" w:cs="Arial"/>
+          <w:kern w:val="0"/>
+          <w:lang w:eastAsia="pt-BR"/>
+          <w14:ligatures w14:val="none"/>
+        </w:rPr>
+        <w:t>Após a chegada da Loren, fui percebendo algo que nunca tinha imaginado</w:t>
+      </w:r>
+      <w:r>
+        <w:rPr>
+          <w:rFonts w:asciiTheme="majorHAnsi" w:eastAsia="Times New Roman" w:hAnsiTheme="majorHAnsi" w:cs="Arial"/>
+          <w:kern w:val="0"/>
+          <w:lang w:eastAsia="pt-BR"/>
+          <w14:ligatures w14:val="none"/>
+        </w:rPr>
+        <w:t>,</w:t>
+      </w:r>
+      <w:r>
+        <w:rPr>
+          <w:rFonts w:asciiTheme="majorHAnsi" w:eastAsia="Times New Roman" w:hAnsiTheme="majorHAnsi" w:cs="Arial"/>
+          <w:kern w:val="0"/>
+          <w:lang w:eastAsia="pt-BR"/>
+          <w14:ligatures w14:val="none"/>
+        </w:rPr>
+        <w:t xml:space="preserve"> os cachorros são seres realmente especiais. São companheiros fiéis, cheios de afeto, sempre prontos para nos alegrar com sua presença leve e seu jeito inocente. Foi com ela que aprendi o verdadeiro significado da amizade entre humano e animal. Desde então, passei a amar os cachorros.</w:t>
+      </w:r>
+    </w:p>
+    <w:p>
+      <w:pPr>
+        <w:rPr>
+          <w:rFonts w:asciiTheme="majorHAnsi" w:eastAsia="Times New Roman" w:hAnsiTheme="majorHAnsi" w:cs="Arial"/>
+          <w:kern w:val="0"/>
+          <w:lang w:eastAsia="pt-BR"/>
+          <w14:ligatures w14:val="none"/>
+        </w:rPr>
+      </w:pPr>
+      <w:r>
+        <w:rPr>
+          <w:rFonts w:asciiTheme="majorHAnsi" w:eastAsia="Times New Roman" w:hAnsiTheme="majorHAnsi" w:cs="Arial"/>
+          <w:kern w:val="0"/>
+          <w:lang w:eastAsia="pt-BR"/>
+          <w14:ligatures w14:val="none"/>
+        </w:rPr>
+        <w:t xml:space="preserve">Ao longo dessa jornada, outros cães também cruzaram meu caminho e conquistaram um espaço no meu coração. Um deles foi a </w:t>
+      </w:r>
+      <w:r>
+        <w:rPr>
+          <w:rFonts w:asciiTheme="majorHAnsi" w:eastAsia="Times New Roman" w:hAnsiTheme="majorHAnsi" w:cs="Arial"/>
+          <w:b/>
+          <w:bCs/>
+          <w:kern w:val="0"/>
+          <w:lang w:eastAsia="pt-BR"/>
+          <w14:ligatures w14:val="none"/>
+        </w:rPr>
+        <w:t>Rhayla</w:t>
+      </w:r>
+      <w:r>
+        <w:rPr>
+          <w:rFonts w:asciiTheme="majorHAnsi" w:eastAsia="Times New Roman" w:hAnsiTheme="majorHAnsi" w:cs="Arial"/>
+          <w:kern w:val="0"/>
+          <w:lang w:eastAsia="pt-BR"/>
+          <w14:ligatures w14:val="none"/>
+        </w:rPr>
+        <w:t>, a cachorrinha da minha tia</w:t>
+      </w:r>
+      <w:r>
+        <w:rPr>
+          <w:rFonts w:asciiTheme="majorHAnsi" w:eastAsia="Times New Roman" w:hAnsiTheme="majorHAnsi" w:cs="Arial"/>
+          <w:kern w:val="0"/>
+          <w:lang w:eastAsia="pt-BR"/>
+          <w14:ligatures w14:val="none"/>
+        </w:rPr>
+        <w:t xml:space="preserve">, uma Golden de </w:t>
+      </w:r>
+      <w:r>
+        <w:rPr>
+          <w:rFonts w:asciiTheme="majorHAnsi" w:eastAsia="Times New Roman" w:hAnsiTheme="majorHAnsi" w:cs="Arial"/>
+          <w:kern w:val="0"/>
+          <w:lang w:eastAsia="pt-BR"/>
+          <w14:ligatures w14:val="none"/>
+        </w:rPr>
+        <w:t>3 anos</w:t>
+      </w:r>
+      <w:r>
+        <w:rPr>
+          <w:rFonts w:asciiTheme="majorHAnsi" w:eastAsia="Times New Roman" w:hAnsiTheme="majorHAnsi" w:cs="Arial"/>
+          <w:kern w:val="0"/>
+          <w:lang w:eastAsia="pt-BR"/>
+          <w14:ligatures w14:val="none"/>
+        </w:rPr>
+        <w:t>.</w:t>
+      </w:r>
+      <w:r>
+        <w:rPr>
+          <w:rFonts w:asciiTheme="majorHAnsi" w:eastAsia="Times New Roman" w:hAnsiTheme="majorHAnsi" w:cs="Arial"/>
+          <w:kern w:val="0"/>
+          <w:lang w:eastAsia="pt-BR"/>
+          <w14:ligatures w14:val="none"/>
+        </w:rPr>
+        <w:t xml:space="preserve"> Uma cachorrinha muita alegre e especial para todos.</w:t>
+      </w:r>
+    </w:p>
+    <w:p>
+      <w:pPr>
+        <w:rPr>
+          <w:rFonts w:asciiTheme="majorHAnsi" w:eastAsia="Times New Roman" w:hAnsiTheme="majorHAnsi" w:cs="Arial"/>
+          <w:noProof/>
+          <w:kern w:val="0"/>
+          <w:lang w:eastAsia="pt-BR"/>
+        </w:rPr>
+      </w:pPr>
+    </w:p>
+    <w:p>
+      <w:pPr>
+        <w:jc w:val="center"/>
+        <w:rPr>
+          <w:rFonts w:asciiTheme="majorHAnsi" w:eastAsia="Times New Roman" w:hAnsiTheme="majorHAnsi" w:cs="Arial"/>
+          <w:kern w:val="0"/>
+          <w:lang w:eastAsia="pt-BR"/>
+          <w14:ligatures w14:val="none"/>
+        </w:rPr>
+      </w:pPr>
+      <w:r>
+        <w:rPr>
+          <w:rFonts w:asciiTheme="majorHAnsi" w:eastAsia="Times New Roman" w:hAnsiTheme="majorHAnsi" w:cs="Arial"/>
+          <w:noProof/>
+          <w:kern w:val="0"/>
+          <w:lang w:eastAsia="pt-BR"/>
+        </w:rPr>
+        <w:drawing>
+          <wp:inline distT="0" distB="0" distL="0" distR="0" wp14:anchorId="53D572AE" wp14:editId="2D1DE994">
+            <wp:extent cx="2857229" cy="3025173"/>
+            <wp:effectExtent l="0" t="0" r="635" b="3810"/>
+            <wp:docPr id="40274736" name="Imagem 9" descr="Cachorro de estimação no chão&#10;&#10;O conteúdo gerado por IA pode estar incorreto."/>
+            <wp:cNvGraphicFramePr>
+              <a:graphicFrameLocks xmlns:a="http://schemas.openxmlformats.org/drawingml/2006/main" noChangeAspect="1"/>
+            </wp:cNvGraphicFramePr>
+            <a:graphic xmlns:a="http://schemas.openxmlformats.org/drawingml/2006/main">
+              <a:graphicData uri="http://schemas.openxmlformats.org/drawingml/2006/picture">
+                <pic:pic xmlns:pic="http://schemas.openxmlformats.org/drawingml/2006/picture">
+                  <pic:nvPicPr>
+                    <pic:cNvPr id="40274736" name="Imagem 9" descr="Cachorro de estimação no chão&#10;&#10;O conteúdo gerado por IA pode estar incorreto."/>
+                    <pic:cNvPicPr/>
+                  </pic:nvPicPr>
+                  <pic:blipFill rotWithShape="1">
+                    <a:blip r:embed="rId9" cstate="print">
+                      <a:extLst>
+                        <a:ext uri="{28A0092B-C50C-407E-A947-70E740481C1C}">
+                          <a14:useLocalDpi xmlns:a14="http://schemas.microsoft.com/office/drawing/2010/main" val="0"/>
+                        </a:ext>
+                      </a:extLst>
+                    </a:blip>
+                    <a:srcRect t="27335" b="13111"/>
+                    <a:stretch/>
+                  </pic:blipFill>
+                  <pic:spPr bwMode="auto">
+                    <a:xfrm>
+                      <a:off x="0" y="0"/>
+                      <a:ext cx="2867099" cy="3035623"/>
+                    </a:xfrm>
+                    <a:prstGeom prst="rect">
+                      <a:avLst/>
+                    </a:prstGeom>
+                    <a:ln>
+                      <a:noFill/>
+                    </a:ln>
+                    <a:extLst>
+                      <a:ext uri="{53640926-AAD7-44D8-BBD7-CCE9431645EC}">
+                        <a14:shadowObscured xmlns:a14="http://schemas.microsoft.com/office/drawing/2010/main"/>
+                      </a:ext>
+                    </a:extLst>
+                  </pic:spPr>
+                </pic:pic>
+              </a:graphicData>
+            </a:graphic>
+          </wp:inline>
+        </w:drawing>
+      </w:r>
+    </w:p>
+    <w:p>
+      <w:pPr>
+        <w:rPr>
+          <w:rFonts w:asciiTheme="majorHAnsi" w:eastAsia="Times New Roman" w:hAnsiTheme="majorHAnsi" w:cs="Arial"/>
+          <w:b/>
+          <w:bCs/>
+          <w:kern w:val="0"/>
+          <w:lang w:eastAsia="pt-BR"/>
+          <w14:ligatures w14:val="none"/>
+        </w:rPr>
+      </w:pPr>
+    </w:p>
+    <w:p>
+      <w:pPr>
+        <w:rPr>
+          <w:rFonts w:asciiTheme="majorHAnsi" w:eastAsia="Times New Roman" w:hAnsiTheme="majorHAnsi" w:cs="Arial"/>
+          <w:b/>
+          <w:bCs/>
+          <w:kern w:val="0"/>
+          <w:lang w:eastAsia="pt-BR"/>
+          <w14:ligatures w14:val="none"/>
+        </w:rPr>
+      </w:pPr>
+    </w:p>
+    <w:p>
+      <w:pPr>
+        <w:rPr>
+          <w:rFonts w:asciiTheme="majorHAnsi" w:eastAsia="Times New Roman" w:hAnsiTheme="majorHAnsi" w:cs="Arial"/>
+          <w:b/>
+          <w:bCs/>
+          <w:color w:val="05004E"/>
+          <w:kern w:val="0"/>
+          <w:sz w:val="28"/>
+          <w:szCs w:val="28"/>
+          <w:lang w:eastAsia="pt-BR"/>
+          <w14:ligatures w14:val="none"/>
+        </w:rPr>
+      </w:pPr>
+      <w:r>
+        <w:rPr>
+          <w:rFonts w:asciiTheme="majorHAnsi" w:eastAsia="Times New Roman" w:hAnsiTheme="majorHAnsi" w:cs="Arial"/>
+          <w:b/>
+          <w:bCs/>
+          <w:color w:val="05004E"/>
+          <w:kern w:val="0"/>
+          <w:sz w:val="28"/>
+          <w:szCs w:val="28"/>
+          <w:lang w:eastAsia="pt-BR"/>
+          <w14:ligatures w14:val="none"/>
+        </w:rPr>
+        <w:lastRenderedPageBreak/>
+        <w:t>2.</w:t>
+      </w:r>
+      <w:r>
+        <w:rPr>
+          <w:rFonts w:asciiTheme="majorHAnsi" w:eastAsia="Times New Roman" w:hAnsiTheme="majorHAnsi" w:cs="Arial"/>
+          <w:b/>
+          <w:bCs/>
+          <w:color w:val="05004E"/>
+          <w:kern w:val="0"/>
+          <w:sz w:val="28"/>
+          <w:szCs w:val="28"/>
+          <w:lang w:eastAsia="pt-BR"/>
+          <w14:ligatures w14:val="none"/>
+        </w:rPr>
+        <w:t>Objetivo</w:t>
+      </w:r>
+    </w:p>
+    <w:p>
+      <w:pPr>
+        <w:rPr>
+          <w:rFonts w:asciiTheme="majorHAnsi" w:eastAsia="Times New Roman" w:hAnsiTheme="majorHAnsi" w:cs="Arial"/>
+          <w:kern w:val="0"/>
+          <w:lang w:eastAsia="pt-BR"/>
+          <w14:ligatures w14:val="none"/>
+        </w:rPr>
+      </w:pPr>
+      <w:r>
+        <w:rPr>
+          <w:rFonts w:asciiTheme="majorHAnsi" w:eastAsia="Times New Roman" w:hAnsiTheme="majorHAnsi" w:cs="Arial"/>
+          <w:kern w:val="0"/>
+          <w:lang w:eastAsia="pt-BR"/>
+          <w14:ligatures w14:val="none"/>
+        </w:rPr>
+        <w:t>Desenvolver um website dedicado aos cachorros, onde compartilho as histórias dos meus próprios pets e o quanto eles marcaram a minha vida. O site também oferece conteúdos informativos sobre diversas raças de cães, ajudando os visitantes a conhecerem melhor essas incríveis companhias.</w:t>
+      </w:r>
+    </w:p>
+    <w:p>
+      <w:pPr>
+        <w:rPr>
+          <w:rFonts w:asciiTheme="majorHAnsi" w:eastAsia="Times New Roman" w:hAnsiTheme="majorHAnsi" w:cs="Arial"/>
+          <w:kern w:val="0"/>
+          <w:lang w:eastAsia="pt-BR"/>
+          <w14:ligatures w14:val="none"/>
+        </w:rPr>
+      </w:pPr>
+      <w:r>
+        <w:rPr>
+          <w:rFonts w:asciiTheme="majorHAnsi" w:eastAsia="Times New Roman" w:hAnsiTheme="majorHAnsi" w:cs="Arial"/>
+          <w:kern w:val="0"/>
+          <w:lang w:eastAsia="pt-BR"/>
+          <w14:ligatures w14:val="none"/>
+        </w:rPr>
+        <w:t>Além disso, o site conta com um formulário</w:t>
+      </w:r>
+      <w:r>
+        <w:rPr>
+          <w:rFonts w:asciiTheme="majorHAnsi" w:eastAsia="Times New Roman" w:hAnsiTheme="majorHAnsi" w:cs="Arial"/>
+          <w:kern w:val="0"/>
+          <w:lang w:eastAsia="pt-BR"/>
+          <w14:ligatures w14:val="none"/>
+        </w:rPr>
+        <w:t xml:space="preserve"> </w:t>
+      </w:r>
+      <w:r>
+        <w:rPr>
+          <w:rFonts w:asciiTheme="majorHAnsi" w:eastAsia="Times New Roman" w:hAnsiTheme="majorHAnsi" w:cs="Arial"/>
+          <w:kern w:val="0"/>
+          <w:lang w:eastAsia="pt-BR"/>
+          <w14:ligatures w14:val="none"/>
+        </w:rPr>
+        <w:t>de votação, no qual os usuários podem informar qual raça de cachorro possuem. A partir dessas informações, o visitante é redirecionado para uma página de gráficos, que exibe uma visão geral com dados sobre as raças mais populares entre os usuários e a quantidade de cães de cada tipo.</w:t>
+      </w:r>
+    </w:p>
+    <w:p>
+      <w:pPr>
+        <w:rPr>
+          <w:rFonts w:asciiTheme="majorHAnsi" w:eastAsia="Times New Roman" w:hAnsiTheme="majorHAnsi" w:cs="Arial"/>
+          <w:kern w:val="0"/>
+          <w:lang w:eastAsia="pt-BR"/>
+          <w14:ligatures w14:val="none"/>
+        </w:rPr>
+      </w:pPr>
+      <w:r>
+        <w:rPr>
+          <w:rFonts w:asciiTheme="majorHAnsi" w:eastAsia="Times New Roman" w:hAnsiTheme="majorHAnsi" w:cs="Arial"/>
+          <w:kern w:val="0"/>
+          <w:lang w:eastAsia="pt-BR"/>
+          <w14:ligatures w14:val="none"/>
+        </w:rPr>
+        <w:t>Como forma de engajamento, os usuários também têm a chance de participar de um sorteio de brindes para seus cachorros, tornando a experiência ainda mais divertida e recompensadora.</w:t>
+      </w:r>
+    </w:p>
+    <w:p>
+      <w:pPr>
+        <w:rPr>
+          <w:rFonts w:asciiTheme="majorHAnsi" w:eastAsia="Times New Roman" w:hAnsiTheme="majorHAnsi" w:cs="Arial"/>
+          <w:kern w:val="0"/>
+          <w:lang w:eastAsia="pt-BR"/>
+          <w14:ligatures w14:val="none"/>
+        </w:rPr>
+      </w:pPr>
+    </w:p>
+    <w:p>
+      <w:pPr>
+        <w:rPr>
+          <w:rFonts w:asciiTheme="majorHAnsi" w:eastAsia="Times New Roman" w:hAnsiTheme="majorHAnsi" w:cs="Arial"/>
+          <w:b/>
+          <w:bCs/>
+          <w:color w:val="05004E"/>
+          <w:kern w:val="0"/>
+          <w:sz w:val="28"/>
+          <w:szCs w:val="28"/>
+          <w:lang w:eastAsia="pt-BR"/>
+          <w14:ligatures w14:val="none"/>
+        </w:rPr>
+      </w:pPr>
+      <w:r>
+        <w:rPr>
+          <w:rFonts w:asciiTheme="majorHAnsi" w:eastAsia="Times New Roman" w:hAnsiTheme="majorHAnsi" w:cs="Arial"/>
+          <w:b/>
+          <w:bCs/>
+          <w:color w:val="05004E"/>
+          <w:kern w:val="0"/>
+          <w:sz w:val="28"/>
+          <w:szCs w:val="28"/>
+          <w:lang w:eastAsia="pt-BR"/>
+          <w14:ligatures w14:val="none"/>
+        </w:rPr>
+        <w:t>3.</w:t>
+      </w:r>
+      <w:r>
+        <w:rPr>
+          <w:rFonts w:asciiTheme="majorHAnsi" w:eastAsia="Times New Roman" w:hAnsiTheme="majorHAnsi" w:cs="Arial"/>
+          <w:b/>
+          <w:bCs/>
+          <w:color w:val="05004E"/>
+          <w:kern w:val="0"/>
+          <w:sz w:val="28"/>
+          <w:szCs w:val="28"/>
+          <w:lang w:eastAsia="pt-BR"/>
+          <w14:ligatures w14:val="none"/>
+        </w:rPr>
+        <w:t>Justificativa</w:t>
+      </w:r>
+    </w:p>
+    <w:p>
+      <w:pPr>
+        <w:rPr>
+          <w:rFonts w:asciiTheme="majorHAnsi" w:eastAsia="Times New Roman" w:hAnsiTheme="majorHAnsi" w:cs="Arial"/>
+          <w:kern w:val="0"/>
+          <w:lang w:eastAsia="pt-BR"/>
+          <w14:ligatures w14:val="none"/>
+        </w:rPr>
+      </w:pPr>
+      <w:r>
+        <w:rPr>
+          <w:rFonts w:asciiTheme="majorHAnsi" w:eastAsia="Times New Roman" w:hAnsiTheme="majorHAnsi" w:cs="Arial"/>
+          <w:kern w:val="0"/>
+          <w:lang w:eastAsia="pt-BR"/>
+          <w14:ligatures w14:val="none"/>
+        </w:rPr>
+        <w:t>Transformei minha forte conexão com cachorros em um website que compartilha histórias reais, curiosidades e informações sobre raças. O site proporciona uma experiência interativa ao usuário, com votações, gráficos e sorteios de brindes.</w:t>
+      </w:r>
+    </w:p>
+    <w:p>
+      <w:pPr>
+        <w:rPr>
+          <w:rFonts w:asciiTheme="majorHAnsi" w:eastAsia="Times New Roman" w:hAnsiTheme="majorHAnsi" w:cs="Arial"/>
+          <w:kern w:val="0"/>
+          <w:lang w:eastAsia="pt-BR"/>
+          <w14:ligatures w14:val="none"/>
+        </w:rPr>
+      </w:pPr>
+    </w:p>
+    <w:p>
+      <w:pPr>
+        <w:rPr>
+          <w:rFonts w:asciiTheme="majorHAnsi" w:eastAsia="Times New Roman" w:hAnsiTheme="majorHAnsi" w:cs="Arial"/>
+          <w:b/>
+          <w:bCs/>
+          <w:color w:val="05004E"/>
+          <w:kern w:val="0"/>
+          <w:sz w:val="28"/>
+          <w:szCs w:val="28"/>
+          <w:lang w:eastAsia="pt-BR"/>
+          <w14:ligatures w14:val="none"/>
+        </w:rPr>
+      </w:pPr>
+      <w:r>
+        <w:rPr>
+          <w:rFonts w:asciiTheme="majorHAnsi" w:eastAsia="Times New Roman" w:hAnsiTheme="majorHAnsi" w:cs="Arial"/>
+          <w:b/>
+          <w:bCs/>
+          <w:color w:val="05004E"/>
+          <w:kern w:val="0"/>
+          <w:sz w:val="28"/>
+          <w:szCs w:val="28"/>
+          <w:lang w:eastAsia="pt-BR"/>
+          <w14:ligatures w14:val="none"/>
+        </w:rPr>
+        <w:t>4</w:t>
+      </w:r>
+      <w:r>
+        <w:rPr>
+          <w:rFonts w:asciiTheme="majorHAnsi" w:eastAsia="Times New Roman" w:hAnsiTheme="majorHAnsi" w:cs="Arial"/>
+          <w:b/>
+          <w:bCs/>
+          <w:color w:val="05004E"/>
+          <w:kern w:val="0"/>
+          <w:sz w:val="28"/>
+          <w:szCs w:val="28"/>
+          <w:lang w:eastAsia="pt-BR"/>
+          <w14:ligatures w14:val="none"/>
+        </w:rPr>
+        <w:t>.</w:t>
+      </w:r>
+      <w:r>
+        <w:rPr>
+          <w:rFonts w:asciiTheme="majorHAnsi" w:eastAsia="Times New Roman" w:hAnsiTheme="majorHAnsi" w:cs="Arial"/>
+          <w:b/>
+          <w:bCs/>
+          <w:color w:val="05004E"/>
+          <w:kern w:val="0"/>
+          <w:sz w:val="28"/>
+          <w:szCs w:val="28"/>
+          <w:lang w:eastAsia="pt-BR"/>
+          <w14:ligatures w14:val="none"/>
+        </w:rPr>
+        <w:t>Escopo</w:t>
+      </w:r>
+    </w:p>
+    <w:p>
+      <w:pPr>
+        <w:rPr>
+          <w:rFonts w:asciiTheme="majorHAnsi" w:eastAsia="Times New Roman" w:hAnsiTheme="majorHAnsi" w:cs="Arial"/>
+          <w:b/>
+          <w:bCs/>
+          <w:kern w:val="0"/>
+          <w:lang w:eastAsia="pt-BR"/>
+          <w14:ligatures w14:val="none"/>
+        </w:rPr>
+      </w:pPr>
+      <w:r>
+        <w:rPr>
+          <w:rFonts w:asciiTheme="majorHAnsi" w:eastAsia="Times New Roman" w:hAnsiTheme="majorHAnsi" w:cs="Arial"/>
+          <w:b/>
+          <w:bCs/>
+          <w:kern w:val="0"/>
+          <w:lang w:eastAsia="pt-BR"/>
+          <w14:ligatures w14:val="none"/>
+        </w:rPr>
+        <w:t>Visão Geral do Projeto</w:t>
+      </w:r>
+    </w:p>
+    <w:p>
+      <w:pPr>
+        <w:rPr>
+          <w:rFonts w:asciiTheme="majorHAnsi" w:eastAsia="Times New Roman" w:hAnsiTheme="majorHAnsi" w:cs="Arial"/>
+          <w:kern w:val="0"/>
+          <w:lang w:eastAsia="pt-BR"/>
+          <w14:ligatures w14:val="none"/>
+        </w:rPr>
+      </w:pPr>
+      <w:r>
+        <w:rPr>
+          <w:rFonts w:asciiTheme="majorHAnsi" w:eastAsia="Times New Roman" w:hAnsiTheme="majorHAnsi" w:cs="Arial"/>
+          <w:kern w:val="0"/>
+          <w:lang w:eastAsia="pt-BR"/>
+          <w14:ligatures w14:val="none"/>
+        </w:rPr>
+        <w:t>O projeto consiste no desenvolvimento de um website sobre cachorros, onde compartilho as histórias dos meus próprios pets e o quanto eles marcaram a minha vida. Além disso, o site contará com um formulário interativo, no qual o usuário poderá informar qual raça de cachorro possui ou se ainda não tem um pet.</w:t>
+      </w:r>
+    </w:p>
+    <w:p>
+      <w:pPr>
+        <w:rPr>
+          <w:rFonts w:asciiTheme="majorHAnsi" w:eastAsia="Times New Roman" w:hAnsiTheme="majorHAnsi" w:cs="Arial"/>
+          <w:kern w:val="0"/>
+          <w:lang w:eastAsia="pt-BR"/>
+          <w14:ligatures w14:val="none"/>
+        </w:rPr>
+      </w:pPr>
+      <w:r>
+        <w:rPr>
+          <w:rFonts w:asciiTheme="majorHAnsi" w:eastAsia="Times New Roman" w:hAnsiTheme="majorHAnsi" w:cs="Arial"/>
+          <w:kern w:val="0"/>
+          <w:lang w:eastAsia="pt-BR"/>
+          <w14:ligatures w14:val="none"/>
+        </w:rPr>
+        <w:t>A partir desse formulário, o usuário terá a chance de participar de um sorteio de brindes para seu cachorro. No entanto, para acessar essa funcionalidade, será necessário realizar um cadastro e login no site.</w:t>
+      </w:r>
+    </w:p>
+    <w:p>
+      <w:pPr>
+        <w:rPr>
+          <w:rFonts w:asciiTheme="majorHAnsi" w:eastAsia="Times New Roman" w:hAnsiTheme="majorHAnsi" w:cs="Arial"/>
+          <w:kern w:val="0"/>
+          <w:lang w:eastAsia="pt-BR"/>
+          <w14:ligatures w14:val="none"/>
+        </w:rPr>
+      </w:pPr>
+      <w:r>
+        <w:rPr>
+          <w:rFonts w:asciiTheme="majorHAnsi" w:eastAsia="Times New Roman" w:hAnsiTheme="majorHAnsi" w:cs="Arial"/>
+          <w:kern w:val="0"/>
+          <w:lang w:eastAsia="pt-BR"/>
+          <w14:ligatures w14:val="none"/>
+        </w:rPr>
+        <w:t>Após o login, o usuário terá acesso a uma dashboard com os resultados gerais da votação, exibindo dados em forma de gráficos sobre as raças mais comuns entre os visitantes do site.</w:t>
+      </w:r>
+    </w:p>
+    <w:p>
+      <w:pPr>
+        <w:rPr>
+          <w:rFonts w:asciiTheme="majorHAnsi" w:eastAsia="Times New Roman" w:hAnsiTheme="majorHAnsi" w:cs="Arial"/>
+          <w:kern w:val="0"/>
+          <w:lang w:eastAsia="pt-BR"/>
+          <w14:ligatures w14:val="none"/>
+        </w:rPr>
+      </w:pPr>
+    </w:p>
+    <w:p>
+      <w:pPr>
+        <w:rPr>
+          <w:rFonts w:asciiTheme="majorHAnsi" w:eastAsia="Times New Roman" w:hAnsiTheme="majorHAnsi" w:cs="Arial"/>
+          <w:kern w:val="0"/>
+          <w:lang w:eastAsia="pt-BR"/>
+          <w14:ligatures w14:val="none"/>
+        </w:rPr>
+      </w:pPr>
+    </w:p>
+    <w:p>
+      <w:pPr>
+        <w:rPr>
+          <w:rFonts w:asciiTheme="majorHAnsi" w:eastAsia="Times New Roman" w:hAnsiTheme="majorHAnsi" w:cs="Arial"/>
+          <w:b/>
+          <w:bCs/>
+          <w:kern w:val="0"/>
+          <w:lang w:eastAsia="pt-BR"/>
+          <w14:ligatures w14:val="none"/>
+        </w:rPr>
+      </w:pPr>
+    </w:p>
+    <w:p>
+      <w:pPr>
+        <w:rPr>
+          <w:rFonts w:asciiTheme="majorHAnsi" w:eastAsia="Times New Roman" w:hAnsiTheme="majorHAnsi" w:cs="Arial"/>
+          <w:b/>
+          <w:bCs/>
+          <w:kern w:val="0"/>
+          <w:lang w:eastAsia="pt-BR"/>
+          <w14:ligatures w14:val="none"/>
+        </w:rPr>
+      </w:pPr>
+      <w:r>
+        <w:rPr>
+          <w:rFonts w:asciiTheme="majorHAnsi" w:eastAsia="Times New Roman" w:hAnsiTheme="majorHAnsi" w:cs="Arial"/>
+          <w:b/>
+          <w:bCs/>
+          <w:kern w:val="0"/>
+          <w:lang w:eastAsia="pt-BR"/>
+          <w14:ligatures w14:val="none"/>
+        </w:rPr>
+        <w:lastRenderedPageBreak/>
+        <w:t>Recursos Necessários</w:t>
+      </w:r>
+    </w:p>
+    <w:p>
+      <w:pPr>
+        <w:numPr>
+          <w:ilvl w:val="0"/>
+          <w:numId w:val="1"/>
+        </w:numPr>
+        <w:rPr>
+          <w:rFonts w:asciiTheme="majorHAnsi" w:eastAsia="Times New Roman" w:hAnsiTheme="majorHAnsi" w:cs="Arial"/>
+          <w:kern w:val="0"/>
+          <w:lang w:eastAsia="pt-BR"/>
+          <w14:ligatures w14:val="none"/>
+        </w:rPr>
+      </w:pPr>
+      <w:r>
+        <w:rPr>
+          <w:rFonts w:asciiTheme="majorHAnsi" w:eastAsia="Times New Roman" w:hAnsiTheme="majorHAnsi" w:cs="Arial"/>
+          <w:b/>
+          <w:bCs/>
+          <w:kern w:val="0"/>
+          <w:lang w:eastAsia="pt-BR"/>
+          <w14:ligatures w14:val="none"/>
+        </w:rPr>
+        <w:t>Computador</w:t>
+      </w:r>
+      <w:r>
+        <w:rPr>
+          <w:rFonts w:asciiTheme="majorHAnsi" w:eastAsia="Times New Roman" w:hAnsiTheme="majorHAnsi" w:cs="Arial"/>
+          <w:kern w:val="0"/>
+          <w:lang w:eastAsia="pt-BR"/>
+          <w14:ligatures w14:val="none"/>
+        </w:rPr>
+        <w:t xml:space="preserve"> – Para desenvolvimento, testes e acesso às ferramentas.</w:t>
+      </w:r>
+    </w:p>
+    <w:p>
+      <w:pPr>
+        <w:numPr>
+          <w:ilvl w:val="0"/>
+          <w:numId w:val="1"/>
+        </w:numPr>
+        <w:rPr>
+          <w:rFonts w:asciiTheme="majorHAnsi" w:eastAsia="Times New Roman" w:hAnsiTheme="majorHAnsi" w:cs="Arial"/>
+          <w:kern w:val="0"/>
+          <w:lang w:eastAsia="pt-BR"/>
+          <w14:ligatures w14:val="none"/>
+        </w:rPr>
+      </w:pPr>
+      <w:r>
+        <w:rPr>
+          <w:rFonts w:asciiTheme="majorHAnsi" w:eastAsia="Times New Roman" w:hAnsiTheme="majorHAnsi" w:cs="Arial"/>
+          <w:b/>
+          <w:bCs/>
+          <w:kern w:val="0"/>
+          <w:lang w:eastAsia="pt-BR"/>
+          <w14:ligatures w14:val="none"/>
+        </w:rPr>
+        <w:t xml:space="preserve">Visual Studio </w:t>
+      </w:r>
+      <w:proofErr w:type="spellStart"/>
+      <w:r>
+        <w:rPr>
+          <w:rFonts w:asciiTheme="majorHAnsi" w:eastAsia="Times New Roman" w:hAnsiTheme="majorHAnsi" w:cs="Arial"/>
+          <w:b/>
+          <w:bCs/>
+          <w:kern w:val="0"/>
+          <w:lang w:eastAsia="pt-BR"/>
+          <w14:ligatures w14:val="none"/>
+        </w:rPr>
+        <w:t>Code</w:t>
+      </w:r>
+      <w:proofErr w:type="spellEnd"/>
+      <w:r>
+        <w:rPr>
+          <w:rFonts w:asciiTheme="majorHAnsi" w:eastAsia="Times New Roman" w:hAnsiTheme="majorHAnsi" w:cs="Arial"/>
+          <w:b/>
+          <w:bCs/>
+          <w:kern w:val="0"/>
+          <w:lang w:eastAsia="pt-BR"/>
+          <w14:ligatures w14:val="none"/>
+        </w:rPr>
+        <w:t xml:space="preserve"> (</w:t>
+      </w:r>
+      <w:proofErr w:type="spellStart"/>
+      <w:r>
+        <w:rPr>
+          <w:rFonts w:asciiTheme="majorHAnsi" w:eastAsia="Times New Roman" w:hAnsiTheme="majorHAnsi" w:cs="Arial"/>
+          <w:b/>
+          <w:bCs/>
+          <w:kern w:val="0"/>
+          <w:lang w:eastAsia="pt-BR"/>
+          <w14:ligatures w14:val="none"/>
+        </w:rPr>
+        <w:t>VSCode</w:t>
+      </w:r>
+      <w:proofErr w:type="spellEnd"/>
+      <w:r>
+        <w:rPr>
+          <w:rFonts w:asciiTheme="majorHAnsi" w:eastAsia="Times New Roman" w:hAnsiTheme="majorHAnsi" w:cs="Arial"/>
+          <w:b/>
+          <w:bCs/>
+          <w:kern w:val="0"/>
+          <w:lang w:eastAsia="pt-BR"/>
+          <w14:ligatures w14:val="none"/>
+        </w:rPr>
+        <w:t>)</w:t>
+      </w:r>
+      <w:r>
+        <w:rPr>
+          <w:rFonts w:asciiTheme="majorHAnsi" w:eastAsia="Times New Roman" w:hAnsiTheme="majorHAnsi" w:cs="Arial"/>
+          <w:kern w:val="0"/>
+          <w:lang w:eastAsia="pt-BR"/>
+          <w14:ligatures w14:val="none"/>
+        </w:rPr>
+        <w:t xml:space="preserve"> – Editor de código para programar o site.</w:t>
+      </w:r>
+    </w:p>
+    <w:p>
+      <w:pPr>
+        <w:numPr>
+          <w:ilvl w:val="0"/>
+          <w:numId w:val="1"/>
+        </w:numPr>
+        <w:rPr>
+          <w:rFonts w:asciiTheme="majorHAnsi" w:eastAsia="Times New Roman" w:hAnsiTheme="majorHAnsi" w:cs="Arial"/>
+          <w:kern w:val="0"/>
+          <w:lang w:eastAsia="pt-BR"/>
+          <w14:ligatures w14:val="none"/>
+        </w:rPr>
+      </w:pPr>
+      <w:proofErr w:type="spellStart"/>
+      <w:r>
+        <w:rPr>
+          <w:rFonts w:asciiTheme="majorHAnsi" w:eastAsia="Times New Roman" w:hAnsiTheme="majorHAnsi" w:cs="Arial"/>
+          <w:b/>
+          <w:bCs/>
+          <w:kern w:val="0"/>
+          <w:lang w:eastAsia="pt-BR"/>
+          <w14:ligatures w14:val="none"/>
+        </w:rPr>
+        <w:t>Figma</w:t>
+      </w:r>
+      <w:proofErr w:type="spellEnd"/>
+      <w:r>
+        <w:rPr>
+          <w:rFonts w:asciiTheme="majorHAnsi" w:eastAsia="Times New Roman" w:hAnsiTheme="majorHAnsi" w:cs="Arial"/>
+          <w:kern w:val="0"/>
+          <w:lang w:eastAsia="pt-BR"/>
+          <w14:ligatures w14:val="none"/>
+        </w:rPr>
+        <w:t xml:space="preserve"> – Ferramenta de prototipação para criar o layout e a interface do website.</w:t>
+      </w:r>
+    </w:p>
+    <w:p>
+      <w:pPr>
+        <w:numPr>
+          <w:ilvl w:val="0"/>
+          <w:numId w:val="1"/>
+        </w:numPr>
+        <w:rPr>
+          <w:rFonts w:asciiTheme="majorHAnsi" w:eastAsia="Times New Roman" w:hAnsiTheme="majorHAnsi" w:cs="Arial"/>
+          <w:kern w:val="0"/>
+          <w:lang w:eastAsia="pt-BR"/>
+          <w14:ligatures w14:val="none"/>
+        </w:rPr>
+      </w:pPr>
+      <w:proofErr w:type="spellStart"/>
+      <w:r>
+        <w:rPr>
+          <w:rFonts w:asciiTheme="majorHAnsi" w:eastAsia="Times New Roman" w:hAnsiTheme="majorHAnsi" w:cs="Arial"/>
+          <w:b/>
+          <w:bCs/>
+          <w:kern w:val="0"/>
+          <w:lang w:eastAsia="pt-BR"/>
+          <w14:ligatures w14:val="none"/>
+        </w:rPr>
+        <w:t>Trello</w:t>
+      </w:r>
+      <w:proofErr w:type="spellEnd"/>
+      <w:r>
+        <w:rPr>
+          <w:rFonts w:asciiTheme="majorHAnsi" w:eastAsia="Times New Roman" w:hAnsiTheme="majorHAnsi" w:cs="Arial"/>
+          <w:kern w:val="0"/>
+          <w:lang w:eastAsia="pt-BR"/>
+          <w14:ligatures w14:val="none"/>
+        </w:rPr>
+        <w:t xml:space="preserve"> – Plataforma para organização e gestão das tarefas do projeto.</w:t>
+      </w:r>
+    </w:p>
+    <w:p>
+      <w:pPr>
+        <w:numPr>
+          <w:ilvl w:val="0"/>
+          <w:numId w:val="1"/>
+        </w:numPr>
+        <w:rPr>
+          <w:rFonts w:asciiTheme="majorHAnsi" w:eastAsia="Times New Roman" w:hAnsiTheme="majorHAnsi" w:cs="Arial"/>
+          <w:kern w:val="0"/>
+          <w:lang w:eastAsia="pt-BR"/>
+          <w14:ligatures w14:val="none"/>
+        </w:rPr>
+      </w:pPr>
+      <w:r>
+        <w:rPr>
+          <w:rFonts w:asciiTheme="majorHAnsi" w:eastAsia="Times New Roman" w:hAnsiTheme="majorHAnsi" w:cs="Arial"/>
+          <w:b/>
+          <w:bCs/>
+          <w:kern w:val="0"/>
+          <w:lang w:eastAsia="pt-BR"/>
+          <w14:ligatures w14:val="none"/>
+        </w:rPr>
+        <w:t>MySQL</w:t>
+      </w:r>
+      <w:r>
+        <w:rPr>
+          <w:rFonts w:asciiTheme="majorHAnsi" w:eastAsia="Times New Roman" w:hAnsiTheme="majorHAnsi" w:cs="Arial"/>
+          <w:kern w:val="0"/>
+          <w:lang w:eastAsia="pt-BR"/>
+          <w14:ligatures w14:val="none"/>
+        </w:rPr>
+        <w:t xml:space="preserve"> – Sistema de gerenciamento de banco de dados para armazenar informações dos usuários e votações.</w:t>
+      </w:r>
+    </w:p>
+    <w:p>
+      <w:pPr>
+        <w:numPr>
+          <w:ilvl w:val="0"/>
+          <w:numId w:val="1"/>
+        </w:numPr>
+        <w:rPr>
+          <w:rFonts w:asciiTheme="majorHAnsi" w:eastAsia="Times New Roman" w:hAnsiTheme="majorHAnsi" w:cs="Arial"/>
+          <w:kern w:val="0"/>
+          <w:lang w:eastAsia="pt-BR"/>
+          <w14:ligatures w14:val="none"/>
+        </w:rPr>
+      </w:pPr>
+      <w:r>
+        <w:rPr>
+          <w:rFonts w:asciiTheme="majorHAnsi" w:eastAsia="Times New Roman" w:hAnsiTheme="majorHAnsi" w:cs="Arial"/>
+          <w:b/>
+          <w:bCs/>
+          <w:kern w:val="0"/>
+          <w:lang w:eastAsia="pt-BR"/>
+          <w14:ligatures w14:val="none"/>
+        </w:rPr>
+        <w:t>Máquina Virtual (VM)</w:t>
+      </w:r>
+      <w:r>
+        <w:rPr>
+          <w:rFonts w:asciiTheme="majorHAnsi" w:eastAsia="Times New Roman" w:hAnsiTheme="majorHAnsi" w:cs="Arial"/>
+          <w:kern w:val="0"/>
+          <w:lang w:eastAsia="pt-BR"/>
+          <w14:ligatures w14:val="none"/>
+        </w:rPr>
+        <w:t xml:space="preserve"> – Ambiente isolado para hospedar o banco de dados com mais segurança e estabilidade.</w:t>
+      </w:r>
+    </w:p>
+    <w:p>
+      <w:pPr>
+        <w:rPr>
+          <w:rFonts w:asciiTheme="majorHAnsi" w:eastAsia="Times New Roman" w:hAnsiTheme="majorHAnsi" w:cs="Arial"/>
+          <w:kern w:val="0"/>
+          <w:lang w:eastAsia="pt-BR"/>
+          <w14:ligatures w14:val="none"/>
+        </w:rPr>
+      </w:pPr>
+    </w:p>
+    <w:p>
+      <w:pPr>
+        <w:rPr>
+          <w:rFonts w:asciiTheme="majorHAnsi" w:eastAsia="Times New Roman" w:hAnsiTheme="majorHAnsi" w:cs="Arial"/>
+          <w:b/>
+          <w:bCs/>
+          <w:kern w:val="0"/>
+          <w:lang w:eastAsia="pt-BR"/>
+          <w14:ligatures w14:val="none"/>
+        </w:rPr>
+      </w:pPr>
+      <w:r>
+        <w:rPr>
+          <w:rFonts w:asciiTheme="majorHAnsi" w:eastAsia="Times New Roman" w:hAnsiTheme="majorHAnsi" w:cs="Arial"/>
+          <w:b/>
+          <w:bCs/>
+          <w:kern w:val="0"/>
+          <w:lang w:eastAsia="pt-BR"/>
+          <w14:ligatures w14:val="none"/>
+        </w:rPr>
+        <w:t>Stakeholders</w:t>
+      </w:r>
+    </w:p>
+    <w:p>
+      <w:pPr>
+        <w:pStyle w:val="PargrafodaLista"/>
+        <w:numPr>
+          <w:ilvl w:val="0"/>
+          <w:numId w:val="2"/>
+        </w:numPr>
+        <w:rPr>
+          <w:rFonts w:asciiTheme="majorHAnsi" w:eastAsia="Times New Roman" w:hAnsiTheme="majorHAnsi" w:cs="Arial"/>
+          <w:kern w:val="0"/>
+          <w:lang w:eastAsia="pt-BR"/>
+          <w14:ligatures w14:val="none"/>
+        </w:rPr>
+      </w:pPr>
+      <w:r>
+        <w:rPr>
+          <w:rFonts w:asciiTheme="majorHAnsi" w:eastAsia="Times New Roman" w:hAnsiTheme="majorHAnsi" w:cs="Arial"/>
+          <w:kern w:val="0"/>
+          <w:lang w:eastAsia="pt-BR"/>
+          <w14:ligatures w14:val="none"/>
+        </w:rPr>
+        <w:t>Pessoas que têm interesse em cachorros</w:t>
+      </w:r>
+    </w:p>
+    <w:p>
+      <w:pPr>
+        <w:pStyle w:val="PargrafodaLista"/>
+        <w:numPr>
+          <w:ilvl w:val="0"/>
+          <w:numId w:val="2"/>
+        </w:numPr>
+        <w:rPr>
+          <w:rFonts w:asciiTheme="majorHAnsi" w:eastAsia="Times New Roman" w:hAnsiTheme="majorHAnsi" w:cs="Arial"/>
+          <w:kern w:val="0"/>
+          <w:lang w:eastAsia="pt-BR"/>
+          <w14:ligatures w14:val="none"/>
+        </w:rPr>
+      </w:pPr>
+      <w:r>
+        <w:rPr>
+          <w:rFonts w:asciiTheme="majorHAnsi" w:eastAsia="Times New Roman" w:hAnsiTheme="majorHAnsi" w:cs="Arial"/>
+          <w:kern w:val="0"/>
+          <w:lang w:eastAsia="pt-BR"/>
+          <w14:ligatures w14:val="none"/>
+        </w:rPr>
+        <w:t>Líderes</w:t>
+      </w:r>
+      <w:r>
+        <w:rPr>
+          <w:rFonts w:asciiTheme="majorHAnsi" w:eastAsia="Times New Roman" w:hAnsiTheme="majorHAnsi" w:cs="Arial"/>
+          <w:kern w:val="0"/>
+          <w:lang w:eastAsia="pt-BR"/>
+          <w14:ligatures w14:val="none"/>
+        </w:rPr>
+        <w:t xml:space="preserve"> pedagógicos</w:t>
+      </w:r>
+    </w:p>
+    <w:p>
+      <w:pPr>
+        <w:rPr>
+          <w:rFonts w:asciiTheme="majorHAnsi" w:eastAsia="Times New Roman" w:hAnsiTheme="majorHAnsi" w:cs="Arial"/>
+          <w:kern w:val="0"/>
+          <w:lang w:eastAsia="pt-BR"/>
+          <w14:ligatures w14:val="none"/>
+        </w:rPr>
+      </w:pPr>
+    </w:p>
+    <w:p>
+      <w:pPr>
+        <w:rPr>
+          <w:rFonts w:asciiTheme="majorHAnsi" w:eastAsia="Times New Roman" w:hAnsiTheme="majorHAnsi" w:cs="Arial"/>
+          <w:b/>
+          <w:bCs/>
+          <w:kern w:val="0"/>
+          <w:lang w:eastAsia="pt-BR"/>
+          <w14:ligatures w14:val="none"/>
+        </w:rPr>
+      </w:pPr>
+      <w:r>
+        <w:rPr>
+          <w:rFonts w:asciiTheme="majorHAnsi" w:eastAsia="Times New Roman" w:hAnsiTheme="majorHAnsi" w:cs="Arial"/>
+          <w:b/>
+          <w:bCs/>
+          <w:kern w:val="0"/>
+          <w:lang w:eastAsia="pt-BR"/>
+          <w14:ligatures w14:val="none"/>
+        </w:rPr>
+        <w:t>Premissas e restrições</w:t>
+      </w:r>
+    </w:p>
+    <w:p>
+      <w:pPr>
+        <w:rPr>
+          <w:rFonts w:asciiTheme="majorHAnsi" w:eastAsia="Times New Roman" w:hAnsiTheme="majorHAnsi" w:cs="Arial"/>
+          <w:b/>
+          <w:bCs/>
+          <w:kern w:val="0"/>
+          <w:lang w:eastAsia="pt-BR"/>
+          <w14:ligatures w14:val="none"/>
+        </w:rPr>
+      </w:pPr>
+      <w:r>
+        <w:rPr>
+          <w:rFonts w:asciiTheme="majorHAnsi" w:eastAsia="Times New Roman" w:hAnsiTheme="majorHAnsi" w:cs="Arial"/>
+          <w:b/>
+          <w:bCs/>
+          <w:kern w:val="0"/>
+          <w:lang w:eastAsia="pt-BR"/>
+          <w14:ligatures w14:val="none"/>
+        </w:rPr>
+        <w:t>Premissas</w:t>
+      </w:r>
+    </w:p>
+    <w:p>
+      <w:pPr>
+        <w:pStyle w:val="PargrafodaLista"/>
+        <w:numPr>
+          <w:ilvl w:val="0"/>
+          <w:numId w:val="3"/>
+        </w:numPr>
+        <w:rPr>
+          <w:rFonts w:asciiTheme="majorHAnsi" w:eastAsia="Times New Roman" w:hAnsiTheme="majorHAnsi" w:cs="Arial"/>
+          <w:kern w:val="0"/>
+          <w:lang w:eastAsia="pt-BR"/>
+          <w14:ligatures w14:val="none"/>
+        </w:rPr>
+      </w:pPr>
+      <w:r>
+        <w:rPr>
+          <w:rFonts w:asciiTheme="majorHAnsi" w:eastAsia="Times New Roman" w:hAnsiTheme="majorHAnsi" w:cs="Arial"/>
+          <w:kern w:val="0"/>
+          <w:lang w:eastAsia="pt-BR"/>
+          <w14:ligatures w14:val="none"/>
+        </w:rPr>
+        <w:t>O site será acessado principalmente por usuários com interesse em cães, buscando informação e interação.</w:t>
+      </w:r>
+    </w:p>
+    <w:p>
+      <w:pPr>
+        <w:pStyle w:val="PargrafodaLista"/>
+        <w:numPr>
+          <w:ilvl w:val="0"/>
+          <w:numId w:val="3"/>
+        </w:numPr>
+        <w:rPr>
+          <w:rFonts w:asciiTheme="majorHAnsi" w:eastAsia="Times New Roman" w:hAnsiTheme="majorHAnsi" w:cs="Arial"/>
+          <w:kern w:val="0"/>
+          <w:lang w:eastAsia="pt-BR"/>
+          <w14:ligatures w14:val="none"/>
+        </w:rPr>
+      </w:pPr>
+      <w:r>
+        <w:rPr>
+          <w:rFonts w:asciiTheme="majorHAnsi" w:eastAsia="Times New Roman" w:hAnsiTheme="majorHAnsi" w:cs="Arial"/>
+          <w:kern w:val="0"/>
+          <w:lang w:eastAsia="pt-BR"/>
+          <w14:ligatures w14:val="none"/>
+        </w:rPr>
+        <w:t>As informações fornecidas pelos usuários no formulário serão usadas apenas para fins estatísticos e de interação no site, respeitando a privacidade.</w:t>
+      </w:r>
+    </w:p>
+    <w:p>
+      <w:pPr>
+        <w:rPr>
+          <w:rFonts w:asciiTheme="majorHAnsi" w:eastAsia="Times New Roman" w:hAnsiTheme="majorHAnsi" w:cs="Arial"/>
+          <w:kern w:val="0"/>
+          <w:lang w:eastAsia="pt-BR"/>
+          <w14:ligatures w14:val="none"/>
+        </w:rPr>
+      </w:pPr>
+    </w:p>
+    <w:p>
+      <w:pPr>
+        <w:rPr>
+          <w:rFonts w:asciiTheme="majorHAnsi" w:eastAsia="Times New Roman" w:hAnsiTheme="majorHAnsi" w:cs="Arial"/>
+          <w:b/>
+          <w:bCs/>
+          <w:kern w:val="0"/>
+          <w:lang w:eastAsia="pt-BR"/>
+          <w14:ligatures w14:val="none"/>
+        </w:rPr>
+      </w:pPr>
+      <w:r>
+        <w:rPr>
+          <w:rFonts w:asciiTheme="majorHAnsi" w:eastAsia="Times New Roman" w:hAnsiTheme="majorHAnsi" w:cs="Arial"/>
+          <w:b/>
+          <w:bCs/>
+          <w:kern w:val="0"/>
+          <w:lang w:eastAsia="pt-BR"/>
+          <w14:ligatures w14:val="none"/>
+        </w:rPr>
+        <w:t>Restrições</w:t>
+      </w:r>
+    </w:p>
+    <w:p>
+      <w:pPr>
+        <w:pStyle w:val="PargrafodaLista"/>
+        <w:numPr>
+          <w:ilvl w:val="0"/>
+          <w:numId w:val="4"/>
+        </w:numPr>
+        <w:rPr>
+          <w:rFonts w:asciiTheme="majorHAnsi" w:eastAsia="Times New Roman" w:hAnsiTheme="majorHAnsi" w:cs="Arial"/>
+          <w:kern w:val="0"/>
+          <w:lang w:eastAsia="pt-BR"/>
+          <w14:ligatures w14:val="none"/>
+        </w:rPr>
+      </w:pPr>
+      <w:r>
+        <w:rPr>
+          <w:rFonts w:asciiTheme="majorHAnsi" w:eastAsia="Times New Roman" w:hAnsiTheme="majorHAnsi" w:cs="Arial"/>
+          <w:kern w:val="0"/>
+          <w:lang w:eastAsia="pt-BR"/>
+          <w14:ligatures w14:val="none"/>
+        </w:rPr>
+        <w:t>O sistema de sorteio estará disponível apenas para usuários cadastrados e com uma entrada válida no formulário.</w:t>
+      </w:r>
+    </w:p>
+    <w:p>
+      <w:pPr>
+        <w:pStyle w:val="PargrafodaLista"/>
+        <w:numPr>
+          <w:ilvl w:val="0"/>
+          <w:numId w:val="4"/>
+        </w:numPr>
+        <w:rPr>
+          <w:rFonts w:asciiTheme="majorHAnsi" w:eastAsia="Times New Roman" w:hAnsiTheme="majorHAnsi" w:cs="Arial"/>
+          <w:kern w:val="0"/>
+          <w:lang w:eastAsia="pt-BR"/>
+          <w14:ligatures w14:val="none"/>
+        </w:rPr>
+      </w:pPr>
+      <w:r>
+        <w:rPr>
+          <w:rFonts w:asciiTheme="majorHAnsi" w:eastAsia="Times New Roman" w:hAnsiTheme="majorHAnsi" w:cs="Arial"/>
+          <w:kern w:val="0"/>
+          <w:lang w:eastAsia="pt-BR"/>
+          <w14:ligatures w14:val="none"/>
+        </w:rPr>
+        <w:t>O conteúdo será voltado apenas para cachorros, não abrangendo outros tipos de pets.</w:t>
+      </w:r>
+    </w:p>
+    <w:p>
+      <w:pPr>
+        <w:rPr>
+          <w:rFonts w:asciiTheme="majorHAnsi" w:eastAsia="Times New Roman" w:hAnsiTheme="majorHAnsi" w:cs="Arial"/>
+          <w:kern w:val="0"/>
+          <w:lang w:eastAsia="pt-BR"/>
+          <w14:ligatures w14:val="none"/>
+        </w:rPr>
+      </w:pPr>
+    </w:p>
+    <w:p>
+      <w:pPr>
+        <w:rPr>
+          <w:rFonts w:asciiTheme="majorHAnsi" w:eastAsia="Times New Roman" w:hAnsiTheme="majorHAnsi" w:cs="Arial"/>
+          <w:kern w:val="0"/>
+          <w:lang w:eastAsia="pt-BR"/>
+          <w14:ligatures w14:val="none"/>
+        </w:rPr>
+      </w:pPr>
+    </w:p>
+    <w:p>
+      <w:pPr>
+        <w:rPr>
+          <w:rFonts w:asciiTheme="majorHAnsi" w:eastAsia="Times New Roman" w:hAnsiTheme="majorHAnsi" w:cs="Arial"/>
+          <w:kern w:val="0"/>
+          <w:lang w:eastAsia="pt-BR"/>
+          <w14:ligatures w14:val="none"/>
+        </w:rPr>
+      </w:pPr>
+    </w:p>
+    <w:p>
+      <w:pPr>
+        <w:rPr>
+          <w:rFonts w:asciiTheme="majorHAnsi" w:eastAsia="Times New Roman" w:hAnsiTheme="majorHAnsi" w:cs="Arial"/>
+          <w:kern w:val="0"/>
+          <w:lang w:eastAsia="pt-BR"/>
+          <w14:ligatures w14:val="none"/>
+        </w:rPr>
+      </w:pPr>
+    </w:p>
+    <w:p>
+      <w:pPr>
+        <w:rPr>
+          <w:rFonts w:asciiTheme="majorHAnsi" w:hAnsiTheme="majorHAnsi" w:cs="Arial"/>
+        </w:rPr>
+      </w:pPr>
+    </w:p>
     <w:sectPr>
       <w:pgSz w:w="11906" w:h="16838"/>
       <w:pgMar w:top="1417" w:right="1701" w:bottom="1417" w:left="1701" w:header="708" w:footer="708" w:gutter="0"/>
@@ -185,6 +3256,511 @@
     </w:sectPr>
   </w:body>
 </w:document>
+</file>
+
+<file path=word/numbering.xml><?xml version="1.0" encoding="utf-8"?>
+<w:numbering xmlns:wpc="http://schemas.microsoft.com/office/word/2010/wordprocessingCanvas" xmlns:cx="http://schemas.microsoft.com/office/drawing/2014/chartex" xmlns:cx1="http://schemas.microsoft.com/office/drawing/2015/9/8/chartex" xmlns:cx2="http://schemas.microsoft.com/office/drawing/2015/10/21/chartex" xmlns:cx3="http://schemas.microsoft.com/office/drawing/2016/5/9/chartex" xmlns:cx4="http://schemas.microsoft.com/office/drawing/2016/5/10/chartex" xmlns:cx5="http://schemas.microsoft.com/office/drawing/2016/5/11/chartex" xmlns:cx6="http://schemas.microsoft.com/office/drawing/2016/5/12/chartex" xmlns:cx7="http://schemas.microsoft.com/office/drawing/2016/5/13/chartex" xmlns:cx8="http://schemas.microsoft.com/office/drawing/2016/5/14/chartex" xmlns:mc="http://schemas.openxmlformats.org/markup-compatibility/2006" xmlns:aink="http://schemas.microsoft.com/office/drawing/2016/ink" xmlns:am3d="http://schemas.microsoft.com/office/drawing/2017/model3d" xmlns:o="urn:schemas-microsoft-com:office:office" xmlns:oel="http://schemas.microsoft.com/office/2019/extlst" xmlns:r="http://schemas.openxmlformats.org/officeDocument/2006/relationships" xmlns:m="http://schemas.openxmlformats.org/officeDocument/2006/math" xmlns:v="urn:schemas-microsoft-com:vml" xmlns:wp14="http://schemas.microsoft.com/office/word/2010/wordprocessingDrawing" xmlns:wp="http://schemas.openxmlformats.org/drawingml/2006/wordprocessingDrawing" xmlns:w10="urn:schemas-microsoft-com:office:word" xmlns:w="http://schemas.openxmlformats.org/wordprocessingml/2006/main" xmlns:w14="http://schemas.microsoft.com/office/word/2010/wordml" xmlns:w15="http://schemas.microsoft.com/office/word/2012/wordml" xmlns:w16cex="http://schemas.microsoft.com/office/word/2018/wordml/cex" xmlns:w16cid="http://schemas.microsoft.com/office/word/2016/wordml/cid" xmlns:w16="http://schemas.microsoft.com/office/word/2018/wordml" xmlns:w16du="http://schemas.microsoft.com/office/word/2023/wordml/word16du" xmlns:w16sdtdh="http://schemas.microsoft.com/office/word/2020/wordml/sdtdatahash" xmlns:w16sdtfl="http://schemas.microsoft.com/office/word/2024/wordml/sdtformatlock" xmlns:w16se="http://schemas.microsoft.com/office/word/2015/wordml/symex" xmlns:wpg="http://schemas.microsoft.com/office/word/2010/wordprocessingGroup" xmlns:wpi="http://schemas.microsoft.com/office/word/2010/wordprocessingInk" xmlns:wne="http://schemas.microsoft.com/office/word/2006/wordml" xmlns:wps="http://schemas.microsoft.com/office/word/2010/wordprocessingShape" mc:Ignorable="w14 w15 w16se w16cid w16 w16cex w16sdtdh w16sdtfl w16du wp14">
+  <w:abstractNum w:abstractNumId="0" w15:restartNumberingAfterBreak="0">
+    <w:nsid w:val="08CD45B0"/>
+    <w:multiLevelType w:val="hybridMultilevel"/>
+    <w:tmpl w:val="E6AA910A"/>
+    <w:lvl w:ilvl="0" w:tplc="04160001">
+      <w:start w:val="1"/>
+      <w:numFmt w:val="bullet"/>
+      <w:lvlText w:val=""/>
+      <w:lvlJc w:val="left"/>
+      <w:pPr>
+        <w:ind w:left="720" w:hanging="360"/>
+      </w:pPr>
+      <w:rPr>
+        <w:rFonts w:ascii="Symbol" w:hAnsi="Symbol" w:hint="default"/>
+      </w:rPr>
+    </w:lvl>
+    <w:lvl w:ilvl="1" w:tplc="04160003" w:tentative="1">
+      <w:start w:val="1"/>
+      <w:numFmt w:val="bullet"/>
+      <w:lvlText w:val="o"/>
+      <w:lvlJc w:val="left"/>
+      <w:pPr>
+        <w:ind w:left="1440" w:hanging="360"/>
+      </w:pPr>
+      <w:rPr>
+        <w:rFonts w:ascii="Courier New" w:hAnsi="Courier New" w:cs="Courier New" w:hint="default"/>
+      </w:rPr>
+    </w:lvl>
+    <w:lvl w:ilvl="2" w:tplc="04160005" w:tentative="1">
+      <w:start w:val="1"/>
+      <w:numFmt w:val="bullet"/>
+      <w:lvlText w:val=""/>
+      <w:lvlJc w:val="left"/>
+      <w:pPr>
+        <w:ind w:left="2160" w:hanging="360"/>
+      </w:pPr>
+      <w:rPr>
+        <w:rFonts w:ascii="Wingdings" w:hAnsi="Wingdings" w:hint="default"/>
+      </w:rPr>
+    </w:lvl>
+    <w:lvl w:ilvl="3" w:tplc="04160001" w:tentative="1">
+      <w:start w:val="1"/>
+      <w:numFmt w:val="bullet"/>
+      <w:lvlText w:val=""/>
+      <w:lvlJc w:val="left"/>
+      <w:pPr>
+        <w:ind w:left="2880" w:hanging="360"/>
+      </w:pPr>
+      <w:rPr>
+        <w:rFonts w:ascii="Symbol" w:hAnsi="Symbol" w:hint="default"/>
+      </w:rPr>
+    </w:lvl>
+    <w:lvl w:ilvl="4" w:tplc="04160003" w:tentative="1">
+      <w:start w:val="1"/>
+      <w:numFmt w:val="bullet"/>
+      <w:lvlText w:val="o"/>
+      <w:lvlJc w:val="left"/>
+      <w:pPr>
+        <w:ind w:left="3600" w:hanging="360"/>
+      </w:pPr>
+      <w:rPr>
+        <w:rFonts w:ascii="Courier New" w:hAnsi="Courier New" w:cs="Courier New" w:hint="default"/>
+      </w:rPr>
+    </w:lvl>
+    <w:lvl w:ilvl="5" w:tplc="04160005" w:tentative="1">
+      <w:start w:val="1"/>
+      <w:numFmt w:val="bullet"/>
+      <w:lvlText w:val=""/>
+      <w:lvlJc w:val="left"/>
+      <w:pPr>
+        <w:ind w:left="4320" w:hanging="360"/>
+      </w:pPr>
+      <w:rPr>
+        <w:rFonts w:ascii="Wingdings" w:hAnsi="Wingdings" w:hint="default"/>
+      </w:rPr>
+    </w:lvl>
+    <w:lvl w:ilvl="6" w:tplc="04160001" w:tentative="1">
+      <w:start w:val="1"/>
+      <w:numFmt w:val="bullet"/>
+      <w:lvlText w:val=""/>
+      <w:lvlJc w:val="left"/>
+      <w:pPr>
+        <w:ind w:left="5040" w:hanging="360"/>
+      </w:pPr>
+      <w:rPr>
+        <w:rFonts w:ascii="Symbol" w:hAnsi="Symbol" w:hint="default"/>
+      </w:rPr>
+    </w:lvl>
+    <w:lvl w:ilvl="7" w:tplc="04160003" w:tentative="1">
+      <w:start w:val="1"/>
+      <w:numFmt w:val="bullet"/>
+      <w:lvlText w:val="o"/>
+      <w:lvlJc w:val="left"/>
+      <w:pPr>
+        <w:ind w:left="5760" w:hanging="360"/>
+      </w:pPr>
+      <w:rPr>
+        <w:rFonts w:ascii="Courier New" w:hAnsi="Courier New" w:cs="Courier New" w:hint="default"/>
+      </w:rPr>
+    </w:lvl>
+    <w:lvl w:ilvl="8" w:tplc="04160005" w:tentative="1">
+      <w:start w:val="1"/>
+      <w:numFmt w:val="bullet"/>
+      <w:lvlText w:val=""/>
+      <w:lvlJc w:val="left"/>
+      <w:pPr>
+        <w:ind w:left="6480" w:hanging="360"/>
+      </w:pPr>
+      <w:rPr>
+        <w:rFonts w:ascii="Wingdings" w:hAnsi="Wingdings" w:hint="default"/>
+      </w:rPr>
+    </w:lvl>
+  </w:abstractNum>
+  <w:abstractNum w:abstractNumId="1" w15:restartNumberingAfterBreak="0">
+    <w:nsid w:val="14F24521"/>
+    <w:multiLevelType w:val="multilevel"/>
+    <w:tmpl w:val="9A646C3E"/>
+    <w:lvl w:ilvl="0">
+      <w:start w:val="1"/>
+      <w:numFmt w:val="bullet"/>
+      <w:lvlText w:val=""/>
+      <w:lvlJc w:val="left"/>
+      <w:pPr>
+        <w:tabs>
+          <w:tab w:val="num" w:pos="720"/>
+        </w:tabs>
+        <w:ind w:left="720" w:hanging="360"/>
+      </w:pPr>
+      <w:rPr>
+        <w:rFonts w:ascii="Symbol" w:hAnsi="Symbol" w:hint="default"/>
+        <w:sz w:val="20"/>
+      </w:rPr>
+    </w:lvl>
+    <w:lvl w:ilvl="1" w:tentative="1">
+      <w:start w:val="1"/>
+      <w:numFmt w:val="bullet"/>
+      <w:lvlText w:val="o"/>
+      <w:lvlJc w:val="left"/>
+      <w:pPr>
+        <w:tabs>
+          <w:tab w:val="num" w:pos="1440"/>
+        </w:tabs>
+        <w:ind w:left="1440" w:hanging="360"/>
+      </w:pPr>
+      <w:rPr>
+        <w:rFonts w:ascii="Courier New" w:hAnsi="Courier New" w:hint="default"/>
+        <w:sz w:val="20"/>
+      </w:rPr>
+    </w:lvl>
+    <w:lvl w:ilvl="2" w:tentative="1">
+      <w:start w:val="1"/>
+      <w:numFmt w:val="bullet"/>
+      <w:lvlText w:val=""/>
+      <w:lvlJc w:val="left"/>
+      <w:pPr>
+        <w:tabs>
+          <w:tab w:val="num" w:pos="2160"/>
+        </w:tabs>
+        <w:ind w:left="2160" w:hanging="360"/>
+      </w:pPr>
+      <w:rPr>
+        <w:rFonts w:ascii="Wingdings" w:hAnsi="Wingdings" w:hint="default"/>
+        <w:sz w:val="20"/>
+      </w:rPr>
+    </w:lvl>
+    <w:lvl w:ilvl="3" w:tentative="1">
+      <w:start w:val="1"/>
+      <w:numFmt w:val="bullet"/>
+      <w:lvlText w:val=""/>
+      <w:lvlJc w:val="left"/>
+      <w:pPr>
+        <w:tabs>
+          <w:tab w:val="num" w:pos="2880"/>
+        </w:tabs>
+        <w:ind w:left="2880" w:hanging="360"/>
+      </w:pPr>
+      <w:rPr>
+        <w:rFonts w:ascii="Wingdings" w:hAnsi="Wingdings" w:hint="default"/>
+        <w:sz w:val="20"/>
+      </w:rPr>
+    </w:lvl>
+    <w:lvl w:ilvl="4" w:tentative="1">
+      <w:start w:val="1"/>
+      <w:numFmt w:val="bullet"/>
+      <w:lvlText w:val=""/>
+      <w:lvlJc w:val="left"/>
+      <w:pPr>
+        <w:tabs>
+          <w:tab w:val="num" w:pos="3600"/>
+        </w:tabs>
+        <w:ind w:left="3600" w:hanging="360"/>
+      </w:pPr>
+      <w:rPr>
+        <w:rFonts w:ascii="Wingdings" w:hAnsi="Wingdings" w:hint="default"/>
+        <w:sz w:val="20"/>
+      </w:rPr>
+    </w:lvl>
+    <w:lvl w:ilvl="5" w:tentative="1">
+      <w:start w:val="1"/>
+      <w:numFmt w:val="bullet"/>
+      <w:lvlText w:val=""/>
+      <w:lvlJc w:val="left"/>
+      <w:pPr>
+        <w:tabs>
+          <w:tab w:val="num" w:pos="4320"/>
+        </w:tabs>
+        <w:ind w:left="4320" w:hanging="360"/>
+      </w:pPr>
+      <w:rPr>
+        <w:rFonts w:ascii="Wingdings" w:hAnsi="Wingdings" w:hint="default"/>
+        <w:sz w:val="20"/>
+      </w:rPr>
+    </w:lvl>
+    <w:lvl w:ilvl="6" w:tentative="1">
+      <w:start w:val="1"/>
+      <w:numFmt w:val="bullet"/>
+      <w:lvlText w:val=""/>
+      <w:lvlJc w:val="left"/>
+      <w:pPr>
+        <w:tabs>
+          <w:tab w:val="num" w:pos="5040"/>
+        </w:tabs>
+        <w:ind w:left="5040" w:hanging="360"/>
+      </w:pPr>
+      <w:rPr>
+        <w:rFonts w:ascii="Wingdings" w:hAnsi="Wingdings" w:hint="default"/>
+        <w:sz w:val="20"/>
+      </w:rPr>
+    </w:lvl>
+    <w:lvl w:ilvl="7" w:tentative="1">
+      <w:start w:val="1"/>
+      <w:numFmt w:val="bullet"/>
+      <w:lvlText w:val=""/>
+      <w:lvlJc w:val="left"/>
+      <w:pPr>
+        <w:tabs>
+          <w:tab w:val="num" w:pos="5760"/>
+        </w:tabs>
+        <w:ind w:left="5760" w:hanging="360"/>
+      </w:pPr>
+      <w:rPr>
+        <w:rFonts w:ascii="Wingdings" w:hAnsi="Wingdings" w:hint="default"/>
+        <w:sz w:val="20"/>
+      </w:rPr>
+    </w:lvl>
+    <w:lvl w:ilvl="8" w:tentative="1">
+      <w:start w:val="1"/>
+      <w:numFmt w:val="bullet"/>
+      <w:lvlText w:val=""/>
+      <w:lvlJc w:val="left"/>
+      <w:pPr>
+        <w:tabs>
+          <w:tab w:val="num" w:pos="6480"/>
+        </w:tabs>
+        <w:ind w:left="6480" w:hanging="360"/>
+      </w:pPr>
+      <w:rPr>
+        <w:rFonts w:ascii="Wingdings" w:hAnsi="Wingdings" w:hint="default"/>
+        <w:sz w:val="20"/>
+      </w:rPr>
+    </w:lvl>
+  </w:abstractNum>
+  <w:abstractNum w:abstractNumId="2" w15:restartNumberingAfterBreak="0">
+    <w:nsid w:val="5EAE0171"/>
+    <w:multiLevelType w:val="hybridMultilevel"/>
+    <w:tmpl w:val="2B522D58"/>
+    <w:lvl w:ilvl="0" w:tplc="04160001">
+      <w:start w:val="1"/>
+      <w:numFmt w:val="bullet"/>
+      <w:lvlText w:val=""/>
+      <w:lvlJc w:val="left"/>
+      <w:pPr>
+        <w:ind w:left="720" w:hanging="360"/>
+      </w:pPr>
+      <w:rPr>
+        <w:rFonts w:ascii="Symbol" w:hAnsi="Symbol" w:hint="default"/>
+      </w:rPr>
+    </w:lvl>
+    <w:lvl w:ilvl="1" w:tplc="04160003" w:tentative="1">
+      <w:start w:val="1"/>
+      <w:numFmt w:val="bullet"/>
+      <w:lvlText w:val="o"/>
+      <w:lvlJc w:val="left"/>
+      <w:pPr>
+        <w:ind w:left="1440" w:hanging="360"/>
+      </w:pPr>
+      <w:rPr>
+        <w:rFonts w:ascii="Courier New" w:hAnsi="Courier New" w:cs="Courier New" w:hint="default"/>
+      </w:rPr>
+    </w:lvl>
+    <w:lvl w:ilvl="2" w:tplc="04160005" w:tentative="1">
+      <w:start w:val="1"/>
+      <w:numFmt w:val="bullet"/>
+      <w:lvlText w:val=""/>
+      <w:lvlJc w:val="left"/>
+      <w:pPr>
+        <w:ind w:left="2160" w:hanging="360"/>
+      </w:pPr>
+      <w:rPr>
+        <w:rFonts w:ascii="Wingdings" w:hAnsi="Wingdings" w:hint="default"/>
+      </w:rPr>
+    </w:lvl>
+    <w:lvl w:ilvl="3" w:tplc="04160001" w:tentative="1">
+      <w:start w:val="1"/>
+      <w:numFmt w:val="bullet"/>
+      <w:lvlText w:val=""/>
+      <w:lvlJc w:val="left"/>
+      <w:pPr>
+        <w:ind w:left="2880" w:hanging="360"/>
+      </w:pPr>
+      <w:rPr>
+        <w:rFonts w:ascii="Symbol" w:hAnsi="Symbol" w:hint="default"/>
+      </w:rPr>
+    </w:lvl>
+    <w:lvl w:ilvl="4" w:tplc="04160003" w:tentative="1">
+      <w:start w:val="1"/>
+      <w:numFmt w:val="bullet"/>
+      <w:lvlText w:val="o"/>
+      <w:lvlJc w:val="left"/>
+      <w:pPr>
+        <w:ind w:left="3600" w:hanging="360"/>
+      </w:pPr>
+      <w:rPr>
+        <w:rFonts w:ascii="Courier New" w:hAnsi="Courier New" w:cs="Courier New" w:hint="default"/>
+      </w:rPr>
+    </w:lvl>
+    <w:lvl w:ilvl="5" w:tplc="04160005" w:tentative="1">
+      <w:start w:val="1"/>
+      <w:numFmt w:val="bullet"/>
+      <w:lvlText w:val=""/>
+      <w:lvlJc w:val="left"/>
+      <w:pPr>
+        <w:ind w:left="4320" w:hanging="360"/>
+      </w:pPr>
+      <w:rPr>
+        <w:rFonts w:ascii="Wingdings" w:hAnsi="Wingdings" w:hint="default"/>
+      </w:rPr>
+    </w:lvl>
+    <w:lvl w:ilvl="6" w:tplc="04160001" w:tentative="1">
+      <w:start w:val="1"/>
+      <w:numFmt w:val="bullet"/>
+      <w:lvlText w:val=""/>
+      <w:lvlJc w:val="left"/>
+      <w:pPr>
+        <w:ind w:left="5040" w:hanging="360"/>
+      </w:pPr>
+      <w:rPr>
+        <w:rFonts w:ascii="Symbol" w:hAnsi="Symbol" w:hint="default"/>
+      </w:rPr>
+    </w:lvl>
+    <w:lvl w:ilvl="7" w:tplc="04160003" w:tentative="1">
+      <w:start w:val="1"/>
+      <w:numFmt w:val="bullet"/>
+      <w:lvlText w:val="o"/>
+      <w:lvlJc w:val="left"/>
+      <w:pPr>
+        <w:ind w:left="5760" w:hanging="360"/>
+      </w:pPr>
+      <w:rPr>
+        <w:rFonts w:ascii="Courier New" w:hAnsi="Courier New" w:cs="Courier New" w:hint="default"/>
+      </w:rPr>
+    </w:lvl>
+    <w:lvl w:ilvl="8" w:tplc="04160005" w:tentative="1">
+      <w:start w:val="1"/>
+      <w:numFmt w:val="bullet"/>
+      <w:lvlText w:val=""/>
+      <w:lvlJc w:val="left"/>
+      <w:pPr>
+        <w:ind w:left="6480" w:hanging="360"/>
+      </w:pPr>
+      <w:rPr>
+        <w:rFonts w:ascii="Wingdings" w:hAnsi="Wingdings" w:hint="default"/>
+      </w:rPr>
+    </w:lvl>
+  </w:abstractNum>
+  <w:abstractNum w:abstractNumId="3" w15:restartNumberingAfterBreak="0">
+    <w:nsid w:val="69FD4CB0"/>
+    <w:multiLevelType w:val="hybridMultilevel"/>
+    <w:tmpl w:val="952A05F6"/>
+    <w:lvl w:ilvl="0" w:tplc="04160001">
+      <w:start w:val="1"/>
+      <w:numFmt w:val="bullet"/>
+      <w:lvlText w:val=""/>
+      <w:lvlJc w:val="left"/>
+      <w:pPr>
+        <w:ind w:left="773" w:hanging="360"/>
+      </w:pPr>
+      <w:rPr>
+        <w:rFonts w:ascii="Symbol" w:hAnsi="Symbol" w:hint="default"/>
+      </w:rPr>
+    </w:lvl>
+    <w:lvl w:ilvl="1" w:tplc="04160003" w:tentative="1">
+      <w:start w:val="1"/>
+      <w:numFmt w:val="bullet"/>
+      <w:lvlText w:val="o"/>
+      <w:lvlJc w:val="left"/>
+      <w:pPr>
+        <w:ind w:left="1493" w:hanging="360"/>
+      </w:pPr>
+      <w:rPr>
+        <w:rFonts w:ascii="Courier New" w:hAnsi="Courier New" w:cs="Courier New" w:hint="default"/>
+      </w:rPr>
+    </w:lvl>
+    <w:lvl w:ilvl="2" w:tplc="04160005" w:tentative="1">
+      <w:start w:val="1"/>
+      <w:numFmt w:val="bullet"/>
+      <w:lvlText w:val=""/>
+      <w:lvlJc w:val="left"/>
+      <w:pPr>
+        <w:ind w:left="2213" w:hanging="360"/>
+      </w:pPr>
+      <w:rPr>
+        <w:rFonts w:ascii="Wingdings" w:hAnsi="Wingdings" w:hint="default"/>
+      </w:rPr>
+    </w:lvl>
+    <w:lvl w:ilvl="3" w:tplc="04160001" w:tentative="1">
+      <w:start w:val="1"/>
+      <w:numFmt w:val="bullet"/>
+      <w:lvlText w:val=""/>
+      <w:lvlJc w:val="left"/>
+      <w:pPr>
+        <w:ind w:left="2933" w:hanging="360"/>
+      </w:pPr>
+      <w:rPr>
+        <w:rFonts w:ascii="Symbol" w:hAnsi="Symbol" w:hint="default"/>
+      </w:rPr>
+    </w:lvl>
+    <w:lvl w:ilvl="4" w:tplc="04160003" w:tentative="1">
+      <w:start w:val="1"/>
+      <w:numFmt w:val="bullet"/>
+      <w:lvlText w:val="o"/>
+      <w:lvlJc w:val="left"/>
+      <w:pPr>
+        <w:ind w:left="3653" w:hanging="360"/>
+      </w:pPr>
+      <w:rPr>
+        <w:rFonts w:ascii="Courier New" w:hAnsi="Courier New" w:cs="Courier New" w:hint="default"/>
+      </w:rPr>
+    </w:lvl>
+    <w:lvl w:ilvl="5" w:tplc="04160005" w:tentative="1">
+      <w:start w:val="1"/>
+      <w:numFmt w:val="bullet"/>
+      <w:lvlText w:val=""/>
+      <w:lvlJc w:val="left"/>
+      <w:pPr>
+        <w:ind w:left="4373" w:hanging="360"/>
+      </w:pPr>
+      <w:rPr>
+        <w:rFonts w:ascii="Wingdings" w:hAnsi="Wingdings" w:hint="default"/>
+      </w:rPr>
+    </w:lvl>
+    <w:lvl w:ilvl="6" w:tplc="04160001" w:tentative="1">
+      <w:start w:val="1"/>
+      <w:numFmt w:val="bullet"/>
+      <w:lvlText w:val=""/>
+      <w:lvlJc w:val="left"/>
+      <w:pPr>
+        <w:ind w:left="5093" w:hanging="360"/>
+      </w:pPr>
+      <w:rPr>
+        <w:rFonts w:ascii="Symbol" w:hAnsi="Symbol" w:hint="default"/>
+      </w:rPr>
+    </w:lvl>
+    <w:lvl w:ilvl="7" w:tplc="04160003" w:tentative="1">
+      <w:start w:val="1"/>
+      <w:numFmt w:val="bullet"/>
+      <w:lvlText w:val="o"/>
+      <w:lvlJc w:val="left"/>
+      <w:pPr>
+        <w:ind w:left="5813" w:hanging="360"/>
+      </w:pPr>
+      <w:rPr>
+        <w:rFonts w:ascii="Courier New" w:hAnsi="Courier New" w:cs="Courier New" w:hint="default"/>
+      </w:rPr>
+    </w:lvl>
+    <w:lvl w:ilvl="8" w:tplc="04160005" w:tentative="1">
+      <w:start w:val="1"/>
+      <w:numFmt w:val="bullet"/>
+      <w:lvlText w:val=""/>
+      <w:lvlJc w:val="left"/>
+      <w:pPr>
+        <w:ind w:left="6533" w:hanging="360"/>
+      </w:pPr>
+      <w:rPr>
+        <w:rFonts w:ascii="Wingdings" w:hAnsi="Wingdings" w:hint="default"/>
+      </w:rPr>
+    </w:lvl>
+  </w:abstractNum>
+  <w:num w:numId="1" w16cid:durableId="340203858">
+    <w:abstractNumId w:val="1"/>
+  </w:num>
+  <w:num w:numId="2" w16cid:durableId="1915359809">
+    <w:abstractNumId w:val="3"/>
+  </w:num>
+  <w:num w:numId="3" w16cid:durableId="1959407775">
+    <w:abstractNumId w:val="0"/>
+  </w:num>
+  <w:num w:numId="4" w16cid:durableId="848256311">
+    <w:abstractNumId w:val="2"/>
+  </w:num>
+</w:numbering>
 </file>
 
 <file path=word/styles.xml><?xml version="1.0" encoding="utf-8"?>
@@ -587,6 +4163,7 @@
   <w:style w:type="paragraph" w:default="1" w:styleId="Normal">
     <w:name w:val="Normal"/>
     <w:qFormat/>
+    <w:rsid w:val="001C31E6"/>
   </w:style>
   <w:style w:type="paragraph" w:styleId="Ttulo1">
     <w:name w:val="heading 1"/>
@@ -1103,6 +4680,29 @@
       <w:spacing w:val="5"/>
     </w:rPr>
   </w:style>
+  <w:style w:type="character" w:styleId="Hyperlink">
+    <w:name w:val="Hyperlink"/>
+    <w:basedOn w:val="Fontepargpadro"/>
+    <w:uiPriority w:val="99"/>
+    <w:unhideWhenUsed/>
+    <w:rsid w:val="00472006"/>
+    <w:rPr>
+      <w:color w:val="467886" w:themeColor="hyperlink"/>
+      <w:u w:val="single"/>
+    </w:rPr>
+  </w:style>
+  <w:style w:type="character" w:styleId="MenoPendente">
+    <w:name w:val="Unresolved Mention"/>
+    <w:basedOn w:val="Fontepargpadro"/>
+    <w:uiPriority w:val="99"/>
+    <w:semiHidden/>
+    <w:unhideWhenUsed/>
+    <w:rsid w:val="00472006"/>
+    <w:rPr>
+      <w:color w:val="605E5C"/>
+      <w:shd w:val="clear" w:color="auto" w:fill="E1DFDD"/>
+    </w:rPr>
+  </w:style>
 </w:styles>
 </file>
 

</xml_diff>

<commit_message>
Subindo a planilha de requisitos
</commit_message>
<xml_diff>
--- a/Documentação/Documentação-Projeto-Individual.docx
+++ b/Documentação/Documentação-Projeto-Individual.docx
@@ -573,16 +573,6 @@
           <w14:ligatures w14:val="none"/>
         </w:rPr>
         <w:tab/>
-      </w:r>
-      <w:r>
-        <w:rPr>
-          <w:rFonts w:asciiTheme="majorHAnsi" w:eastAsia="Times New Roman" w:hAnsiTheme="majorHAnsi" w:cs="Arial"/>
-          <w:kern w:val="0"/>
-          <w:sz w:val="28"/>
-          <w:szCs w:val="28"/>
-          <w:lang w:eastAsia="pt-BR"/>
-          <w14:ligatures w14:val="none"/>
-        </w:rPr>
         <w:t>Cachorros abandonados</w:t>
       </w:r>
       <w:r>
@@ -619,16 +609,6 @@
           <w14:ligatures w14:val="none"/>
         </w:rPr>
         <w:tab/>
-      </w:r>
-      <w:r>
-        <w:rPr>
-          <w:rFonts w:asciiTheme="majorHAnsi" w:eastAsia="Times New Roman" w:hAnsiTheme="majorHAnsi" w:cs="Arial"/>
-          <w:kern w:val="0"/>
-          <w:sz w:val="28"/>
-          <w:szCs w:val="28"/>
-          <w:lang w:eastAsia="pt-BR"/>
-          <w14:ligatures w14:val="none"/>
-        </w:rPr>
         <w:t>Minha relação com cachorros</w:t>
       </w:r>
       <w:r>
@@ -892,16 +872,6 @@
           <w14:ligatures w14:val="none"/>
         </w:rPr>
         <w:tab/>
-      </w:r>
-      <w:r>
-        <w:rPr>
-          <w:rFonts w:asciiTheme="majorHAnsi" w:eastAsia="Times New Roman" w:hAnsiTheme="majorHAnsi" w:cs="Arial"/>
-          <w:kern w:val="0"/>
-          <w:sz w:val="28"/>
-          <w:szCs w:val="28"/>
-          <w:lang w:eastAsia="pt-BR"/>
-          <w14:ligatures w14:val="none"/>
-        </w:rPr>
         <w:t>Stakeholders</w:t>
       </w:r>
       <w:r>
@@ -937,16 +907,6 @@
           <w14:ligatures w14:val="none"/>
         </w:rPr>
         <w:tab/>
-      </w:r>
-      <w:r>
-        <w:rPr>
-          <w:rFonts w:asciiTheme="majorHAnsi" w:eastAsia="Times New Roman" w:hAnsiTheme="majorHAnsi" w:cs="Arial"/>
-          <w:kern w:val="0"/>
-          <w:sz w:val="28"/>
-          <w:szCs w:val="28"/>
-          <w:lang w:eastAsia="pt-BR"/>
-          <w14:ligatures w14:val="none"/>
-        </w:rPr>
         <w:t>Premissas e restrições</w:t>
       </w:r>
       <w:r>
@@ -959,6 +919,30 @@
           <w14:ligatures w14:val="none"/>
         </w:rPr>
         <w:t>.........................................................................8</w:t>
+      </w:r>
+    </w:p>
+    <w:p>
+      <w:pPr>
+        <w:rPr>
+          <w:rFonts w:asciiTheme="majorHAnsi" w:eastAsia="Times New Roman" w:hAnsiTheme="majorHAnsi" w:cs="Arial"/>
+          <w:kern w:val="0"/>
+          <w:sz w:val="28"/>
+          <w:szCs w:val="28"/>
+          <w:lang w:eastAsia="pt-BR"/>
+          <w14:ligatures w14:val="none"/>
+        </w:rPr>
+      </w:pPr>
+      <w:r>
+        <w:rPr>
+          <w:rFonts w:asciiTheme="majorHAnsi" w:eastAsia="Times New Roman" w:hAnsiTheme="majorHAnsi" w:cs="Arial"/>
+          <w:kern w:val="0"/>
+          <w:sz w:val="28"/>
+          <w:szCs w:val="28"/>
+          <w:lang w:eastAsia="pt-BR"/>
+          <w14:ligatures w14:val="none"/>
+        </w:rPr>
+        <w:tab/>
+        <w:t>Requisitos.............................................................................................9</w:t>
       </w:r>
     </w:p>
     <w:p>
@@ -1345,6 +1329,7 @@
           <w:lang w:eastAsia="pt-BR"/>
           <w14:ligatures w14:val="none"/>
         </w:rPr>
+        <w:lastRenderedPageBreak/>
         <w:t xml:space="preserve">Segundo </w:t>
       </w:r>
       <w:proofErr w:type="spellStart"/>
@@ -1425,7 +1410,6 @@
           <w:lang w:eastAsia="pt-BR"/>
           <w14:ligatures w14:val="none"/>
         </w:rPr>
-        <w:lastRenderedPageBreak/>
         <w:t>tamanho das famílias, o que faz com que as pessoas criem laços mais estreitos com seus pets, que muitas vezes assumem o papel de companheiros inseparáveis e até confidentes.</w:t>
       </w:r>
     </w:p>
@@ -1500,16 +1484,7 @@
           <w:lang w:eastAsia="pt-BR"/>
           <w14:ligatures w14:val="none"/>
         </w:rPr>
-        <w:t xml:space="preserve">Segundo pesquisas do G1 </w:t>
-      </w:r>
-      <w:r>
-        <w:rPr>
-          <w:rFonts w:asciiTheme="majorHAnsi" w:eastAsia="Times New Roman" w:hAnsiTheme="majorHAnsi" w:cs="Arial"/>
-          <w:kern w:val="0"/>
-          <w:lang w:eastAsia="pt-BR"/>
-          <w14:ligatures w14:val="none"/>
-        </w:rPr>
-        <w:t xml:space="preserve">32% dos cães com donos no Brasil são Sem Raça Definida (SRD). Animais das raças Pitbull, Poodle e Shih </w:t>
+        <w:t xml:space="preserve">Segundo pesquisas do G1 32% dos cães com donos no Brasil são Sem Raça Definida (SRD). Animais das raças Pitbull, Poodle e Shih </w:t>
       </w:r>
       <w:proofErr w:type="spellStart"/>
       <w:r>
@@ -1646,7 +1621,6 @@
           <w:lang w:eastAsia="pt-BR"/>
           <w14:ligatures w14:val="none"/>
         </w:rPr>
-        <w:lastRenderedPageBreak/>
         <w:t>Cachorros</w:t>
       </w:r>
       <w:r>
@@ -1884,25 +1858,7 @@
           <w:lang w:eastAsia="pt-BR"/>
           <w14:ligatures w14:val="none"/>
         </w:rPr>
-        <w:t xml:space="preserve"> </w:t>
-      </w:r>
-      <w:r>
-        <w:rPr>
-          <w:rFonts w:asciiTheme="majorHAnsi" w:eastAsia="Times New Roman" w:hAnsiTheme="majorHAnsi" w:cs="Arial"/>
-          <w:kern w:val="0"/>
-          <w:lang w:eastAsia="pt-BR"/>
-          <w14:ligatures w14:val="none"/>
-        </w:rPr>
-        <w:t>Hoje em dia Loren tem 10 anos de idade</w:t>
-      </w:r>
-      <w:r>
-        <w:rPr>
-          <w:rFonts w:asciiTheme="majorHAnsi" w:eastAsia="Times New Roman" w:hAnsiTheme="majorHAnsi" w:cs="Arial"/>
-          <w:kern w:val="0"/>
-          <w:lang w:eastAsia="pt-BR"/>
-          <w14:ligatures w14:val="none"/>
-        </w:rPr>
-        <w:t>.</w:t>
+        <w:t xml:space="preserve"> Hoje em dia Loren tem 10 anos de idade.</w:t>
       </w:r>
     </w:p>
     <w:p>
@@ -2012,7 +1968,6 @@
           <w:kern w:val="0"/>
           <w:lang w:eastAsia="pt-BR"/>
         </w:rPr>
-        <w:lastRenderedPageBreak/>
         <w:drawing>
           <wp:inline distT="0" distB="0" distL="0" distR="0" wp14:anchorId="26DFA19A" wp14:editId="44C8A963">
             <wp:extent cx="2819400" cy="2590046"/>
@@ -2203,7 +2158,7 @@
           <w:lang w:eastAsia="pt-BR"/>
         </w:rPr>
         <w:drawing>
-          <wp:inline distT="0" distB="0" distL="0" distR="0" wp14:anchorId="53D572AE" wp14:editId="2D1DE994">
+          <wp:inline distT="0" distB="0" distL="0" distR="0" wp14:anchorId="53D572AE" wp14:editId="49228379">
             <wp:extent cx="2857229" cy="3025173"/>
             <wp:effectExtent l="0" t="0" r="635" b="3810"/>
             <wp:docPr id="40274736" name="Imagem 9" descr="Cachorro de estimação no chão&#10;&#10;O conteúdo gerado por IA pode estar incorreto."/>
@@ -2302,7 +2257,6 @@
           <w:lang w:eastAsia="pt-BR"/>
           <w14:ligatures w14:val="none"/>
         </w:rPr>
-        <w:lastRenderedPageBreak/>
         <w:t>2.</w:t>
       </w:r>
       <w:r>
@@ -2666,7 +2620,6 @@
           <w:lang w:eastAsia="pt-BR"/>
           <w14:ligatures w14:val="none"/>
         </w:rPr>
-        <w:lastRenderedPageBreak/>
         <w:t>Recursos Necessários</w:t>
       </w:r>
     </w:p>
@@ -3245,8 +3198,66 @@
       <w:pPr>
         <w:rPr>
           <w:rFonts w:asciiTheme="majorHAnsi" w:hAnsiTheme="majorHAnsi" w:cs="Arial"/>
-        </w:rPr>
-      </w:pPr>
+          <w:b/>
+          <w:bCs/>
+        </w:rPr>
+      </w:pPr>
+      <w:r>
+        <w:rPr>
+          <w:rFonts w:asciiTheme="majorHAnsi" w:hAnsiTheme="majorHAnsi" w:cs="Arial"/>
+          <w:b/>
+          <w:bCs/>
+        </w:rPr>
+        <w:lastRenderedPageBreak/>
+        <w:t>Requisitos</w:t>
+      </w:r>
+    </w:p>
+    <w:p>
+      <w:pPr>
+        <w:rPr>
+          <w:rFonts w:asciiTheme="majorHAnsi" w:hAnsiTheme="majorHAnsi" w:cs="Arial"/>
+        </w:rPr>
+      </w:pPr>
+      <w:r>
+        <w:rPr>
+          <w:rFonts w:asciiTheme="majorHAnsi" w:hAnsiTheme="majorHAnsi" w:cs="Arial"/>
+        </w:rPr>
+        <w:drawing>
+          <wp:inline distT="0" distB="0" distL="0" distR="0" wp14:anchorId="34BFF58A" wp14:editId="2276D4BC">
+            <wp:extent cx="5400040" cy="1522730"/>
+            <wp:effectExtent l="0" t="0" r="0" b="1270"/>
+            <wp:docPr id="1772356905" name="Imagem 1" descr="Interface gráfica do usuário, Aplicativo&#10;&#10;O conteúdo gerado por IA pode estar incorreto."/>
+            <wp:cNvGraphicFramePr>
+              <a:graphicFrameLocks xmlns:a="http://schemas.openxmlformats.org/drawingml/2006/main" noChangeAspect="1"/>
+            </wp:cNvGraphicFramePr>
+            <a:graphic xmlns:a="http://schemas.openxmlformats.org/drawingml/2006/main">
+              <a:graphicData uri="http://schemas.openxmlformats.org/drawingml/2006/picture">
+                <pic:pic xmlns:pic="http://schemas.openxmlformats.org/drawingml/2006/picture">
+                  <pic:nvPicPr>
+                    <pic:cNvPr id="1772356905" name="Imagem 1" descr="Interface gráfica do usuário, Aplicativo&#10;&#10;O conteúdo gerado por IA pode estar incorreto."/>
+                    <pic:cNvPicPr/>
+                  </pic:nvPicPr>
+                  <pic:blipFill>
+                    <a:blip r:embed="rId10"/>
+                    <a:stretch>
+                      <a:fillRect/>
+                    </a:stretch>
+                  </pic:blipFill>
+                  <pic:spPr>
+                    <a:xfrm>
+                      <a:off x="0" y="0"/>
+                      <a:ext cx="5400040" cy="1522730"/>
+                    </a:xfrm>
+                    <a:prstGeom prst="rect">
+                      <a:avLst/>
+                    </a:prstGeom>
+                  </pic:spPr>
+                </pic:pic>
+              </a:graphicData>
+            </a:graphic>
+          </wp:inline>
+        </w:drawing>
+      </w:r>
     </w:p>
     <w:sectPr>
       <w:pgSz w:w="11906" w:h="16838"/>
@@ -4367,6 +4378,7 @@
   <w:style w:type="character" w:default="1" w:styleId="Fontepargpadro">
     <w:name w:val="Default Paragraph Font"/>
     <w:uiPriority w:val="1"/>
+    <w:semiHidden/>
     <w:unhideWhenUsed/>
   </w:style>
   <w:style w:type="table" w:default="1" w:styleId="Tabelanormal">

</xml_diff>